<commit_message>
project 1 - bug resolved
</commit_message>
<xml_diff>
--- a/Project2/Doc_HW2_9839039.docx
+++ b/Project2/Doc_HW2_9839039.docx
@@ -661,6 +661,45 @@
           <w:lang w:bidi="fa-IR"/>
         </w:rPr>
         <w:t>همانطور که مشاهده میشود در لیست تصاویز داکری که در سیستم وجود دارد تصویر جدید هم وجود دارد پس به درستی ساخته شده است.</w:t>
+      </w:r>
+    </w:p>
+    <w:p>
+      <w:pPr>
+        <w:tabs>
+          <w:tab w:val="left" w:pos="6147"/>
+        </w:tabs>
+        <w:bidi/>
+        <w:rPr>
+          <w:rFonts w:cs="B Nazanin"/>
+          <w:sz w:val="28"/>
+          <w:szCs w:val="28"/>
+          <w:lang w:bidi="fa-IR"/>
+        </w:rPr>
+      </w:pPr>
+    </w:p>
+    <w:p>
+      <w:pPr>
+        <w:tabs>
+          <w:tab w:val="left" w:pos="6147"/>
+        </w:tabs>
+        <w:bidi/>
+        <w:rPr>
+          <w:rFonts w:cs="B Nazanin+ Bold"/>
+          <w:sz w:val="28"/>
+          <w:szCs w:val="28"/>
+          <w:rtl/>
+          <w:lang w:bidi="fa-IR"/>
+        </w:rPr>
+      </w:pPr>
+      <w:r>
+        <w:rPr>
+          <w:rFonts w:cs="B Nazanin+ Bold" w:hint="cs"/>
+          <w:sz w:val="28"/>
+          <w:szCs w:val="28"/>
+          <w:rtl/>
+          <w:lang w:bidi="fa-IR"/>
+        </w:rPr>
+        <w:t>گام دوم</w:t>
       </w:r>
     </w:p>
     <w:p>

</xml_diff>

<commit_message>
Project2 - part 1 - completed
</commit_message>
<xml_diff>
--- a/Project2/Doc_HW2_9839039.docx
+++ b/Project2/Doc_HW2_9839039.docx
@@ -1,6 +1,6 @@
 
 <file path=word/document.xml><?xml version="1.0" encoding="utf-8"?>
-<w:document xmlns:wpc="http://schemas.microsoft.com/office/word/2010/wordprocessingCanvas" xmlns:cx="http://schemas.microsoft.com/office/drawing/2014/chartex" xmlns:cx1="http://schemas.microsoft.com/office/drawing/2015/9/8/chartex" xmlns:cx2="http://schemas.microsoft.com/office/drawing/2015/10/21/chartex" xmlns:cx3="http://schemas.microsoft.com/office/drawing/2016/5/9/chartex" xmlns:cx4="http://schemas.microsoft.com/office/drawing/2016/5/10/chartex" xmlns:cx5="http://schemas.microsoft.com/office/drawing/2016/5/11/chartex" xmlns:cx6="http://schemas.microsoft.com/office/drawing/2016/5/12/chartex" xmlns:cx7="http://schemas.microsoft.com/office/drawing/2016/5/13/chartex" xmlns:cx8="http://schemas.microsoft.com/office/drawing/2016/5/14/chartex" xmlns:mc="http://schemas.openxmlformats.org/markup-compatibility/2006" xmlns:aink="http://schemas.microsoft.com/office/drawing/2016/ink" xmlns:am3d="http://schemas.microsoft.com/office/drawing/2017/model3d" xmlns:o="urn:schemas-microsoft-com:office:office" xmlns:oel="http://schemas.microsoft.com/office/2019/extlst" xmlns:r="http://schemas.openxmlformats.org/officeDocument/2006/relationships" xmlns:m="http://schemas.openxmlformats.org/officeDocument/2006/math" xmlns:v="urn:schemas-microsoft-com:vml" xmlns:wp14="http://schemas.microsoft.com/office/word/2010/wordprocessingDrawing" xmlns:wp="http://schemas.openxmlformats.org/drawingml/2006/wordprocessingDrawing" xmlns:w10="urn:schemas-microsoft-com:office:word" xmlns:w="http://schemas.openxmlformats.org/wordprocessingml/2006/main" xmlns:w14="http://schemas.microsoft.com/office/word/2010/wordml" xmlns:w15="http://schemas.microsoft.com/office/word/2012/wordml" xmlns:w16cex="http://schemas.microsoft.com/office/word/2018/wordml/cex" xmlns:w16cid="http://schemas.microsoft.com/office/word/2016/wordml/cid" xmlns:w16="http://schemas.microsoft.com/office/word/2018/wordml" xmlns:w16du="http://schemas.microsoft.com/office/word/2023/wordml/word16du" xmlns:w16sdtdh="http://schemas.microsoft.com/office/word/2020/wordml/sdtdatahash" xmlns:w16se="http://schemas.microsoft.com/office/word/2015/wordml/symex" xmlns:wpg="http://schemas.microsoft.com/office/word/2010/wordprocessingGroup" xmlns:wpi="http://schemas.microsoft.com/office/word/2010/wordprocessingInk" xmlns:wne="http://schemas.microsoft.com/office/word/2006/wordml" xmlns:wps="http://schemas.microsoft.com/office/word/2010/wordprocessingShape" mc:Ignorable="w14 w15 w16se w16cid w16 w16cex w16sdtdh wp14">
+<w:document xmlns:wpc="http://schemas.microsoft.com/office/word/2010/wordprocessingCanvas" xmlns:cx="http://schemas.microsoft.com/office/drawing/2014/chartex" xmlns:cx1="http://schemas.microsoft.com/office/drawing/2015/9/8/chartex" xmlns:cx2="http://schemas.microsoft.com/office/drawing/2015/10/21/chartex" xmlns:cx3="http://schemas.microsoft.com/office/drawing/2016/5/9/chartex" xmlns:cx4="http://schemas.microsoft.com/office/drawing/2016/5/10/chartex" xmlns:cx5="http://schemas.microsoft.com/office/drawing/2016/5/11/chartex" xmlns:cx6="http://schemas.microsoft.com/office/drawing/2016/5/12/chartex" xmlns:cx7="http://schemas.microsoft.com/office/drawing/2016/5/13/chartex" xmlns:cx8="http://schemas.microsoft.com/office/drawing/2016/5/14/chartex" xmlns:mc="http://schemas.openxmlformats.org/markup-compatibility/2006" xmlns:aink="http://schemas.microsoft.com/office/drawing/2016/ink" xmlns:am3d="http://schemas.microsoft.com/office/drawing/2017/model3d" xmlns:o="urn:schemas-microsoft-com:office:office" xmlns:oel="http://schemas.microsoft.com/office/2019/extlst" xmlns:r="http://schemas.openxmlformats.org/officeDocument/2006/relationships" xmlns:m="http://schemas.openxmlformats.org/officeDocument/2006/math" xmlns:v="urn:schemas-microsoft-com:vml" xmlns:wp14="http://schemas.microsoft.com/office/word/2010/wordprocessingDrawing" xmlns:wp="http://schemas.openxmlformats.org/drawingml/2006/wordprocessingDrawing" xmlns:w10="urn:schemas-microsoft-com:office:word" xmlns:w="http://schemas.openxmlformats.org/wordprocessingml/2006/main" xmlns:w14="http://schemas.microsoft.com/office/word/2010/wordml" xmlns:w15="http://schemas.microsoft.com/office/word/2012/wordml" xmlns:w16cex="http://schemas.microsoft.com/office/word/2018/wordml/cex" xmlns:w16cid="http://schemas.microsoft.com/office/word/2016/wordml/cid" xmlns:w16="http://schemas.microsoft.com/office/word/2018/wordml" xmlns:w16sdtdh="http://schemas.microsoft.com/office/word/2020/wordml/sdtdatahash" xmlns:w16se="http://schemas.microsoft.com/office/word/2015/wordml/symex" xmlns:wpg="http://schemas.microsoft.com/office/word/2010/wordprocessingGroup" xmlns:wpi="http://schemas.microsoft.com/office/word/2010/wordprocessingInk" xmlns:wne="http://schemas.microsoft.com/office/word/2006/wordml" xmlns:wps="http://schemas.microsoft.com/office/word/2010/wordprocessingShape" mc:Ignorable="w14 w15 w16se w16cid w16 w16cex w16sdtdh wp14">
   <w:body>
     <w:p>
       <w:pPr>
@@ -293,7 +293,6 @@
         </w:rPr>
         <w:t xml:space="preserve">در داکر فایل عبارات زیر را مینویسم که برای نصب </w:t>
       </w:r>
-      <w:proofErr w:type="spellStart"/>
       <w:r>
         <w:rPr>
           <w:rFonts w:cs="B Nazanin"/>
@@ -303,7 +302,6 @@
         </w:rPr>
         <w:t>cURL</w:t>
       </w:r>
-      <w:proofErr w:type="spellEnd"/>
       <w:r>
         <w:rPr>
           <w:rFonts w:cs="B Nazanin" w:hint="cs"/>
@@ -582,20 +580,9 @@
           <w:rFonts w:cs="B Nazanin"/>
           <w:sz w:val="28"/>
           <w:szCs w:val="28"/>
-          <w:rtl/>
-          <w:lang w:bidi="fa-IR"/>
-        </w:rPr>
-      </w:pPr>
-      <w:r>
-        <w:rPr>
-          <w:rFonts w:cs="B Nazanin" w:hint="cs"/>
-          <w:sz w:val="28"/>
-          <w:szCs w:val="28"/>
-          <w:rtl/>
-          <w:lang w:bidi="fa-IR"/>
-        </w:rPr>
-        <w:t>حالا آن را چک میکنیم:</w:t>
-      </w:r>
+          <w:lang w:bidi="fa-IR"/>
+        </w:rPr>
+      </w:pPr>
     </w:p>
     <w:p>
       <w:pPr>
@@ -613,9 +600,34 @@
       </w:pPr>
       <w:r>
         <w:rPr>
+          <w:rFonts w:cs="B Nazanin" w:hint="cs"/>
+          <w:sz w:val="28"/>
+          <w:szCs w:val="28"/>
+          <w:rtl/>
+          <w:lang w:bidi="fa-IR"/>
+        </w:rPr>
+        <w:lastRenderedPageBreak/>
+        <w:t>حالا آن را چک میکنیم:</w:t>
+      </w:r>
+    </w:p>
+    <w:p>
+      <w:pPr>
+        <w:tabs>
+          <w:tab w:val="left" w:pos="6147"/>
+        </w:tabs>
+        <w:bidi/>
+        <w:rPr>
+          <w:rFonts w:cs="B Nazanin"/>
+          <w:sz w:val="28"/>
+          <w:szCs w:val="28"/>
+          <w:rtl/>
+          <w:lang w:bidi="fa-IR"/>
+        </w:rPr>
+      </w:pPr>
+      <w:r>
+        <w:rPr>
           <w:noProof/>
         </w:rPr>
-        <w:lastRenderedPageBreak/>
         <w:drawing>
           <wp:inline distT="0" distB="0" distL="0" distR="0" wp14:anchorId="23C58AFC" wp14:editId="2FAE989C">
             <wp:extent cx="5943600" cy="717550"/>
@@ -673,9 +685,20 @@
           <w:rFonts w:cs="B Nazanin"/>
           <w:sz w:val="28"/>
           <w:szCs w:val="28"/>
-          <w:lang w:bidi="fa-IR"/>
-        </w:rPr>
-      </w:pPr>
+          <w:rtl/>
+          <w:lang w:bidi="fa-IR"/>
+        </w:rPr>
+      </w:pPr>
+      <w:r>
+        <w:rPr>
+          <w:rFonts w:cs="B Nazanin" w:hint="cs"/>
+          <w:sz w:val="28"/>
+          <w:szCs w:val="28"/>
+          <w:rtl/>
+          <w:lang w:bidi="fa-IR"/>
+        </w:rPr>
+        <w:t>میخواهیم این تصویر را روی داکرهاب قرار دهیم:</w:t>
+      </w:r>
     </w:p>
     <w:p>
       <w:pPr>
@@ -684,22 +707,52 @@
         </w:tabs>
         <w:bidi/>
         <w:rPr>
-          <w:rFonts w:cs="B Nazanin+ Bold"/>
-          <w:sz w:val="28"/>
-          <w:szCs w:val="28"/>
-          <w:rtl/>
-          <w:lang w:bidi="fa-IR"/>
-        </w:rPr>
-      </w:pPr>
-      <w:r>
-        <w:rPr>
-          <w:rFonts w:cs="B Nazanin+ Bold" w:hint="cs"/>
-          <w:sz w:val="28"/>
-          <w:szCs w:val="28"/>
-          <w:rtl/>
-          <w:lang w:bidi="fa-IR"/>
-        </w:rPr>
-        <w:t>گام دوم</w:t>
+          <w:rFonts w:cs="B Nazanin"/>
+          <w:sz w:val="28"/>
+          <w:szCs w:val="28"/>
+          <w:rtl/>
+          <w:lang w:bidi="fa-IR"/>
+        </w:rPr>
+      </w:pPr>
+      <w:r>
+        <w:rPr>
+          <w:noProof/>
+        </w:rPr>
+        <w:drawing>
+          <wp:inline distT="0" distB="0" distL="0" distR="0" wp14:anchorId="3CB57F36" wp14:editId="7EFEE8B4">
+            <wp:extent cx="5943600" cy="679450"/>
+            <wp:effectExtent l="0" t="0" r="0" b="6350"/>
+            <wp:docPr id="253020797" name="Picture 1"/>
+            <wp:cNvGraphicFramePr>
+              <a:graphicFrameLocks xmlns:a="http://schemas.openxmlformats.org/drawingml/2006/main" noChangeAspect="1"/>
+            </wp:cNvGraphicFramePr>
+            <a:graphic xmlns:a="http://schemas.openxmlformats.org/drawingml/2006/main">
+              <a:graphicData uri="http://schemas.openxmlformats.org/drawingml/2006/picture">
+                <pic:pic xmlns:pic="http://schemas.openxmlformats.org/drawingml/2006/picture">
+                  <pic:nvPicPr>
+                    <pic:cNvPr id="253020797" name=""/>
+                    <pic:cNvPicPr/>
+                  </pic:nvPicPr>
+                  <pic:blipFill>
+                    <a:blip r:embed="rId12"/>
+                    <a:stretch>
+                      <a:fillRect/>
+                    </a:stretch>
+                  </pic:blipFill>
+                  <pic:spPr>
+                    <a:xfrm>
+                      <a:off x="0" y="0"/>
+                      <a:ext cx="5943600" cy="679450"/>
+                    </a:xfrm>
+                    <a:prstGeom prst="rect">
+                      <a:avLst/>
+                    </a:prstGeom>
+                  </pic:spPr>
+                </pic:pic>
+              </a:graphicData>
+            </a:graphic>
+          </wp:inline>
+        </w:drawing>
       </w:r>
     </w:p>
     <w:p>
@@ -709,17 +762,255 @@
         </w:tabs>
         <w:bidi/>
         <w:rPr>
+          <w:rFonts w:cs="B Nazanin" w:hint="cs"/>
+          <w:sz w:val="28"/>
+          <w:szCs w:val="28"/>
+          <w:lang w:bidi="fa-IR"/>
+        </w:rPr>
+      </w:pPr>
+      <w:r>
+        <w:rPr>
+          <w:noProof/>
+        </w:rPr>
+        <w:drawing>
+          <wp:inline distT="0" distB="0" distL="0" distR="0" wp14:anchorId="073AC33C" wp14:editId="0D470077">
+            <wp:extent cx="5943600" cy="255905"/>
+            <wp:effectExtent l="0" t="0" r="0" b="0"/>
+            <wp:docPr id="1481142732" name="Picture 1"/>
+            <wp:cNvGraphicFramePr>
+              <a:graphicFrameLocks xmlns:a="http://schemas.openxmlformats.org/drawingml/2006/main" noChangeAspect="1"/>
+            </wp:cNvGraphicFramePr>
+            <a:graphic xmlns:a="http://schemas.openxmlformats.org/drawingml/2006/main">
+              <a:graphicData uri="http://schemas.openxmlformats.org/drawingml/2006/picture">
+                <pic:pic xmlns:pic="http://schemas.openxmlformats.org/drawingml/2006/picture">
+                  <pic:nvPicPr>
+                    <pic:cNvPr id="1481142732" name=""/>
+                    <pic:cNvPicPr/>
+                  </pic:nvPicPr>
+                  <pic:blipFill>
+                    <a:blip r:embed="rId13"/>
+                    <a:stretch>
+                      <a:fillRect/>
+                    </a:stretch>
+                  </pic:blipFill>
+                  <pic:spPr>
+                    <a:xfrm>
+                      <a:off x="0" y="0"/>
+                      <a:ext cx="5943600" cy="255905"/>
+                    </a:xfrm>
+                    <a:prstGeom prst="rect">
+                      <a:avLst/>
+                    </a:prstGeom>
+                  </pic:spPr>
+                </pic:pic>
+              </a:graphicData>
+            </a:graphic>
+          </wp:inline>
+        </w:drawing>
+      </w:r>
+    </w:p>
+    <w:p>
+      <w:pPr>
+        <w:tabs>
+          <w:tab w:val="left" w:pos="6147"/>
+        </w:tabs>
+        <w:bidi/>
+        <w:rPr>
+          <w:rFonts w:cs="B Nazanin+ Bold"/>
+          <w:sz w:val="28"/>
+          <w:szCs w:val="28"/>
+          <w:lang w:bidi="fa-IR"/>
+        </w:rPr>
+      </w:pPr>
+      <w:r>
+        <w:rPr>
+          <w:noProof/>
+        </w:rPr>
+        <w:drawing>
+          <wp:inline distT="0" distB="0" distL="0" distR="0" wp14:anchorId="4E2E9C90" wp14:editId="4D9AC2D0">
+            <wp:extent cx="5943600" cy="563880"/>
+            <wp:effectExtent l="0" t="0" r="0" b="7620"/>
+            <wp:docPr id="696843893" name="Picture 1"/>
+            <wp:cNvGraphicFramePr>
+              <a:graphicFrameLocks xmlns:a="http://schemas.openxmlformats.org/drawingml/2006/main" noChangeAspect="1"/>
+            </wp:cNvGraphicFramePr>
+            <a:graphic xmlns:a="http://schemas.openxmlformats.org/drawingml/2006/main">
+              <a:graphicData uri="http://schemas.openxmlformats.org/drawingml/2006/picture">
+                <pic:pic xmlns:pic="http://schemas.openxmlformats.org/drawingml/2006/picture">
+                  <pic:nvPicPr>
+                    <pic:cNvPr id="696843893" name=""/>
+                    <pic:cNvPicPr/>
+                  </pic:nvPicPr>
+                  <pic:blipFill>
+                    <a:blip r:embed="rId14"/>
+                    <a:stretch>
+                      <a:fillRect/>
+                    </a:stretch>
+                  </pic:blipFill>
+                  <pic:spPr>
+                    <a:xfrm>
+                      <a:off x="0" y="0"/>
+                      <a:ext cx="5943600" cy="563880"/>
+                    </a:xfrm>
+                    <a:prstGeom prst="rect">
+                      <a:avLst/>
+                    </a:prstGeom>
+                  </pic:spPr>
+                </pic:pic>
+              </a:graphicData>
+            </a:graphic>
+          </wp:inline>
+        </w:drawing>
+      </w:r>
+    </w:p>
+    <w:p>
+      <w:pPr>
+        <w:tabs>
+          <w:tab w:val="left" w:pos="6147"/>
+        </w:tabs>
+        <w:bidi/>
+        <w:rPr>
           <w:rFonts w:cs="B Nazanin"/>
           <w:sz w:val="28"/>
           <w:szCs w:val="28"/>
-          <w:lang w:bidi="fa-IR"/>
-        </w:rPr>
-      </w:pPr>
-      <w:r>
+          <w:rtl/>
+          <w:lang w:bidi="fa-IR"/>
+        </w:rPr>
+      </w:pPr>
+      <w:r>
+        <w:rPr>
+          <w:rFonts w:cs="B Nazanin" w:hint="cs"/>
+          <w:sz w:val="28"/>
+          <w:szCs w:val="28"/>
+          <w:rtl/>
+          <w:lang w:bidi="fa-IR"/>
+        </w:rPr>
+        <w:t>حالا برای تست آن را دانلود و ران میکنیم:</w:t>
+      </w:r>
+    </w:p>
+    <w:p>
+      <w:pPr>
+        <w:tabs>
+          <w:tab w:val="left" w:pos="6147"/>
+        </w:tabs>
+        <w:bidi/>
+        <w:rPr>
+          <w:rFonts w:cs="B Nazanin+ Bold" w:hint="cs"/>
+          <w:sz w:val="28"/>
+          <w:szCs w:val="28"/>
+          <w:rtl/>
+          <w:lang w:bidi="fa-IR"/>
+        </w:rPr>
+      </w:pPr>
+      <w:r>
+        <w:rPr>
+          <w:noProof/>
+        </w:rPr>
+        <w:drawing>
+          <wp:inline distT="0" distB="0" distL="0" distR="0" wp14:anchorId="7778232C" wp14:editId="1BFF2C75">
+            <wp:extent cx="5943600" cy="2821305"/>
+            <wp:effectExtent l="0" t="0" r="0" b="0"/>
+            <wp:docPr id="167937747" name="Picture 1"/>
+            <wp:cNvGraphicFramePr>
+              <a:graphicFrameLocks xmlns:a="http://schemas.openxmlformats.org/drawingml/2006/main" noChangeAspect="1"/>
+            </wp:cNvGraphicFramePr>
+            <a:graphic xmlns:a="http://schemas.openxmlformats.org/drawingml/2006/main">
+              <a:graphicData uri="http://schemas.openxmlformats.org/drawingml/2006/picture">
+                <pic:pic xmlns:pic="http://schemas.openxmlformats.org/drawingml/2006/picture">
+                  <pic:nvPicPr>
+                    <pic:cNvPr id="167937747" name=""/>
+                    <pic:cNvPicPr/>
+                  </pic:nvPicPr>
+                  <pic:blipFill>
+                    <a:blip r:embed="rId15"/>
+                    <a:stretch>
+                      <a:fillRect/>
+                    </a:stretch>
+                  </pic:blipFill>
+                  <pic:spPr>
+                    <a:xfrm>
+                      <a:off x="0" y="0"/>
+                      <a:ext cx="5943600" cy="2821305"/>
+                    </a:xfrm>
+                    <a:prstGeom prst="rect">
+                      <a:avLst/>
+                    </a:prstGeom>
+                  </pic:spPr>
+                </pic:pic>
+              </a:graphicData>
+            </a:graphic>
+          </wp:inline>
+        </w:drawing>
+      </w:r>
+    </w:p>
+    <w:p>
+      <w:pPr>
+        <w:tabs>
+          <w:tab w:val="left" w:pos="6147"/>
+        </w:tabs>
+        <w:bidi/>
         <w:rPr>
           <w:rFonts w:cs="B Nazanin"/>
           <w:sz w:val="28"/>
           <w:szCs w:val="28"/>
+          <w:lang w:bidi="fa-IR"/>
+        </w:rPr>
+      </w:pPr>
+      <w:r>
+        <w:rPr>
+          <w:rFonts w:cs="B Nazanin" w:hint="cs"/>
+          <w:sz w:val="28"/>
+          <w:szCs w:val="28"/>
+          <w:rtl/>
+          <w:lang w:bidi="fa-IR"/>
+        </w:rPr>
+        <w:t>همانطور که مشاهده میشود یک بش بر پایه لینوکس بالا امد که با استفاده از آن کرل مورد نظر را زدیم و پاسخ گرفتیم.</w:t>
+      </w:r>
+    </w:p>
+    <w:p>
+      <w:pPr>
+        <w:tabs>
+          <w:tab w:val="left" w:pos="6147"/>
+        </w:tabs>
+        <w:bidi/>
+        <w:rPr>
+          <w:rFonts w:cs="B Nazanin+ Bold"/>
+          <w:sz w:val="28"/>
+          <w:szCs w:val="28"/>
+          <w:rtl/>
+          <w:lang w:bidi="fa-IR"/>
+        </w:rPr>
+      </w:pPr>
+      <w:r>
+        <w:rPr>
+          <w:rFonts w:cs="B Nazanin+ Bold" w:hint="cs"/>
+          <w:sz w:val="28"/>
+          <w:szCs w:val="28"/>
+          <w:rtl/>
+          <w:lang w:bidi="fa-IR"/>
+        </w:rPr>
+        <w:lastRenderedPageBreak/>
+        <w:t>گام دوم</w:t>
+      </w:r>
+    </w:p>
+    <w:p>
+      <w:pPr>
+        <w:tabs>
+          <w:tab w:val="left" w:pos="6147"/>
+        </w:tabs>
+        <w:bidi/>
+        <w:rPr>
+          <w:rFonts w:cs="B Nazanin"/>
+          <w:sz w:val="28"/>
+          <w:szCs w:val="28"/>
+          <w:lang w:bidi="fa-IR"/>
+        </w:rPr>
+      </w:pPr>
+      <w:r>
+        <w:rPr>
+          <w:rFonts w:cs="B Nazanin"/>
+          <w:sz w:val="28"/>
+          <w:szCs w:val="28"/>
           <w:rtl/>
           <w:lang w:bidi="fa-IR"/>
         </w:rPr>
@@ -727,7 +1018,7 @@
       </w:r>
     </w:p>
     <w:sectPr>
-      <w:headerReference w:type="default" r:id="rId12"/>
+      <w:headerReference w:type="default" r:id="rId16"/>
       <w:pgSz w:w="12240" w:h="15840"/>
       <w:pgMar w:top="1440" w:right="1440" w:bottom="1440" w:left="1440" w:header="720" w:footer="720" w:gutter="0"/>
       <w:cols w:space="720"/>
@@ -738,7 +1029,7 @@
 </file>
 
 <file path=word/endnotes.xml><?xml version="1.0" encoding="utf-8"?>
-<w:endnotes xmlns:wpc="http://schemas.microsoft.com/office/word/2010/wordprocessingCanvas" xmlns:cx="http://schemas.microsoft.com/office/drawing/2014/chartex" xmlns:cx1="http://schemas.microsoft.com/office/drawing/2015/9/8/chartex" xmlns:cx2="http://schemas.microsoft.com/office/drawing/2015/10/21/chartex" xmlns:cx3="http://schemas.microsoft.com/office/drawing/2016/5/9/chartex" xmlns:cx4="http://schemas.microsoft.com/office/drawing/2016/5/10/chartex" xmlns:cx5="http://schemas.microsoft.com/office/drawing/2016/5/11/chartex" xmlns:cx6="http://schemas.microsoft.com/office/drawing/2016/5/12/chartex" xmlns:cx7="http://schemas.microsoft.com/office/drawing/2016/5/13/chartex" xmlns:cx8="http://schemas.microsoft.com/office/drawing/2016/5/14/chartex" xmlns:mc="http://schemas.openxmlformats.org/markup-compatibility/2006" xmlns:aink="http://schemas.microsoft.com/office/drawing/2016/ink" xmlns:am3d="http://schemas.microsoft.com/office/drawing/2017/model3d" xmlns:o="urn:schemas-microsoft-com:office:office" xmlns:oel="http://schemas.microsoft.com/office/2019/extlst" xmlns:r="http://schemas.openxmlformats.org/officeDocument/2006/relationships" xmlns:m="http://schemas.openxmlformats.org/officeDocument/2006/math" xmlns:v="urn:schemas-microsoft-com:vml" xmlns:wp14="http://schemas.microsoft.com/office/word/2010/wordprocessingDrawing" xmlns:wp="http://schemas.openxmlformats.org/drawingml/2006/wordprocessingDrawing" xmlns:w10="urn:schemas-microsoft-com:office:word" xmlns:w="http://schemas.openxmlformats.org/wordprocessingml/2006/main" xmlns:w14="http://schemas.microsoft.com/office/word/2010/wordml" xmlns:w15="http://schemas.microsoft.com/office/word/2012/wordml" xmlns:w16cex="http://schemas.microsoft.com/office/word/2018/wordml/cex" xmlns:w16cid="http://schemas.microsoft.com/office/word/2016/wordml/cid" xmlns:w16="http://schemas.microsoft.com/office/word/2018/wordml" xmlns:w16du="http://schemas.microsoft.com/office/word/2023/wordml/word16du" xmlns:w16sdtdh="http://schemas.microsoft.com/office/word/2020/wordml/sdtdatahash" xmlns:w16se="http://schemas.microsoft.com/office/word/2015/wordml/symex" xmlns:wpg="http://schemas.microsoft.com/office/word/2010/wordprocessingGroup" xmlns:wpi="http://schemas.microsoft.com/office/word/2010/wordprocessingInk" xmlns:wne="http://schemas.microsoft.com/office/word/2006/wordml" xmlns:wps="http://schemas.microsoft.com/office/word/2010/wordprocessingShape" mc:Ignorable="w14 w15 w16se w16cid w16 w16cex w16sdtdh wp14">
+<w:endnotes xmlns:wpc="http://schemas.microsoft.com/office/word/2010/wordprocessingCanvas" xmlns:cx="http://schemas.microsoft.com/office/drawing/2014/chartex" xmlns:cx1="http://schemas.microsoft.com/office/drawing/2015/9/8/chartex" xmlns:cx2="http://schemas.microsoft.com/office/drawing/2015/10/21/chartex" xmlns:cx3="http://schemas.microsoft.com/office/drawing/2016/5/9/chartex" xmlns:cx4="http://schemas.microsoft.com/office/drawing/2016/5/10/chartex" xmlns:cx5="http://schemas.microsoft.com/office/drawing/2016/5/11/chartex" xmlns:cx6="http://schemas.microsoft.com/office/drawing/2016/5/12/chartex" xmlns:cx7="http://schemas.microsoft.com/office/drawing/2016/5/13/chartex" xmlns:cx8="http://schemas.microsoft.com/office/drawing/2016/5/14/chartex" xmlns:mc="http://schemas.openxmlformats.org/markup-compatibility/2006" xmlns:aink="http://schemas.microsoft.com/office/drawing/2016/ink" xmlns:am3d="http://schemas.microsoft.com/office/drawing/2017/model3d" xmlns:o="urn:schemas-microsoft-com:office:office" xmlns:oel="http://schemas.microsoft.com/office/2019/extlst" xmlns:r="http://schemas.openxmlformats.org/officeDocument/2006/relationships" xmlns:m="http://schemas.openxmlformats.org/officeDocument/2006/math" xmlns:v="urn:schemas-microsoft-com:vml" xmlns:wp14="http://schemas.microsoft.com/office/word/2010/wordprocessingDrawing" xmlns:wp="http://schemas.openxmlformats.org/drawingml/2006/wordprocessingDrawing" xmlns:w10="urn:schemas-microsoft-com:office:word" xmlns:w="http://schemas.openxmlformats.org/wordprocessingml/2006/main" xmlns:w14="http://schemas.microsoft.com/office/word/2010/wordml" xmlns:w15="http://schemas.microsoft.com/office/word/2012/wordml" xmlns:w16cex="http://schemas.microsoft.com/office/word/2018/wordml/cex" xmlns:w16cid="http://schemas.microsoft.com/office/word/2016/wordml/cid" xmlns:w16="http://schemas.microsoft.com/office/word/2018/wordml" xmlns:w16sdtdh="http://schemas.microsoft.com/office/word/2020/wordml/sdtdatahash" xmlns:w16se="http://schemas.microsoft.com/office/word/2015/wordml/symex" xmlns:wpg="http://schemas.microsoft.com/office/word/2010/wordprocessingGroup" xmlns:wpi="http://schemas.microsoft.com/office/word/2010/wordprocessingInk" xmlns:wne="http://schemas.microsoft.com/office/word/2006/wordml" xmlns:wps="http://schemas.microsoft.com/office/word/2010/wordprocessingShape" mc:Ignorable="w14 w15 w16se w16cid w16 w16cex w16sdtdh wp14">
   <w:endnote w:type="separator" w:id="-1">
     <w:p>
       <w:pPr>
@@ -763,7 +1054,7 @@
 </file>
 
 <file path=word/footnotes.xml><?xml version="1.0" encoding="utf-8"?>
-<w:footnotes xmlns:wpc="http://schemas.microsoft.com/office/word/2010/wordprocessingCanvas" xmlns:cx="http://schemas.microsoft.com/office/drawing/2014/chartex" xmlns:cx1="http://schemas.microsoft.com/office/drawing/2015/9/8/chartex" xmlns:cx2="http://schemas.microsoft.com/office/drawing/2015/10/21/chartex" xmlns:cx3="http://schemas.microsoft.com/office/drawing/2016/5/9/chartex" xmlns:cx4="http://schemas.microsoft.com/office/drawing/2016/5/10/chartex" xmlns:cx5="http://schemas.microsoft.com/office/drawing/2016/5/11/chartex" xmlns:cx6="http://schemas.microsoft.com/office/drawing/2016/5/12/chartex" xmlns:cx7="http://schemas.microsoft.com/office/drawing/2016/5/13/chartex" xmlns:cx8="http://schemas.microsoft.com/office/drawing/2016/5/14/chartex" xmlns:mc="http://schemas.openxmlformats.org/markup-compatibility/2006" xmlns:aink="http://schemas.microsoft.com/office/drawing/2016/ink" xmlns:am3d="http://schemas.microsoft.com/office/drawing/2017/model3d" xmlns:o="urn:schemas-microsoft-com:office:office" xmlns:oel="http://schemas.microsoft.com/office/2019/extlst" xmlns:r="http://schemas.openxmlformats.org/officeDocument/2006/relationships" xmlns:m="http://schemas.openxmlformats.org/officeDocument/2006/math" xmlns:v="urn:schemas-microsoft-com:vml" xmlns:wp14="http://schemas.microsoft.com/office/word/2010/wordprocessingDrawing" xmlns:wp="http://schemas.openxmlformats.org/drawingml/2006/wordprocessingDrawing" xmlns:w10="urn:schemas-microsoft-com:office:word" xmlns:w="http://schemas.openxmlformats.org/wordprocessingml/2006/main" xmlns:w14="http://schemas.microsoft.com/office/word/2010/wordml" xmlns:w15="http://schemas.microsoft.com/office/word/2012/wordml" xmlns:w16cex="http://schemas.microsoft.com/office/word/2018/wordml/cex" xmlns:w16cid="http://schemas.microsoft.com/office/word/2016/wordml/cid" xmlns:w16="http://schemas.microsoft.com/office/word/2018/wordml" xmlns:w16du="http://schemas.microsoft.com/office/word/2023/wordml/word16du" xmlns:w16sdtdh="http://schemas.microsoft.com/office/word/2020/wordml/sdtdatahash" xmlns:w16se="http://schemas.microsoft.com/office/word/2015/wordml/symex" xmlns:wpg="http://schemas.microsoft.com/office/word/2010/wordprocessingGroup" xmlns:wpi="http://schemas.microsoft.com/office/word/2010/wordprocessingInk" xmlns:wne="http://schemas.microsoft.com/office/word/2006/wordml" xmlns:wps="http://schemas.microsoft.com/office/word/2010/wordprocessingShape" mc:Ignorable="w14 w15 w16se w16cid w16 w16cex w16sdtdh wp14">
+<w:footnotes xmlns:wpc="http://schemas.microsoft.com/office/word/2010/wordprocessingCanvas" xmlns:cx="http://schemas.microsoft.com/office/drawing/2014/chartex" xmlns:cx1="http://schemas.microsoft.com/office/drawing/2015/9/8/chartex" xmlns:cx2="http://schemas.microsoft.com/office/drawing/2015/10/21/chartex" xmlns:cx3="http://schemas.microsoft.com/office/drawing/2016/5/9/chartex" xmlns:cx4="http://schemas.microsoft.com/office/drawing/2016/5/10/chartex" xmlns:cx5="http://schemas.microsoft.com/office/drawing/2016/5/11/chartex" xmlns:cx6="http://schemas.microsoft.com/office/drawing/2016/5/12/chartex" xmlns:cx7="http://schemas.microsoft.com/office/drawing/2016/5/13/chartex" xmlns:cx8="http://schemas.microsoft.com/office/drawing/2016/5/14/chartex" xmlns:mc="http://schemas.openxmlformats.org/markup-compatibility/2006" xmlns:aink="http://schemas.microsoft.com/office/drawing/2016/ink" xmlns:am3d="http://schemas.microsoft.com/office/drawing/2017/model3d" xmlns:o="urn:schemas-microsoft-com:office:office" xmlns:oel="http://schemas.microsoft.com/office/2019/extlst" xmlns:r="http://schemas.openxmlformats.org/officeDocument/2006/relationships" xmlns:m="http://schemas.openxmlformats.org/officeDocument/2006/math" xmlns:v="urn:schemas-microsoft-com:vml" xmlns:wp14="http://schemas.microsoft.com/office/word/2010/wordprocessingDrawing" xmlns:wp="http://schemas.openxmlformats.org/drawingml/2006/wordprocessingDrawing" xmlns:w10="urn:schemas-microsoft-com:office:word" xmlns:w="http://schemas.openxmlformats.org/wordprocessingml/2006/main" xmlns:w14="http://schemas.microsoft.com/office/word/2010/wordml" xmlns:w15="http://schemas.microsoft.com/office/word/2012/wordml" xmlns:w16cex="http://schemas.microsoft.com/office/word/2018/wordml/cex" xmlns:w16cid="http://schemas.microsoft.com/office/word/2016/wordml/cid" xmlns:w16="http://schemas.microsoft.com/office/word/2018/wordml" xmlns:w16sdtdh="http://schemas.microsoft.com/office/word/2020/wordml/sdtdatahash" xmlns:w16se="http://schemas.microsoft.com/office/word/2015/wordml/symex" xmlns:wpg="http://schemas.microsoft.com/office/word/2010/wordprocessingGroup" xmlns:wpi="http://schemas.microsoft.com/office/word/2010/wordprocessingInk" xmlns:wne="http://schemas.microsoft.com/office/word/2006/wordml" xmlns:wps="http://schemas.microsoft.com/office/word/2010/wordprocessingShape" mc:Ignorable="w14 w15 w16se w16cid w16 w16cex w16sdtdh wp14">
   <w:footnote w:type="separator" w:id="-1">
     <w:p>
       <w:pPr>
@@ -788,13 +1079,13 @@
 </file>
 
 <file path=word/header1.xml><?xml version="1.0" encoding="utf-8"?>
-<w:hdr xmlns:wpc="http://schemas.microsoft.com/office/word/2010/wordprocessingCanvas" xmlns:cx="http://schemas.microsoft.com/office/drawing/2014/chartex" xmlns:cx1="http://schemas.microsoft.com/office/drawing/2015/9/8/chartex" xmlns:cx2="http://schemas.microsoft.com/office/drawing/2015/10/21/chartex" xmlns:cx3="http://schemas.microsoft.com/office/drawing/2016/5/9/chartex" xmlns:cx4="http://schemas.microsoft.com/office/drawing/2016/5/10/chartex" xmlns:cx5="http://schemas.microsoft.com/office/drawing/2016/5/11/chartex" xmlns:cx6="http://schemas.microsoft.com/office/drawing/2016/5/12/chartex" xmlns:cx7="http://schemas.microsoft.com/office/drawing/2016/5/13/chartex" xmlns:cx8="http://schemas.microsoft.com/office/drawing/2016/5/14/chartex" xmlns:mc="http://schemas.openxmlformats.org/markup-compatibility/2006" xmlns:aink="http://schemas.microsoft.com/office/drawing/2016/ink" xmlns:am3d="http://schemas.microsoft.com/office/drawing/2017/model3d" xmlns:o="urn:schemas-microsoft-com:office:office" xmlns:oel="http://schemas.microsoft.com/office/2019/extlst" xmlns:r="http://schemas.openxmlformats.org/officeDocument/2006/relationships" xmlns:m="http://schemas.openxmlformats.org/officeDocument/2006/math" xmlns:v="urn:schemas-microsoft-com:vml" xmlns:wp14="http://schemas.microsoft.com/office/word/2010/wordprocessingDrawing" xmlns:wp="http://schemas.openxmlformats.org/drawingml/2006/wordprocessingDrawing" xmlns:w10="urn:schemas-microsoft-com:office:word" xmlns:w="http://schemas.openxmlformats.org/wordprocessingml/2006/main" xmlns:w14="http://schemas.microsoft.com/office/word/2010/wordml" xmlns:w15="http://schemas.microsoft.com/office/word/2012/wordml" xmlns:w16cex="http://schemas.microsoft.com/office/word/2018/wordml/cex" xmlns:w16cid="http://schemas.microsoft.com/office/word/2016/wordml/cid" xmlns:w16="http://schemas.microsoft.com/office/word/2018/wordml" xmlns:w16du="http://schemas.microsoft.com/office/word/2023/wordml/word16du" xmlns:w16sdtdh="http://schemas.microsoft.com/office/word/2020/wordml/sdtdatahash" xmlns:w16se="http://schemas.microsoft.com/office/word/2015/wordml/symex" xmlns:wpg="http://schemas.microsoft.com/office/word/2010/wordprocessingGroup" xmlns:wpi="http://schemas.microsoft.com/office/word/2010/wordprocessingInk" xmlns:wne="http://schemas.microsoft.com/office/word/2006/wordml" xmlns:wps="http://schemas.microsoft.com/office/word/2010/wordprocessingShape" mc:Ignorable="w14 w15 w16se w16cid w16 w16cex w16sdtdh wp14">
+<w:hdr xmlns:wpc="http://schemas.microsoft.com/office/word/2010/wordprocessingCanvas" xmlns:cx="http://schemas.microsoft.com/office/drawing/2014/chartex" xmlns:cx1="http://schemas.microsoft.com/office/drawing/2015/9/8/chartex" xmlns:cx2="http://schemas.microsoft.com/office/drawing/2015/10/21/chartex" xmlns:cx3="http://schemas.microsoft.com/office/drawing/2016/5/9/chartex" xmlns:cx4="http://schemas.microsoft.com/office/drawing/2016/5/10/chartex" xmlns:cx5="http://schemas.microsoft.com/office/drawing/2016/5/11/chartex" xmlns:cx6="http://schemas.microsoft.com/office/drawing/2016/5/12/chartex" xmlns:cx7="http://schemas.microsoft.com/office/drawing/2016/5/13/chartex" xmlns:cx8="http://schemas.microsoft.com/office/drawing/2016/5/14/chartex" xmlns:mc="http://schemas.openxmlformats.org/markup-compatibility/2006" xmlns:aink="http://schemas.microsoft.com/office/drawing/2016/ink" xmlns:am3d="http://schemas.microsoft.com/office/drawing/2017/model3d" xmlns:o="urn:schemas-microsoft-com:office:office" xmlns:oel="http://schemas.microsoft.com/office/2019/extlst" xmlns:r="http://schemas.openxmlformats.org/officeDocument/2006/relationships" xmlns:m="http://schemas.openxmlformats.org/officeDocument/2006/math" xmlns:v="urn:schemas-microsoft-com:vml" xmlns:wp14="http://schemas.microsoft.com/office/word/2010/wordprocessingDrawing" xmlns:wp="http://schemas.openxmlformats.org/drawingml/2006/wordprocessingDrawing" xmlns:w10="urn:schemas-microsoft-com:office:word" xmlns:w="http://schemas.openxmlformats.org/wordprocessingml/2006/main" xmlns:w14="http://schemas.microsoft.com/office/word/2010/wordml" xmlns:w15="http://schemas.microsoft.com/office/word/2012/wordml" xmlns:w16cex="http://schemas.microsoft.com/office/word/2018/wordml/cex" xmlns:w16cid="http://schemas.microsoft.com/office/word/2016/wordml/cid" xmlns:w16="http://schemas.microsoft.com/office/word/2018/wordml" xmlns:w16sdtdh="http://schemas.microsoft.com/office/word/2020/wordml/sdtdatahash" xmlns:w16se="http://schemas.microsoft.com/office/word/2015/wordml/symex" xmlns:wpg="http://schemas.microsoft.com/office/word/2010/wordprocessingGroup" xmlns:wpi="http://schemas.microsoft.com/office/word/2010/wordprocessingInk" xmlns:wne="http://schemas.microsoft.com/office/word/2006/wordml" xmlns:wps="http://schemas.microsoft.com/office/word/2010/wordprocessingShape" mc:Ignorable="w14 w15 w16se w16cid w16 w16cex w16sdtdh wp14">
   <w:p>
     <w:pPr>
       <w:pStyle w:val="Header"/>
       <w:bidi/>
       <w:rPr>
-        <w:rFonts w:cs="B Nazanin" w:hint="cs"/>
+        <w:rFonts w:cs="B Nazanin"/>
         <w:b/>
         <w:bCs/>
         <w:sz w:val="24"/>
@@ -1221,6 +1512,7 @@
   <w:style w:type="character" w:default="1" w:styleId="DefaultParagraphFont">
     <w:name w:val="Default Paragraph Font"/>
     <w:uiPriority w:val="1"/>
+    <w:semiHidden/>
     <w:unhideWhenUsed/>
   </w:style>
   <w:style w:type="table" w:default="1" w:styleId="TableNormal">

</xml_diff>

<commit_message>
Project2 - part 2 - redis
</commit_message>
<xml_diff>
--- a/Project2/Doc_HW2_9839039.docx
+++ b/Project2/Doc_HW2_9839039.docx
@@ -1003,9 +1003,198 @@
           <w:rFonts w:cs="B Nazanin"/>
           <w:sz w:val="28"/>
           <w:szCs w:val="28"/>
-          <w:lang w:bidi="fa-IR"/>
-        </w:rPr>
-      </w:pPr>
+          <w:rtl/>
+          <w:lang w:bidi="fa-IR"/>
+        </w:rPr>
+      </w:pPr>
+      <w:r>
+        <w:rPr>
+          <w:rFonts w:cs="B Nazanin" w:hint="cs"/>
+          <w:sz w:val="28"/>
+          <w:szCs w:val="28"/>
+          <w:rtl/>
+          <w:lang w:bidi="fa-IR"/>
+        </w:rPr>
+        <w:t xml:space="preserve">برای انجام این بخش از </w:t>
+      </w:r>
+      <w:r>
+        <w:rPr>
+          <w:rFonts w:cs="B Nazanin"/>
+          <w:sz w:val="28"/>
+          <w:szCs w:val="28"/>
+          <w:lang w:bidi="fa-IR"/>
+        </w:rPr>
+        <w:t xml:space="preserve">APILayer </w:t>
+      </w:r>
+      <w:r>
+        <w:rPr>
+          <w:rFonts w:cs="B Nazanin" w:hint="cs"/>
+          <w:sz w:val="28"/>
+          <w:szCs w:val="28"/>
+          <w:rtl/>
+          <w:lang w:bidi="fa-IR"/>
+        </w:rPr>
+        <w:t xml:space="preserve"> استفاده میکنیم. برای بالا آوردن یک کانتینر از کش ردیس بصورت زیر عمل میکنیم:</w:t>
+      </w:r>
+    </w:p>
+    <w:p>
+      <w:pPr>
+        <w:tabs>
+          <w:tab w:val="left" w:pos="6147"/>
+        </w:tabs>
+        <w:bidi/>
+        <w:rPr>
+          <w:rFonts w:cs="B Nazanin"/>
+          <w:sz w:val="28"/>
+          <w:szCs w:val="28"/>
+          <w:rtl/>
+          <w:lang w:bidi="fa-IR"/>
+        </w:rPr>
+      </w:pPr>
+      <w:r>
+        <w:rPr>
+          <w:rFonts w:cs="B Nazanin" w:hint="cs"/>
+          <w:sz w:val="28"/>
+          <w:szCs w:val="28"/>
+          <w:rtl/>
+          <w:lang w:bidi="fa-IR"/>
+        </w:rPr>
+        <w:t>ابتدا تصویر ردیس را دانلود میکنیم:</w:t>
+      </w:r>
+    </w:p>
+    <w:p>
+      <w:pPr>
+        <w:tabs>
+          <w:tab w:val="left" w:pos="6147"/>
+        </w:tabs>
+        <w:bidi/>
+        <w:rPr>
+          <w:rFonts w:cs="B Nazanin" w:hint="cs"/>
+          <w:sz w:val="28"/>
+          <w:szCs w:val="28"/>
+          <w:rtl/>
+          <w:lang w:bidi="fa-IR"/>
+        </w:rPr>
+      </w:pPr>
+      <w:r>
+        <w:rPr>
+          <w:noProof/>
+        </w:rPr>
+        <w:drawing>
+          <wp:inline distT="0" distB="0" distL="0" distR="0" wp14:anchorId="694F477E" wp14:editId="776405E7">
+            <wp:extent cx="5943600" cy="1645285"/>
+            <wp:effectExtent l="0" t="0" r="0" b="0"/>
+            <wp:docPr id="683439304" name="Picture 1"/>
+            <wp:cNvGraphicFramePr>
+              <a:graphicFrameLocks xmlns:a="http://schemas.openxmlformats.org/drawingml/2006/main" noChangeAspect="1"/>
+            </wp:cNvGraphicFramePr>
+            <a:graphic xmlns:a="http://schemas.openxmlformats.org/drawingml/2006/main">
+              <a:graphicData uri="http://schemas.openxmlformats.org/drawingml/2006/picture">
+                <pic:pic xmlns:pic="http://schemas.openxmlformats.org/drawingml/2006/picture">
+                  <pic:nvPicPr>
+                    <pic:cNvPr id="683439304" name=""/>
+                    <pic:cNvPicPr/>
+                  </pic:nvPicPr>
+                  <pic:blipFill>
+                    <a:blip r:embed="rId16"/>
+                    <a:stretch>
+                      <a:fillRect/>
+                    </a:stretch>
+                  </pic:blipFill>
+                  <pic:spPr>
+                    <a:xfrm>
+                      <a:off x="0" y="0"/>
+                      <a:ext cx="5943600" cy="1645285"/>
+                    </a:xfrm>
+                    <a:prstGeom prst="rect">
+                      <a:avLst/>
+                    </a:prstGeom>
+                  </pic:spPr>
+                </pic:pic>
+              </a:graphicData>
+            </a:graphic>
+          </wp:inline>
+        </w:drawing>
+      </w:r>
+    </w:p>
+    <w:p>
+      <w:pPr>
+        <w:tabs>
+          <w:tab w:val="left" w:pos="6147"/>
+        </w:tabs>
+        <w:bidi/>
+        <w:rPr>
+          <w:rFonts w:cs="B Nazanin"/>
+          <w:sz w:val="28"/>
+          <w:szCs w:val="28"/>
+          <w:rtl/>
+          <w:lang w:bidi="fa-IR"/>
+        </w:rPr>
+      </w:pPr>
+      <w:r>
+        <w:rPr>
+          <w:rFonts w:cs="B Nazanin" w:hint="cs"/>
+          <w:sz w:val="28"/>
+          <w:szCs w:val="28"/>
+          <w:rtl/>
+          <w:lang w:bidi="fa-IR"/>
+        </w:rPr>
+        <w:t>اجرای یک ردیس کانتینر:</w:t>
+      </w:r>
+    </w:p>
+    <w:p>
+      <w:pPr>
+        <w:tabs>
+          <w:tab w:val="left" w:pos="6147"/>
+        </w:tabs>
+        <w:bidi/>
+        <w:rPr>
+          <w:rFonts w:cs="B Nazanin"/>
+          <w:sz w:val="28"/>
+          <w:szCs w:val="28"/>
+          <w:lang w:bidi="fa-IR"/>
+        </w:rPr>
+      </w:pPr>
+      <w:r>
+        <w:rPr>
+          <w:noProof/>
+        </w:rPr>
+        <w:drawing>
+          <wp:inline distT="0" distB="0" distL="0" distR="0" wp14:anchorId="07CEE736" wp14:editId="59D35243">
+            <wp:extent cx="5943600" cy="471170"/>
+            <wp:effectExtent l="0" t="0" r="0" b="5080"/>
+            <wp:docPr id="635732985" name="Picture 1"/>
+            <wp:cNvGraphicFramePr>
+              <a:graphicFrameLocks xmlns:a="http://schemas.openxmlformats.org/drawingml/2006/main" noChangeAspect="1"/>
+            </wp:cNvGraphicFramePr>
+            <a:graphic xmlns:a="http://schemas.openxmlformats.org/drawingml/2006/main">
+              <a:graphicData uri="http://schemas.openxmlformats.org/drawingml/2006/picture">
+                <pic:pic xmlns:pic="http://schemas.openxmlformats.org/drawingml/2006/picture">
+                  <pic:nvPicPr>
+                    <pic:cNvPr id="635732985" name=""/>
+                    <pic:cNvPicPr/>
+                  </pic:nvPicPr>
+                  <pic:blipFill>
+                    <a:blip r:embed="rId17"/>
+                    <a:stretch>
+                      <a:fillRect/>
+                    </a:stretch>
+                  </pic:blipFill>
+                  <pic:spPr>
+                    <a:xfrm>
+                      <a:off x="0" y="0"/>
+                      <a:ext cx="5943600" cy="471170"/>
+                    </a:xfrm>
+                    <a:prstGeom prst="rect">
+                      <a:avLst/>
+                    </a:prstGeom>
+                  </pic:spPr>
+                </pic:pic>
+              </a:graphicData>
+            </a:graphic>
+          </wp:inline>
+        </w:drawing>
+      </w:r>
       <w:r>
         <w:rPr>
           <w:rFonts w:cs="B Nazanin"/>
@@ -1018,7 +1207,7 @@
       </w:r>
     </w:p>
     <w:sectPr>
-      <w:headerReference w:type="default" r:id="rId16"/>
+      <w:headerReference w:type="default" r:id="rId18"/>
       <w:pgSz w:w="12240" w:h="15840"/>
       <w:pgMar w:top="1440" w:right="1440" w:bottom="1440" w:left="1440" w:header="720" w:footer="720" w:gutter="0"/>
       <w:cols w:space="720"/>

</xml_diff>

<commit_message>
project2 - part2 - network
</commit_message>
<xml_diff>
--- a/Project2/Doc_HW2_9839039.docx
+++ b/Project2/Doc_HW2_9839039.docx
@@ -202,7 +202,7 @@
                     <pic:cNvPicPr/>
                   </pic:nvPicPr>
                   <pic:blipFill>
-                    <a:blip r:embed="rId6">
+                    <a:blip r:embed="rId7">
                       <a:extLst>
                         <a:ext uri="{28A0092B-C50C-407E-A947-70E740481C1C}">
                           <a14:useLocalDpi xmlns:a14="http://schemas.microsoft.com/office/drawing/2010/main" val="0"/>
@@ -248,7 +248,7 @@
                     <pic:cNvPicPr/>
                   </pic:nvPicPr>
                   <pic:blipFill>
-                    <a:blip r:embed="rId7"/>
+                    <a:blip r:embed="rId8"/>
                     <a:stretch>
                       <a:fillRect/>
                     </a:stretch>
@@ -293,6 +293,7 @@
         </w:rPr>
         <w:t xml:space="preserve">در داکر فایل عبارات زیر را مینویسم که برای نصب </w:t>
       </w:r>
+      <w:proofErr w:type="spellStart"/>
       <w:r>
         <w:rPr>
           <w:rFonts w:cs="B Nazanin"/>
@@ -302,6 +303,7 @@
         </w:rPr>
         <w:t>cURL</w:t>
       </w:r>
+      <w:proofErr w:type="spellEnd"/>
       <w:r>
         <w:rPr>
           <w:rFonts w:cs="B Nazanin" w:hint="cs"/>
@@ -366,7 +368,7 @@
                     <pic:cNvPicPr/>
                   </pic:nvPicPr>
                   <pic:blipFill>
-                    <a:blip r:embed="rId8"/>
+                    <a:blip r:embed="rId9"/>
                     <a:stretch>
                       <a:fillRect/>
                     </a:stretch>
@@ -465,7 +467,7 @@
                     <pic:cNvPicPr/>
                   </pic:nvPicPr>
                   <pic:blipFill>
-                    <a:blip r:embed="rId9"/>
+                    <a:blip r:embed="rId10"/>
                     <a:stretch>
                       <a:fillRect/>
                     </a:stretch>
@@ -549,7 +551,7 @@
                     <pic:cNvPicPr/>
                   </pic:nvPicPr>
                   <pic:blipFill>
-                    <a:blip r:embed="rId10"/>
+                    <a:blip r:embed="rId11"/>
                     <a:stretch>
                       <a:fillRect/>
                     </a:stretch>
@@ -644,7 +646,7 @@
                     <pic:cNvPicPr/>
                   </pic:nvPicPr>
                   <pic:blipFill>
-                    <a:blip r:embed="rId11"/>
+                    <a:blip r:embed="rId12"/>
                     <a:stretch>
                       <a:fillRect/>
                     </a:stretch>
@@ -734,7 +736,7 @@
                     <pic:cNvPicPr/>
                   </pic:nvPicPr>
                   <pic:blipFill>
-                    <a:blip r:embed="rId12"/>
+                    <a:blip r:embed="rId13"/>
                     <a:stretch>
                       <a:fillRect/>
                     </a:stretch>
@@ -762,7 +764,7 @@
         </w:tabs>
         <w:bidi/>
         <w:rPr>
-          <w:rFonts w:cs="B Nazanin" w:hint="cs"/>
+          <w:rFonts w:cs="B Nazanin"/>
           <w:sz w:val="28"/>
           <w:szCs w:val="28"/>
           <w:lang w:bidi="fa-IR"/>
@@ -788,7 +790,7 @@
                     <pic:cNvPicPr/>
                   </pic:nvPicPr>
                   <pic:blipFill>
-                    <a:blip r:embed="rId13"/>
+                    <a:blip r:embed="rId14"/>
                     <a:stretch>
                       <a:fillRect/>
                     </a:stretch>
@@ -842,7 +844,7 @@
                     <pic:cNvPicPr/>
                   </pic:nvPicPr>
                   <pic:blipFill>
-                    <a:blip r:embed="rId14"/>
+                    <a:blip r:embed="rId15"/>
                     <a:stretch>
                       <a:fillRect/>
                     </a:stretch>
@@ -895,7 +897,7 @@
         </w:tabs>
         <w:bidi/>
         <w:rPr>
-          <w:rFonts w:cs="B Nazanin+ Bold" w:hint="cs"/>
+          <w:rFonts w:cs="B Nazanin+ Bold"/>
           <w:sz w:val="28"/>
           <w:szCs w:val="28"/>
           <w:rtl/>
@@ -922,7 +924,7 @@
                     <pic:cNvPicPr/>
                   </pic:nvPicPr>
                   <pic:blipFill>
-                    <a:blip r:embed="rId15"/>
+                    <a:blip r:embed="rId16"/>
                     <a:stretch>
                       <a:fillRect/>
                     </a:stretch>
@@ -1017,14 +1019,25 @@
         </w:rPr>
         <w:t xml:space="preserve">برای انجام این بخش از </w:t>
       </w:r>
-      <w:r>
-        <w:rPr>
-          <w:rFonts w:cs="B Nazanin"/>
-          <w:sz w:val="28"/>
-          <w:szCs w:val="28"/>
-          <w:lang w:bidi="fa-IR"/>
-        </w:rPr>
-        <w:t xml:space="preserve">APILayer </w:t>
+      <w:proofErr w:type="spellStart"/>
+      <w:r>
+        <w:rPr>
+          <w:rFonts w:cs="B Nazanin"/>
+          <w:sz w:val="28"/>
+          <w:szCs w:val="28"/>
+          <w:lang w:bidi="fa-IR"/>
+        </w:rPr>
+        <w:t>APILayer</w:t>
+      </w:r>
+      <w:proofErr w:type="spellEnd"/>
+      <w:r>
+        <w:rPr>
+          <w:rFonts w:cs="B Nazanin"/>
+          <w:sz w:val="28"/>
+          <w:szCs w:val="28"/>
+          <w:lang w:bidi="fa-IR"/>
+        </w:rPr>
+        <w:t xml:space="preserve"> </w:t>
       </w:r>
       <w:r>
         <w:rPr>
@@ -1053,38 +1066,13 @@
       </w:pPr>
       <w:r>
         <w:rPr>
-          <w:rFonts w:cs="B Nazanin" w:hint="cs"/>
-          <w:sz w:val="28"/>
-          <w:szCs w:val="28"/>
-          <w:rtl/>
-          <w:lang w:bidi="fa-IR"/>
-        </w:rPr>
-        <w:t>ابتدا تصویر ردیس را دانلود میکنیم:</w:t>
-      </w:r>
-    </w:p>
-    <w:p>
-      <w:pPr>
-        <w:tabs>
-          <w:tab w:val="left" w:pos="6147"/>
-        </w:tabs>
-        <w:bidi/>
-        <w:rPr>
-          <w:rFonts w:cs="B Nazanin" w:hint="cs"/>
-          <w:sz w:val="28"/>
-          <w:szCs w:val="28"/>
-          <w:rtl/>
-          <w:lang w:bidi="fa-IR"/>
-        </w:rPr>
-      </w:pPr>
-      <w:r>
-        <w:rPr>
           <w:noProof/>
         </w:rPr>
         <w:drawing>
-          <wp:inline distT="0" distB="0" distL="0" distR="0" wp14:anchorId="694F477E" wp14:editId="776405E7">
-            <wp:extent cx="5943600" cy="1645285"/>
-            <wp:effectExtent l="0" t="0" r="0" b="0"/>
-            <wp:docPr id="683439304" name="Picture 1"/>
+          <wp:inline distT="0" distB="0" distL="0" distR="0" wp14:anchorId="05000F74" wp14:editId="1F1AF6A4">
+            <wp:extent cx="5943600" cy="1002030"/>
+            <wp:effectExtent l="0" t="0" r="0" b="7620"/>
+            <wp:docPr id="1334957595" name="Picture 1"/>
             <wp:cNvGraphicFramePr>
               <a:graphicFrameLocks xmlns:a="http://schemas.openxmlformats.org/drawingml/2006/main" noChangeAspect="1"/>
             </wp:cNvGraphicFramePr>
@@ -1092,86 +1080,7 @@
               <a:graphicData uri="http://schemas.openxmlformats.org/drawingml/2006/picture">
                 <pic:pic xmlns:pic="http://schemas.openxmlformats.org/drawingml/2006/picture">
                   <pic:nvPicPr>
-                    <pic:cNvPr id="683439304" name=""/>
-                    <pic:cNvPicPr/>
-                  </pic:nvPicPr>
-                  <pic:blipFill>
-                    <a:blip r:embed="rId16"/>
-                    <a:stretch>
-                      <a:fillRect/>
-                    </a:stretch>
-                  </pic:blipFill>
-                  <pic:spPr>
-                    <a:xfrm>
-                      <a:off x="0" y="0"/>
-                      <a:ext cx="5943600" cy="1645285"/>
-                    </a:xfrm>
-                    <a:prstGeom prst="rect">
-                      <a:avLst/>
-                    </a:prstGeom>
-                  </pic:spPr>
-                </pic:pic>
-              </a:graphicData>
-            </a:graphic>
-          </wp:inline>
-        </w:drawing>
-      </w:r>
-    </w:p>
-    <w:p>
-      <w:pPr>
-        <w:tabs>
-          <w:tab w:val="left" w:pos="6147"/>
-        </w:tabs>
-        <w:bidi/>
-        <w:rPr>
-          <w:rFonts w:cs="B Nazanin"/>
-          <w:sz w:val="28"/>
-          <w:szCs w:val="28"/>
-          <w:rtl/>
-          <w:lang w:bidi="fa-IR"/>
-        </w:rPr>
-      </w:pPr>
-      <w:r>
-        <w:rPr>
-          <w:rFonts w:cs="B Nazanin" w:hint="cs"/>
-          <w:sz w:val="28"/>
-          <w:szCs w:val="28"/>
-          <w:rtl/>
-          <w:lang w:bidi="fa-IR"/>
-        </w:rPr>
-        <w:t>اجرای یک ردیس کانتینر:</w:t>
-      </w:r>
-    </w:p>
-    <w:p>
-      <w:pPr>
-        <w:tabs>
-          <w:tab w:val="left" w:pos="6147"/>
-        </w:tabs>
-        <w:bidi/>
-        <w:rPr>
-          <w:rFonts w:cs="B Nazanin"/>
-          <w:sz w:val="28"/>
-          <w:szCs w:val="28"/>
-          <w:lang w:bidi="fa-IR"/>
-        </w:rPr>
-      </w:pPr>
-      <w:r>
-        <w:rPr>
-          <w:noProof/>
-        </w:rPr>
-        <w:drawing>
-          <wp:inline distT="0" distB="0" distL="0" distR="0" wp14:anchorId="07CEE736" wp14:editId="59D35243">
-            <wp:extent cx="5943600" cy="471170"/>
-            <wp:effectExtent l="0" t="0" r="0" b="5080"/>
-            <wp:docPr id="635732985" name="Picture 1"/>
-            <wp:cNvGraphicFramePr>
-              <a:graphicFrameLocks xmlns:a="http://schemas.openxmlformats.org/drawingml/2006/main" noChangeAspect="1"/>
-            </wp:cNvGraphicFramePr>
-            <a:graphic xmlns:a="http://schemas.openxmlformats.org/drawingml/2006/main">
-              <a:graphicData uri="http://schemas.openxmlformats.org/drawingml/2006/picture">
-                <pic:pic xmlns:pic="http://schemas.openxmlformats.org/drawingml/2006/picture">
-                  <pic:nvPicPr>
-                    <pic:cNvPr id="635732985" name=""/>
+                    <pic:cNvPr id="1334957595" name=""/>
                     <pic:cNvPicPr/>
                   </pic:nvPicPr>
                   <pic:blipFill>
@@ -1183,7 +1092,7 @@
                   <pic:spPr>
                     <a:xfrm>
                       <a:off x="0" y="0"/>
-                      <a:ext cx="5943600" cy="471170"/>
+                      <a:ext cx="5943600" cy="1002030"/>
                     </a:xfrm>
                     <a:prstGeom prst="rect">
                       <a:avLst/>
@@ -1197,6 +1106,217 @@
       </w:r>
       <w:r>
         <w:rPr>
+          <w:noProof/>
+        </w:rPr>
+        <w:drawing>
+          <wp:inline distT="0" distB="0" distL="0" distR="0" wp14:anchorId="5CA3B37D" wp14:editId="29C64FDF">
+            <wp:extent cx="5943600" cy="1465580"/>
+            <wp:effectExtent l="0" t="0" r="0" b="1270"/>
+            <wp:docPr id="1648668141" name="Picture 1"/>
+            <wp:cNvGraphicFramePr>
+              <a:graphicFrameLocks xmlns:a="http://schemas.openxmlformats.org/drawingml/2006/main" noChangeAspect="1"/>
+            </wp:cNvGraphicFramePr>
+            <a:graphic xmlns:a="http://schemas.openxmlformats.org/drawingml/2006/main">
+              <a:graphicData uri="http://schemas.openxmlformats.org/drawingml/2006/picture">
+                <pic:pic xmlns:pic="http://schemas.openxmlformats.org/drawingml/2006/picture">
+                  <pic:nvPicPr>
+                    <pic:cNvPr id="1648668141" name=""/>
+                    <pic:cNvPicPr/>
+                  </pic:nvPicPr>
+                  <pic:blipFill>
+                    <a:blip r:embed="rId18"/>
+                    <a:stretch>
+                      <a:fillRect/>
+                    </a:stretch>
+                  </pic:blipFill>
+                  <pic:spPr>
+                    <a:xfrm>
+                      <a:off x="0" y="0"/>
+                      <a:ext cx="5943600" cy="1465580"/>
+                    </a:xfrm>
+                    <a:prstGeom prst="rect">
+                      <a:avLst/>
+                    </a:prstGeom>
+                  </pic:spPr>
+                </pic:pic>
+              </a:graphicData>
+            </a:graphic>
+          </wp:inline>
+        </w:drawing>
+      </w:r>
+      <w:r>
+        <w:rPr>
+          <w:rFonts w:cs="B Nazanin" w:hint="cs"/>
+          <w:sz w:val="28"/>
+          <w:szCs w:val="28"/>
+          <w:rtl/>
+          <w:lang w:bidi="fa-IR"/>
+        </w:rPr>
+        <w:t>حالا داکرفایل سرور را مینویسیم:</w:t>
+      </w:r>
+    </w:p>
+    <w:p>
+      <w:pPr>
+        <w:tabs>
+          <w:tab w:val="left" w:pos="6147"/>
+        </w:tabs>
+        <w:bidi/>
+        <w:rPr>
+          <w:rFonts w:cs="B Nazanin"/>
+          <w:sz w:val="28"/>
+          <w:szCs w:val="28"/>
+          <w:rtl/>
+          <w:lang w:bidi="fa-IR"/>
+        </w:rPr>
+      </w:pPr>
+      <w:r>
+        <w:rPr>
+          <w:noProof/>
+        </w:rPr>
+        <w:drawing>
+          <wp:anchor distT="0" distB="0" distL="114300" distR="114300" simplePos="0" relativeHeight="251656192" behindDoc="1" locked="0" layoutInCell="1" allowOverlap="1" wp14:anchorId="687E93AF" wp14:editId="0754154E">
+            <wp:simplePos x="0" y="0"/>
+            <wp:positionH relativeFrom="column">
+              <wp:posOffset>730250</wp:posOffset>
+            </wp:positionH>
+            <wp:positionV relativeFrom="paragraph">
+              <wp:posOffset>2992120</wp:posOffset>
+            </wp:positionV>
+            <wp:extent cx="3914775" cy="1190625"/>
+            <wp:effectExtent l="0" t="0" r="0" b="0"/>
+            <wp:wrapTight wrapText="bothSides">
+              <wp:wrapPolygon edited="0">
+                <wp:start x="0" y="0"/>
+                <wp:lineTo x="0" y="21427"/>
+                <wp:lineTo x="21547" y="21427"/>
+                <wp:lineTo x="21547" y="0"/>
+                <wp:lineTo x="0" y="0"/>
+              </wp:wrapPolygon>
+            </wp:wrapTight>
+            <wp:docPr id="947582098" name="Picture 1"/>
+            <wp:cNvGraphicFramePr>
+              <a:graphicFrameLocks xmlns:a="http://schemas.openxmlformats.org/drawingml/2006/main" noChangeAspect="1"/>
+            </wp:cNvGraphicFramePr>
+            <a:graphic xmlns:a="http://schemas.openxmlformats.org/drawingml/2006/main">
+              <a:graphicData uri="http://schemas.openxmlformats.org/drawingml/2006/picture">
+                <pic:pic xmlns:pic="http://schemas.openxmlformats.org/drawingml/2006/picture">
+                  <pic:nvPicPr>
+                    <pic:cNvPr id="947582098" name=""/>
+                    <pic:cNvPicPr/>
+                  </pic:nvPicPr>
+                  <pic:blipFill>
+                    <a:blip r:embed="rId19">
+                      <a:extLst>
+                        <a:ext uri="{28A0092B-C50C-407E-A947-70E740481C1C}">
+                          <a14:useLocalDpi xmlns:a14="http://schemas.microsoft.com/office/drawing/2010/main" val="0"/>
+                        </a:ext>
+                      </a:extLst>
+                    </a:blip>
+                    <a:stretch>
+                      <a:fillRect/>
+                    </a:stretch>
+                  </pic:blipFill>
+                  <pic:spPr>
+                    <a:xfrm>
+                      <a:off x="0" y="0"/>
+                      <a:ext cx="3914775" cy="1190625"/>
+                    </a:xfrm>
+                    <a:prstGeom prst="rect">
+                      <a:avLst/>
+                    </a:prstGeom>
+                  </pic:spPr>
+                </pic:pic>
+              </a:graphicData>
+            </a:graphic>
+          </wp:anchor>
+        </w:drawing>
+      </w:r>
+      <w:r>
+        <w:rPr>
+          <w:noProof/>
+        </w:rPr>
+        <w:drawing>
+          <wp:inline distT="0" distB="0" distL="0" distR="0" wp14:anchorId="437BA4E9" wp14:editId="67C05F92">
+            <wp:extent cx="5943600" cy="2665095"/>
+            <wp:effectExtent l="0" t="0" r="0" b="1905"/>
+            <wp:docPr id="150874693" name="Picture 1"/>
+            <wp:cNvGraphicFramePr>
+              <a:graphicFrameLocks xmlns:a="http://schemas.openxmlformats.org/drawingml/2006/main" noChangeAspect="1"/>
+            </wp:cNvGraphicFramePr>
+            <a:graphic xmlns:a="http://schemas.openxmlformats.org/drawingml/2006/main">
+              <a:graphicData uri="http://schemas.openxmlformats.org/drawingml/2006/picture">
+                <pic:pic xmlns:pic="http://schemas.openxmlformats.org/drawingml/2006/picture">
+                  <pic:nvPicPr>
+                    <pic:cNvPr id="150874693" name=""/>
+                    <pic:cNvPicPr/>
+                  </pic:nvPicPr>
+                  <pic:blipFill>
+                    <a:blip r:embed="rId20"/>
+                    <a:stretch>
+                      <a:fillRect/>
+                    </a:stretch>
+                  </pic:blipFill>
+                  <pic:spPr>
+                    <a:xfrm>
+                      <a:off x="0" y="0"/>
+                      <a:ext cx="5943600" cy="2665095"/>
+                    </a:xfrm>
+                    <a:prstGeom prst="rect">
+                      <a:avLst/>
+                    </a:prstGeom>
+                  </pic:spPr>
+                </pic:pic>
+              </a:graphicData>
+            </a:graphic>
+          </wp:inline>
+        </w:drawing>
+      </w:r>
+      <w:r>
+        <w:rPr>
+          <w:rFonts w:cs="B Nazanin" w:hint="cs"/>
+          <w:sz w:val="28"/>
+          <w:szCs w:val="28"/>
+          <w:rtl/>
+          <w:lang w:bidi="fa-IR"/>
+        </w:rPr>
+        <w:t xml:space="preserve">برای این بخش نیاز به </w:t>
+      </w:r>
+      <w:r>
+        <w:rPr>
+          <w:rFonts w:cs="B Nazanin"/>
+          <w:sz w:val="28"/>
+          <w:szCs w:val="28"/>
+          <w:lang w:bidi="fa-IR"/>
+        </w:rPr>
+        <w:t>requirements.txt</w:t>
+      </w:r>
+      <w:r>
+        <w:rPr>
+          <w:rFonts w:cs="B Nazanin" w:hint="cs"/>
+          <w:sz w:val="28"/>
+          <w:szCs w:val="28"/>
+          <w:rtl/>
+          <w:lang w:bidi="fa-IR"/>
+        </w:rPr>
+        <w:t xml:space="preserve"> داریم:</w:t>
+      </w:r>
+    </w:p>
+    <w:p>
+      <w:pPr>
+        <w:tabs>
+          <w:tab w:val="left" w:pos="6147"/>
+        </w:tabs>
+        <w:bidi/>
+        <w:rPr>
+          <w:rFonts w:cs="B Nazanin"/>
+          <w:sz w:val="28"/>
+          <w:szCs w:val="28"/>
+          <w:rtl/>
+          <w:lang w:bidi="fa-IR"/>
+        </w:rPr>
+      </w:pPr>
+      <w:r>
+        <w:rPr>
           <w:rFonts w:cs="B Nazanin"/>
           <w:sz w:val="28"/>
           <w:szCs w:val="28"/>
@@ -1206,8 +1326,618 @@
         <w:tab/>
       </w:r>
     </w:p>
+    <w:p>
+      <w:pPr>
+        <w:tabs>
+          <w:tab w:val="left" w:pos="6147"/>
+        </w:tabs>
+        <w:bidi/>
+        <w:rPr>
+          <w:rFonts w:cs="B Nazanin"/>
+          <w:sz w:val="28"/>
+          <w:szCs w:val="28"/>
+          <w:rtl/>
+          <w:lang w:bidi="fa-IR"/>
+        </w:rPr>
+      </w:pPr>
+    </w:p>
+    <w:p>
+      <w:pPr>
+        <w:tabs>
+          <w:tab w:val="left" w:pos="6147"/>
+        </w:tabs>
+        <w:bidi/>
+        <w:rPr>
+          <w:rFonts w:cs="B Nazanin"/>
+          <w:sz w:val="28"/>
+          <w:szCs w:val="28"/>
+          <w:rtl/>
+          <w:lang w:bidi="fa-IR"/>
+        </w:rPr>
+      </w:pPr>
+    </w:p>
+    <w:p>
+      <w:pPr>
+        <w:tabs>
+          <w:tab w:val="left" w:pos="6147"/>
+        </w:tabs>
+        <w:bidi/>
+        <w:rPr>
+          <w:rFonts w:cs="B Nazanin"/>
+          <w:sz w:val="28"/>
+          <w:szCs w:val="28"/>
+          <w:rtl/>
+          <w:lang w:bidi="fa-IR"/>
+        </w:rPr>
+      </w:pPr>
+      <w:r>
+        <w:rPr>
+          <w:rFonts w:cs="B Nazanin" w:hint="cs"/>
+          <w:sz w:val="28"/>
+          <w:szCs w:val="28"/>
+          <w:rtl/>
+          <w:lang w:bidi="fa-IR"/>
+        </w:rPr>
+        <w:lastRenderedPageBreak/>
+        <w:t>کانتینر ردیس را میسازیم:</w:t>
+      </w:r>
+    </w:p>
+    <w:p>
+      <w:pPr>
+        <w:tabs>
+          <w:tab w:val="left" w:pos="6147"/>
+        </w:tabs>
+        <w:bidi/>
+        <w:rPr>
+          <w:rFonts w:cs="B Nazanin"/>
+          <w:sz w:val="28"/>
+          <w:szCs w:val="28"/>
+          <w:rtl/>
+          <w:lang w:bidi="fa-IR"/>
+        </w:rPr>
+      </w:pPr>
+      <w:r>
+        <w:rPr>
+          <w:noProof/>
+        </w:rPr>
+        <w:drawing>
+          <wp:inline distT="0" distB="0" distL="0" distR="0" wp14:anchorId="4C6FA581" wp14:editId="636E8826">
+            <wp:extent cx="5943600" cy="320040"/>
+            <wp:effectExtent l="0" t="0" r="0" b="3810"/>
+            <wp:docPr id="1250683429" name="Picture 1"/>
+            <wp:cNvGraphicFramePr>
+              <a:graphicFrameLocks xmlns:a="http://schemas.openxmlformats.org/drawingml/2006/main" noChangeAspect="1"/>
+            </wp:cNvGraphicFramePr>
+            <a:graphic xmlns:a="http://schemas.openxmlformats.org/drawingml/2006/main">
+              <a:graphicData uri="http://schemas.openxmlformats.org/drawingml/2006/picture">
+                <pic:pic xmlns:pic="http://schemas.openxmlformats.org/drawingml/2006/picture">
+                  <pic:nvPicPr>
+                    <pic:cNvPr id="1250683429" name=""/>
+                    <pic:cNvPicPr/>
+                  </pic:nvPicPr>
+                  <pic:blipFill>
+                    <a:blip r:embed="rId21"/>
+                    <a:stretch>
+                      <a:fillRect/>
+                    </a:stretch>
+                  </pic:blipFill>
+                  <pic:spPr>
+                    <a:xfrm>
+                      <a:off x="0" y="0"/>
+                      <a:ext cx="5943600" cy="320040"/>
+                    </a:xfrm>
+                    <a:prstGeom prst="rect">
+                      <a:avLst/>
+                    </a:prstGeom>
+                  </pic:spPr>
+                </pic:pic>
+              </a:graphicData>
+            </a:graphic>
+          </wp:inline>
+        </w:drawing>
+      </w:r>
+    </w:p>
+    <w:p>
+      <w:pPr>
+        <w:tabs>
+          <w:tab w:val="left" w:pos="6147"/>
+        </w:tabs>
+        <w:bidi/>
+        <w:rPr>
+          <w:rFonts w:cs="B Nazanin"/>
+          <w:sz w:val="28"/>
+          <w:szCs w:val="28"/>
+          <w:rtl/>
+          <w:lang w:bidi="fa-IR"/>
+        </w:rPr>
+      </w:pPr>
+      <w:r>
+        <w:rPr>
+          <w:rFonts w:cs="B Nazanin" w:hint="cs"/>
+          <w:sz w:val="28"/>
+          <w:szCs w:val="28"/>
+          <w:rtl/>
+          <w:lang w:bidi="fa-IR"/>
+        </w:rPr>
+        <w:t>حالا تصویر سرور را ایجاد میکنیم:</w:t>
+      </w:r>
+    </w:p>
+    <w:p>
+      <w:pPr>
+        <w:tabs>
+          <w:tab w:val="left" w:pos="6147"/>
+        </w:tabs>
+        <w:bidi/>
+        <w:rPr>
+          <w:noProof/>
+        </w:rPr>
+      </w:pPr>
+      <w:r>
+        <w:rPr>
+          <w:noProof/>
+        </w:rPr>
+        <w:drawing>
+          <wp:inline distT="0" distB="0" distL="0" distR="0" wp14:anchorId="5C7DD2CB" wp14:editId="544112F3">
+            <wp:extent cx="5943600" cy="2024380"/>
+            <wp:effectExtent l="0" t="0" r="0" b="0"/>
+            <wp:docPr id="4609747" name="Picture 1"/>
+            <wp:cNvGraphicFramePr>
+              <a:graphicFrameLocks xmlns:a="http://schemas.openxmlformats.org/drawingml/2006/main" noChangeAspect="1"/>
+            </wp:cNvGraphicFramePr>
+            <a:graphic xmlns:a="http://schemas.openxmlformats.org/drawingml/2006/main">
+              <a:graphicData uri="http://schemas.openxmlformats.org/drawingml/2006/picture">
+                <pic:pic xmlns:pic="http://schemas.openxmlformats.org/drawingml/2006/picture">
+                  <pic:nvPicPr>
+                    <pic:cNvPr id="4609747" name=""/>
+                    <pic:cNvPicPr/>
+                  </pic:nvPicPr>
+                  <pic:blipFill>
+                    <a:blip r:embed="rId22"/>
+                    <a:stretch>
+                      <a:fillRect/>
+                    </a:stretch>
+                  </pic:blipFill>
+                  <pic:spPr>
+                    <a:xfrm>
+                      <a:off x="0" y="0"/>
+                      <a:ext cx="5943600" cy="2024380"/>
+                    </a:xfrm>
+                    <a:prstGeom prst="rect">
+                      <a:avLst/>
+                    </a:prstGeom>
+                  </pic:spPr>
+                </pic:pic>
+              </a:graphicData>
+            </a:graphic>
+          </wp:inline>
+        </w:drawing>
+      </w:r>
+    </w:p>
+    <w:p>
+      <w:pPr>
+        <w:bidi/>
+        <w:rPr>
+          <w:rFonts w:cs="B Nazanin"/>
+          <w:sz w:val="28"/>
+          <w:szCs w:val="28"/>
+          <w:rtl/>
+          <w:lang w:bidi="fa-IR"/>
+        </w:rPr>
+      </w:pPr>
+      <w:r>
+        <w:rPr>
+          <w:rFonts w:cs="B Nazanin" w:hint="cs"/>
+          <w:sz w:val="28"/>
+          <w:szCs w:val="28"/>
+          <w:rtl/>
+          <w:lang w:bidi="fa-IR"/>
+        </w:rPr>
+        <w:t>دو کانتینر را بهم مرتبط میکنیم:</w:t>
+      </w:r>
+    </w:p>
+    <w:p>
+      <w:pPr>
+        <w:bidi/>
+        <w:rPr>
+          <w:noProof/>
+        </w:rPr>
+      </w:pPr>
+      <w:r>
+        <w:rPr>
+          <w:noProof/>
+        </w:rPr>
+        <w:drawing>
+          <wp:inline distT="0" distB="0" distL="0" distR="0" wp14:anchorId="258A9731" wp14:editId="3CF66DFF">
+            <wp:extent cx="5943600" cy="426720"/>
+            <wp:effectExtent l="0" t="0" r="0" b="0"/>
+            <wp:docPr id="1430742846" name="Picture 1"/>
+            <wp:cNvGraphicFramePr>
+              <a:graphicFrameLocks xmlns:a="http://schemas.openxmlformats.org/drawingml/2006/main" noChangeAspect="1"/>
+            </wp:cNvGraphicFramePr>
+            <a:graphic xmlns:a="http://schemas.openxmlformats.org/drawingml/2006/main">
+              <a:graphicData uri="http://schemas.openxmlformats.org/drawingml/2006/picture">
+                <pic:pic xmlns:pic="http://schemas.openxmlformats.org/drawingml/2006/picture">
+                  <pic:nvPicPr>
+                    <pic:cNvPr id="1430742846" name=""/>
+                    <pic:cNvPicPr/>
+                  </pic:nvPicPr>
+                  <pic:blipFill>
+                    <a:blip r:embed="rId23"/>
+                    <a:stretch>
+                      <a:fillRect/>
+                    </a:stretch>
+                  </pic:blipFill>
+                  <pic:spPr>
+                    <a:xfrm>
+                      <a:off x="0" y="0"/>
+                      <a:ext cx="5943600" cy="426720"/>
+                    </a:xfrm>
+                    <a:prstGeom prst="rect">
+                      <a:avLst/>
+                    </a:prstGeom>
+                  </pic:spPr>
+                </pic:pic>
+              </a:graphicData>
+            </a:graphic>
+          </wp:inline>
+        </w:drawing>
+      </w:r>
+    </w:p>
+    <w:p>
+      <w:pPr>
+        <w:bidi/>
+        <w:rPr>
+          <w:rFonts w:cs="B Nazanin"/>
+          <w:sz w:val="28"/>
+          <w:szCs w:val="28"/>
+          <w:lang w:bidi="fa-IR"/>
+        </w:rPr>
+      </w:pPr>
+      <w:r>
+        <w:rPr>
+          <w:rFonts w:cs="B Nazanin" w:hint="cs"/>
+          <w:sz w:val="28"/>
+          <w:szCs w:val="28"/>
+          <w:rtl/>
+          <w:lang w:bidi="fa-IR"/>
+        </w:rPr>
+        <w:t>حالا لازم داریم که شبکه ای تعریف کنیم که این دو کانتینر باهم در ارتباط باشند:</w:t>
+      </w:r>
+      <w:r>
+        <w:rPr>
+          <w:noProof/>
+        </w:rPr>
+        <w:drawing>
+          <wp:inline distT="0" distB="0" distL="0" distR="0" wp14:anchorId="3180CF88" wp14:editId="4BFD675E">
+            <wp:extent cx="5943600" cy="708025"/>
+            <wp:effectExtent l="0" t="0" r="0" b="0"/>
+            <wp:docPr id="1587041023" name="Picture 1"/>
+            <wp:cNvGraphicFramePr>
+              <a:graphicFrameLocks xmlns:a="http://schemas.openxmlformats.org/drawingml/2006/main" noChangeAspect="1"/>
+            </wp:cNvGraphicFramePr>
+            <a:graphic xmlns:a="http://schemas.openxmlformats.org/drawingml/2006/main">
+              <a:graphicData uri="http://schemas.openxmlformats.org/drawingml/2006/picture">
+                <pic:pic xmlns:pic="http://schemas.openxmlformats.org/drawingml/2006/picture">
+                  <pic:nvPicPr>
+                    <pic:cNvPr id="1587041023" name=""/>
+                    <pic:cNvPicPr/>
+                  </pic:nvPicPr>
+                  <pic:blipFill>
+                    <a:blip r:embed="rId24"/>
+                    <a:stretch>
+                      <a:fillRect/>
+                    </a:stretch>
+                  </pic:blipFill>
+                  <pic:spPr>
+                    <a:xfrm>
+                      <a:off x="0" y="0"/>
+                      <a:ext cx="5943600" cy="708025"/>
+                    </a:xfrm>
+                    <a:prstGeom prst="rect">
+                      <a:avLst/>
+                    </a:prstGeom>
+                  </pic:spPr>
+                </pic:pic>
+              </a:graphicData>
+            </a:graphic>
+          </wp:inline>
+        </w:drawing>
+      </w:r>
+    </w:p>
+    <w:p>
+      <w:pPr>
+        <w:tabs>
+          <w:tab w:val="left" w:pos="1720"/>
+        </w:tabs>
+        <w:bidi/>
+        <w:rPr>
+          <w:rFonts w:cs="B Nazanin"/>
+          <w:sz w:val="28"/>
+          <w:szCs w:val="28"/>
+          <w:rtl/>
+          <w:lang w:bidi="fa-IR"/>
+        </w:rPr>
+      </w:pPr>
+      <w:r>
+        <w:rPr>
+          <w:noProof/>
+        </w:rPr>
+        <w:drawing>
+          <wp:inline distT="0" distB="0" distL="0" distR="0" wp14:anchorId="55BDE28C" wp14:editId="4E28C636">
+            <wp:extent cx="5943600" cy="282575"/>
+            <wp:effectExtent l="0" t="0" r="0" b="0"/>
+            <wp:docPr id="657819114" name="Picture 1"/>
+            <wp:cNvGraphicFramePr>
+              <a:graphicFrameLocks xmlns:a="http://schemas.openxmlformats.org/drawingml/2006/main" noChangeAspect="1"/>
+            </wp:cNvGraphicFramePr>
+            <a:graphic xmlns:a="http://schemas.openxmlformats.org/drawingml/2006/main">
+              <a:graphicData uri="http://schemas.openxmlformats.org/drawingml/2006/picture">
+                <pic:pic xmlns:pic="http://schemas.openxmlformats.org/drawingml/2006/picture">
+                  <pic:nvPicPr>
+                    <pic:cNvPr id="657819114" name=""/>
+                    <pic:cNvPicPr/>
+                  </pic:nvPicPr>
+                  <pic:blipFill rotWithShape="1">
+                    <a:blip r:embed="rId25"/>
+                    <a:srcRect t="58986"/>
+                    <a:stretch/>
+                  </pic:blipFill>
+                  <pic:spPr bwMode="auto">
+                    <a:xfrm>
+                      <a:off x="0" y="0"/>
+                      <a:ext cx="5943600" cy="282575"/>
+                    </a:xfrm>
+                    <a:prstGeom prst="rect">
+                      <a:avLst/>
+                    </a:prstGeom>
+                    <a:ln>
+                      <a:noFill/>
+                    </a:ln>
+                    <a:extLst>
+                      <a:ext uri="{53640926-AAD7-44D8-BBD7-CCE9431645EC}">
+                        <a14:shadowObscured xmlns:a14="http://schemas.microsoft.com/office/drawing/2010/main"/>
+                      </a:ext>
+                    </a:extLst>
+                  </pic:spPr>
+                </pic:pic>
+              </a:graphicData>
+            </a:graphic>
+          </wp:inline>
+        </w:drawing>
+      </w:r>
+    </w:p>
+    <w:p>
+      <w:pPr>
+        <w:tabs>
+          <w:tab w:val="left" w:pos="1720"/>
+        </w:tabs>
+        <w:bidi/>
+        <w:rPr>
+          <w:rFonts w:cs="B Nazanin"/>
+          <w:sz w:val="28"/>
+          <w:szCs w:val="28"/>
+          <w:rtl/>
+          <w:lang w:bidi="fa-IR"/>
+        </w:rPr>
+      </w:pPr>
+    </w:p>
+    <w:p>
+      <w:pPr>
+        <w:tabs>
+          <w:tab w:val="left" w:pos="1720"/>
+        </w:tabs>
+        <w:bidi/>
+        <w:rPr>
+          <w:rFonts w:cs="B Nazanin"/>
+          <w:sz w:val="28"/>
+          <w:szCs w:val="28"/>
+          <w:rtl/>
+          <w:lang w:bidi="fa-IR"/>
+        </w:rPr>
+      </w:pPr>
+    </w:p>
+    <w:p>
+      <w:pPr>
+        <w:tabs>
+          <w:tab w:val="left" w:pos="1720"/>
+        </w:tabs>
+        <w:bidi/>
+        <w:rPr>
+          <w:rFonts w:cs="B Nazanin"/>
+          <w:sz w:val="28"/>
+          <w:szCs w:val="28"/>
+          <w:rtl/>
+          <w:lang w:bidi="fa-IR"/>
+        </w:rPr>
+      </w:pPr>
+    </w:p>
+    <w:p>
+      <w:pPr>
+        <w:tabs>
+          <w:tab w:val="left" w:pos="1720"/>
+        </w:tabs>
+        <w:bidi/>
+        <w:rPr>
+          <w:rFonts w:cs="B Nazanin"/>
+          <w:sz w:val="28"/>
+          <w:szCs w:val="28"/>
+          <w:rtl/>
+          <w:lang w:bidi="fa-IR"/>
+        </w:rPr>
+      </w:pPr>
+    </w:p>
+    <w:p>
+      <w:pPr>
+        <w:tabs>
+          <w:tab w:val="left" w:pos="1720"/>
+        </w:tabs>
+        <w:bidi/>
+        <w:rPr>
+          <w:rFonts w:cs="B Nazanin"/>
+          <w:sz w:val="28"/>
+          <w:szCs w:val="28"/>
+          <w:rtl/>
+          <w:lang w:bidi="fa-IR"/>
+        </w:rPr>
+      </w:pPr>
+    </w:p>
+    <w:p>
+      <w:pPr>
+        <w:tabs>
+          <w:tab w:val="left" w:pos="1720"/>
+        </w:tabs>
+        <w:bidi/>
+        <w:rPr>
+          <w:rFonts w:cs="B Nazanin"/>
+          <w:sz w:val="28"/>
+          <w:szCs w:val="28"/>
+          <w:rtl/>
+          <w:lang w:bidi="fa-IR"/>
+        </w:rPr>
+      </w:pPr>
+    </w:p>
+    <w:p>
+      <w:pPr>
+        <w:tabs>
+          <w:tab w:val="left" w:pos="1720"/>
+        </w:tabs>
+        <w:bidi/>
+        <w:rPr>
+          <w:rFonts w:cs="B Nazanin"/>
+          <w:sz w:val="28"/>
+          <w:szCs w:val="28"/>
+          <w:rtl/>
+          <w:lang w:bidi="fa-IR"/>
+        </w:rPr>
+      </w:pPr>
+      <w:r>
+        <w:rPr>
+          <w:rFonts w:cs="B Nazanin" w:hint="cs"/>
+          <w:sz w:val="28"/>
+          <w:szCs w:val="28"/>
+          <w:rtl/>
+          <w:lang w:bidi="fa-IR"/>
+        </w:rPr>
+        <w:lastRenderedPageBreak/>
+        <w:t>حالا چک میکنیم که شبکه ایجاد شده و این دو کانتینر به آن متصل شده باشند:</w:t>
+      </w:r>
+    </w:p>
+    <w:p>
+      <w:pPr>
+        <w:tabs>
+          <w:tab w:val="left" w:pos="1720"/>
+        </w:tabs>
+        <w:bidi/>
+        <w:rPr>
+          <w:rFonts w:cs="B Nazanin"/>
+          <w:sz w:val="28"/>
+          <w:szCs w:val="28"/>
+          <w:rtl/>
+          <w:lang w:bidi="fa-IR"/>
+        </w:rPr>
+      </w:pPr>
+      <w:r>
+        <w:rPr>
+          <w:noProof/>
+        </w:rPr>
+        <w:drawing>
+          <wp:inline distT="0" distB="0" distL="0" distR="0" wp14:anchorId="4187B0B9" wp14:editId="2C2F64C1">
+            <wp:extent cx="5943600" cy="5267325"/>
+            <wp:effectExtent l="0" t="0" r="0" b="0"/>
+            <wp:docPr id="1566705896" name="Picture 1"/>
+            <wp:cNvGraphicFramePr>
+              <a:graphicFrameLocks xmlns:a="http://schemas.openxmlformats.org/drawingml/2006/main" noChangeAspect="1"/>
+            </wp:cNvGraphicFramePr>
+            <a:graphic xmlns:a="http://schemas.openxmlformats.org/drawingml/2006/main">
+              <a:graphicData uri="http://schemas.openxmlformats.org/drawingml/2006/picture">
+                <pic:pic xmlns:pic="http://schemas.openxmlformats.org/drawingml/2006/picture">
+                  <pic:nvPicPr>
+                    <pic:cNvPr id="1566705896" name=""/>
+                    <pic:cNvPicPr/>
+                  </pic:nvPicPr>
+                  <pic:blipFill>
+                    <a:blip r:embed="rId26"/>
+                    <a:stretch>
+                      <a:fillRect/>
+                    </a:stretch>
+                  </pic:blipFill>
+                  <pic:spPr>
+                    <a:xfrm>
+                      <a:off x="0" y="0"/>
+                      <a:ext cx="5943600" cy="5267325"/>
+                    </a:xfrm>
+                    <a:prstGeom prst="rect">
+                      <a:avLst/>
+                    </a:prstGeom>
+                  </pic:spPr>
+                </pic:pic>
+              </a:graphicData>
+            </a:graphic>
+          </wp:inline>
+        </w:drawing>
+      </w:r>
+    </w:p>
+    <w:p>
+      <w:pPr>
+        <w:tabs>
+          <w:tab w:val="left" w:pos="1720"/>
+        </w:tabs>
+        <w:bidi/>
+        <w:rPr>
+          <w:rFonts w:cs="B Nazanin"/>
+          <w:sz w:val="28"/>
+          <w:szCs w:val="28"/>
+          <w:rtl/>
+          <w:lang w:bidi="fa-IR"/>
+        </w:rPr>
+      </w:pPr>
+      <w:r>
+        <w:rPr>
+          <w:rFonts w:cs="B Nazanin" w:hint="cs"/>
+          <w:sz w:val="28"/>
+          <w:szCs w:val="28"/>
+          <w:rtl/>
+          <w:lang w:bidi="fa-IR"/>
+        </w:rPr>
+        <w:t xml:space="preserve">همانطور که مشاهده میشود شبکه تشکیل شده و دو کانتینر به آن متصل شده اند. کانتینر سرور روی </w:t>
+      </w:r>
+      <w:r>
+        <w:rPr>
+          <w:rFonts w:cs="B Nazanin"/>
+          <w:sz w:val="28"/>
+          <w:szCs w:val="28"/>
+          <w:lang w:bidi="fa-IR"/>
+        </w:rPr>
+        <w:t>172.21.0.3</w:t>
+      </w:r>
+      <w:r>
+        <w:rPr>
+          <w:rFonts w:cs="B Nazanin" w:hint="cs"/>
+          <w:sz w:val="28"/>
+          <w:szCs w:val="28"/>
+          <w:rtl/>
+          <w:lang w:bidi="fa-IR"/>
+        </w:rPr>
+        <w:t xml:space="preserve"> در حال شنیدن و کانتینر ردیس روی 172.21.0.2 در حال شنیدن میباشد.</w:t>
+      </w:r>
+    </w:p>
+    <w:p>
+      <w:pPr>
+        <w:tabs>
+          <w:tab w:val="left" w:pos="1720"/>
+        </w:tabs>
+        <w:bidi/>
+        <w:rPr>
+          <w:rFonts w:cs="B Nazanin" w:hint="cs"/>
+          <w:sz w:val="28"/>
+          <w:szCs w:val="28"/>
+          <w:rtl/>
+          <w:lang w:bidi="fa-IR"/>
+        </w:rPr>
+      </w:pPr>
+    </w:p>
     <w:sectPr>
-      <w:headerReference w:type="default" r:id="rId18"/>
+      <w:headerReference w:type="default" r:id="rId27"/>
       <w:pgSz w:w="12240" w:h="15840"/>
       <w:pgMar w:top="1440" w:right="1440" w:bottom="1440" w:left="1440" w:header="720" w:footer="720" w:gutter="0"/>
       <w:cols w:space="720"/>
@@ -2065,4 +2795,16 @@
     </a:ext>
   </a:extLst>
 </a:theme>
+</file>
+
+<file path=customXml/item1.xml><?xml version="1.0" encoding="utf-8"?>
+<b:Sources xmlns:b="http://schemas.openxmlformats.org/officeDocument/2006/bibliography" xmlns="http://schemas.openxmlformats.org/officeDocument/2006/bibliography" SelectedStyle="\APASixthEditionOfficeOnline.xsl" StyleName="APA" Version="6"/>
+</file>
+
+<file path=customXml/itemProps1.xml><?xml version="1.0" encoding="utf-8"?>
+<ds:datastoreItem xmlns:ds="http://schemas.openxmlformats.org/officeDocument/2006/customXml" ds:itemID="{F7EA6692-0F35-4BDD-8545-E6CEAACC1A54}">
+  <ds:schemaRefs>
+    <ds:schemaRef ds:uri="http://schemas.openxmlformats.org/officeDocument/2006/bibliography"/>
+  </ds:schemaRefs>
+</ds:datastoreItem>
 </file>
</xml_diff>

<commit_message>
Part 2 - containers worked, still debugging server
</commit_message>
<xml_diff>
--- a/Project2/Doc_HW2_9839039.docx
+++ b/Project2/Doc_HW2_9839039.docx
@@ -1,6 +1,6 @@
 
 <file path=word/document.xml><?xml version="1.0" encoding="utf-8"?>
-<w:document xmlns:wpc="http://schemas.microsoft.com/office/word/2010/wordprocessingCanvas" xmlns:cx="http://schemas.microsoft.com/office/drawing/2014/chartex" xmlns:cx1="http://schemas.microsoft.com/office/drawing/2015/9/8/chartex" xmlns:cx2="http://schemas.microsoft.com/office/drawing/2015/10/21/chartex" xmlns:cx3="http://schemas.microsoft.com/office/drawing/2016/5/9/chartex" xmlns:cx4="http://schemas.microsoft.com/office/drawing/2016/5/10/chartex" xmlns:cx5="http://schemas.microsoft.com/office/drawing/2016/5/11/chartex" xmlns:cx6="http://schemas.microsoft.com/office/drawing/2016/5/12/chartex" xmlns:cx7="http://schemas.microsoft.com/office/drawing/2016/5/13/chartex" xmlns:cx8="http://schemas.microsoft.com/office/drawing/2016/5/14/chartex" xmlns:mc="http://schemas.openxmlformats.org/markup-compatibility/2006" xmlns:aink="http://schemas.microsoft.com/office/drawing/2016/ink" xmlns:am3d="http://schemas.microsoft.com/office/drawing/2017/model3d" xmlns:o="urn:schemas-microsoft-com:office:office" xmlns:oel="http://schemas.microsoft.com/office/2019/extlst" xmlns:r="http://schemas.openxmlformats.org/officeDocument/2006/relationships" xmlns:m="http://schemas.openxmlformats.org/officeDocument/2006/math" xmlns:v="urn:schemas-microsoft-com:vml" xmlns:wp14="http://schemas.microsoft.com/office/word/2010/wordprocessingDrawing" xmlns:wp="http://schemas.openxmlformats.org/drawingml/2006/wordprocessingDrawing" xmlns:w10="urn:schemas-microsoft-com:office:word" xmlns:w="http://schemas.openxmlformats.org/wordprocessingml/2006/main" xmlns:w14="http://schemas.microsoft.com/office/word/2010/wordml" xmlns:w15="http://schemas.microsoft.com/office/word/2012/wordml" xmlns:w16cex="http://schemas.microsoft.com/office/word/2018/wordml/cex" xmlns:w16cid="http://schemas.microsoft.com/office/word/2016/wordml/cid" xmlns:w16="http://schemas.microsoft.com/office/word/2018/wordml" xmlns:w16sdtdh="http://schemas.microsoft.com/office/word/2020/wordml/sdtdatahash" xmlns:w16se="http://schemas.microsoft.com/office/word/2015/wordml/symex" xmlns:wpg="http://schemas.microsoft.com/office/word/2010/wordprocessingGroup" xmlns:wpi="http://schemas.microsoft.com/office/word/2010/wordprocessingInk" xmlns:wne="http://schemas.microsoft.com/office/word/2006/wordml" xmlns:wps="http://schemas.microsoft.com/office/word/2010/wordprocessingShape" mc:Ignorable="w14 w15 w16se w16cid w16 w16cex w16sdtdh wp14">
+<w:document xmlns:wpc="http://schemas.microsoft.com/office/word/2010/wordprocessingCanvas" xmlns:cx="http://schemas.microsoft.com/office/drawing/2014/chartex" xmlns:cx1="http://schemas.microsoft.com/office/drawing/2015/9/8/chartex" xmlns:cx2="http://schemas.microsoft.com/office/drawing/2015/10/21/chartex" xmlns:cx3="http://schemas.microsoft.com/office/drawing/2016/5/9/chartex" xmlns:cx4="http://schemas.microsoft.com/office/drawing/2016/5/10/chartex" xmlns:cx5="http://schemas.microsoft.com/office/drawing/2016/5/11/chartex" xmlns:cx6="http://schemas.microsoft.com/office/drawing/2016/5/12/chartex" xmlns:cx7="http://schemas.microsoft.com/office/drawing/2016/5/13/chartex" xmlns:cx8="http://schemas.microsoft.com/office/drawing/2016/5/14/chartex" xmlns:mc="http://schemas.openxmlformats.org/markup-compatibility/2006" xmlns:aink="http://schemas.microsoft.com/office/drawing/2016/ink" xmlns:am3d="http://schemas.microsoft.com/office/drawing/2017/model3d" xmlns:o="urn:schemas-microsoft-com:office:office" xmlns:oel="http://schemas.microsoft.com/office/2019/extlst" xmlns:r="http://schemas.openxmlformats.org/officeDocument/2006/relationships" xmlns:m="http://schemas.openxmlformats.org/officeDocument/2006/math" xmlns:v="urn:schemas-microsoft-com:vml" xmlns:wp14="http://schemas.microsoft.com/office/word/2010/wordprocessingDrawing" xmlns:wp="http://schemas.openxmlformats.org/drawingml/2006/wordprocessingDrawing" xmlns:w10="urn:schemas-microsoft-com:office:word" xmlns:w="http://schemas.openxmlformats.org/wordprocessingml/2006/main" xmlns:w14="http://schemas.microsoft.com/office/word/2010/wordml" xmlns:w15="http://schemas.microsoft.com/office/word/2012/wordml" xmlns:w16cex="http://schemas.microsoft.com/office/word/2018/wordml/cex" xmlns:w16cid="http://schemas.microsoft.com/office/word/2016/wordml/cid" xmlns:w16="http://schemas.microsoft.com/office/word/2018/wordml" xmlns:w16du="http://schemas.microsoft.com/office/word/2023/wordml/word16du" xmlns:w16sdtdh="http://schemas.microsoft.com/office/word/2020/wordml/sdtdatahash" xmlns:w16se="http://schemas.microsoft.com/office/word/2015/wordml/symex" xmlns:wpg="http://schemas.microsoft.com/office/word/2010/wordprocessingGroup" xmlns:wpi="http://schemas.microsoft.com/office/word/2010/wordprocessingInk" xmlns:wne="http://schemas.microsoft.com/office/word/2006/wordml" xmlns:wps="http://schemas.microsoft.com/office/word/2010/wordprocessingShape" mc:Ignorable="w14 w15 w16se w16cid w16 w16cex w16sdtdh wp14">
   <w:body>
     <w:p>
       <w:pPr>
@@ -1002,77 +1002,38 @@
         </w:tabs>
         <w:bidi/>
         <w:rPr>
-          <w:rFonts w:cs="B Nazanin"/>
-          <w:sz w:val="28"/>
-          <w:szCs w:val="28"/>
-          <w:rtl/>
-          <w:lang w:bidi="fa-IR"/>
-        </w:rPr>
-      </w:pPr>
-      <w:r>
-        <w:rPr>
           <w:rFonts w:cs="B Nazanin" w:hint="cs"/>
           <w:sz w:val="28"/>
           <w:szCs w:val="28"/>
           <w:rtl/>
           <w:lang w:bidi="fa-IR"/>
         </w:rPr>
-        <w:t xml:space="preserve">برای انجام این بخش از </w:t>
-      </w:r>
-      <w:proofErr w:type="spellStart"/>
-      <w:r>
-        <w:rPr>
-          <w:rFonts w:cs="B Nazanin"/>
-          <w:sz w:val="28"/>
-          <w:szCs w:val="28"/>
-          <w:lang w:bidi="fa-IR"/>
-        </w:rPr>
-        <w:t>APILayer</w:t>
-      </w:r>
-      <w:proofErr w:type="spellEnd"/>
-      <w:r>
-        <w:rPr>
-          <w:rFonts w:cs="B Nazanin"/>
-          <w:sz w:val="28"/>
-          <w:szCs w:val="28"/>
-          <w:lang w:bidi="fa-IR"/>
-        </w:rPr>
-        <w:t xml:space="preserve"> </w:t>
-      </w:r>
-      <w:r>
-        <w:rPr>
-          <w:rFonts w:cs="B Nazanin" w:hint="cs"/>
-          <w:sz w:val="28"/>
-          <w:szCs w:val="28"/>
-          <w:rtl/>
-          <w:lang w:bidi="fa-IR"/>
-        </w:rPr>
-        <w:t xml:space="preserve"> استفاده میکنیم. برای بالا آوردن یک کانتینر از کش ردیس بصورت زیر عمل میکنیم:</w:t>
-      </w:r>
-    </w:p>
-    <w:p>
-      <w:pPr>
-        <w:tabs>
-          <w:tab w:val="left" w:pos="6147"/>
-        </w:tabs>
-        <w:bidi/>
-        <w:rPr>
-          <w:rFonts w:cs="B Nazanin"/>
-          <w:sz w:val="28"/>
-          <w:szCs w:val="28"/>
-          <w:rtl/>
-          <w:lang w:bidi="fa-IR"/>
-        </w:rPr>
       </w:pPr>
       <w:r>
         <w:rPr>
           <w:noProof/>
         </w:rPr>
         <w:drawing>
-          <wp:inline distT="0" distB="0" distL="0" distR="0" wp14:anchorId="05000F74" wp14:editId="1F1AF6A4">
-            <wp:extent cx="5943600" cy="1002030"/>
-            <wp:effectExtent l="0" t="0" r="0" b="7620"/>
-            <wp:docPr id="1334957595" name="Picture 1"/>
+          <wp:anchor distT="0" distB="0" distL="114300" distR="114300" simplePos="0" relativeHeight="251659776" behindDoc="1" locked="0" layoutInCell="1" allowOverlap="1" wp14:anchorId="60208E5E" wp14:editId="17A6BB48">
+            <wp:simplePos x="0" y="0"/>
+            <wp:positionH relativeFrom="column">
+              <wp:posOffset>80622</wp:posOffset>
+            </wp:positionH>
+            <wp:positionV relativeFrom="paragraph">
+              <wp:posOffset>410345</wp:posOffset>
+            </wp:positionV>
+            <wp:extent cx="3471483" cy="1115123"/>
+            <wp:effectExtent l="0" t="0" r="0" b="0"/>
+            <wp:wrapTight wrapText="bothSides">
+              <wp:wrapPolygon edited="0">
+                <wp:start x="0" y="0"/>
+                <wp:lineTo x="0" y="21403"/>
+                <wp:lineTo x="21458" y="21403"/>
+                <wp:lineTo x="21458" y="0"/>
+                <wp:lineTo x="0" y="0"/>
+              </wp:wrapPolygon>
+            </wp:wrapTight>
+            <wp:docPr id="1221693772" name="Picture 1"/>
             <wp:cNvGraphicFramePr>
               <a:graphicFrameLocks xmlns:a="http://schemas.openxmlformats.org/drawingml/2006/main" noChangeAspect="1"/>
             </wp:cNvGraphicFramePr>
@@ -1080,11 +1041,17 @@
               <a:graphicData uri="http://schemas.openxmlformats.org/drawingml/2006/picture">
                 <pic:pic xmlns:pic="http://schemas.openxmlformats.org/drawingml/2006/picture">
                   <pic:nvPicPr>
-                    <pic:cNvPr id="1334957595" name=""/>
+                    <pic:cNvPr id="1221693772" name=""/>
                     <pic:cNvPicPr/>
                   </pic:nvPicPr>
                   <pic:blipFill>
-                    <a:blip r:embed="rId17"/>
+                    <a:blip r:embed="rId17">
+                      <a:extLst>
+                        <a:ext uri="{28A0092B-C50C-407E-A947-70E740481C1C}">
+                          <a14:useLocalDpi xmlns:a14="http://schemas.microsoft.com/office/drawing/2010/main" val="0"/>
+                        </a:ext>
+                      </a:extLst>
+                    </a:blip>
                     <a:stretch>
                       <a:fillRect/>
                     </a:stretch>
@@ -1092,7 +1059,7 @@
                   <pic:spPr>
                     <a:xfrm>
                       <a:off x="0" y="0"/>
-                      <a:ext cx="5943600" cy="1002030"/>
+                      <a:ext cx="3471483" cy="1115123"/>
                     </a:xfrm>
                     <a:prstGeom prst="rect">
                       <a:avLst/>
@@ -1101,15 +1068,137 @@
                 </pic:pic>
               </a:graphicData>
             </a:graphic>
-          </wp:inline>
+          </wp:anchor>
         </w:drawing>
       </w:r>
       <w:r>
         <w:rPr>
+          <w:rFonts w:cs="B Nazanin" w:hint="cs"/>
+          <w:sz w:val="28"/>
+          <w:szCs w:val="28"/>
+          <w:rtl/>
+          <w:lang w:bidi="fa-IR"/>
+        </w:rPr>
+        <w:t xml:space="preserve">برای انجام این بخش از </w:t>
+      </w:r>
+      <w:proofErr w:type="spellStart"/>
+      <w:r>
+        <w:rPr>
+          <w:rFonts w:cs="B Nazanin"/>
+          <w:sz w:val="28"/>
+          <w:szCs w:val="28"/>
+          <w:lang w:bidi="fa-IR"/>
+        </w:rPr>
+        <w:t>APILayer</w:t>
+      </w:r>
+      <w:proofErr w:type="spellEnd"/>
+      <w:r>
+        <w:rPr>
+          <w:rFonts w:cs="B Nazanin"/>
+          <w:sz w:val="28"/>
+          <w:szCs w:val="28"/>
+          <w:lang w:bidi="fa-IR"/>
+        </w:rPr>
+        <w:t xml:space="preserve"> </w:t>
+      </w:r>
+      <w:r>
+        <w:rPr>
+          <w:rFonts w:cs="B Nazanin" w:hint="cs"/>
+          <w:sz w:val="28"/>
+          <w:szCs w:val="28"/>
+          <w:rtl/>
+          <w:lang w:bidi="fa-IR"/>
+        </w:rPr>
+        <w:t xml:space="preserve"> استفاده میکنیم. برای بالا آوردن یک کانتینر از کش ردیس بصورت زیر عمل میکنیم:</w:t>
+      </w:r>
+    </w:p>
+    <w:p>
+      <w:pPr>
+        <w:bidi/>
+        <w:rPr>
+          <w:rFonts w:cs="B Nazanin" w:hint="cs"/>
+          <w:sz w:val="28"/>
+          <w:szCs w:val="28"/>
+          <w:lang w:bidi="fa-IR"/>
+        </w:rPr>
+      </w:pPr>
+    </w:p>
+    <w:p>
+      <w:pPr>
+        <w:bidi/>
+        <w:rPr>
+          <w:rFonts w:cs="B Nazanin" w:hint="cs"/>
+          <w:sz w:val="28"/>
+          <w:szCs w:val="28"/>
+          <w:lang w:bidi="fa-IR"/>
+        </w:rPr>
+      </w:pPr>
+    </w:p>
+    <w:p>
+      <w:pPr>
+        <w:tabs>
+          <w:tab w:val="left" w:pos="2808"/>
+        </w:tabs>
+        <w:bidi/>
+        <w:rPr>
+          <w:rFonts w:cs="B Nazanin"/>
+          <w:sz w:val="28"/>
+          <w:szCs w:val="28"/>
+          <w:rtl/>
+          <w:lang w:bidi="fa-IR"/>
+        </w:rPr>
+      </w:pPr>
+      <w:r>
+        <w:rPr>
+          <w:rFonts w:cs="B Nazanin"/>
+          <w:sz w:val="28"/>
+          <w:szCs w:val="28"/>
+          <w:rtl/>
+          <w:lang w:bidi="fa-IR"/>
+        </w:rPr>
+        <w:tab/>
+      </w:r>
+      <w:r>
+        <w:rPr>
+          <w:rFonts w:cs="B Nazanin"/>
+          <w:sz w:val="28"/>
+          <w:szCs w:val="28"/>
+          <w:rtl/>
+          <w:lang w:bidi="fa-IR"/>
+        </w:rPr>
+        <w:tab/>
+      </w:r>
+      <w:r>
+        <w:rPr>
+          <w:rFonts w:cs="B Nazanin"/>
+          <w:sz w:val="28"/>
+          <w:szCs w:val="28"/>
+          <w:rtl/>
+          <w:lang w:bidi="fa-IR"/>
+        </w:rPr>
+        <w:tab/>
+      </w:r>
+    </w:p>
+    <w:p>
+      <w:pPr>
+        <w:tabs>
+          <w:tab w:val="left" w:pos="6147"/>
+        </w:tabs>
+        <w:bidi/>
+        <w:rPr>
+          <w:rFonts w:cs="B Nazanin"/>
+          <w:sz w:val="28"/>
+          <w:szCs w:val="28"/>
+          <w:rtl/>
+          <w:lang w:bidi="fa-IR"/>
+        </w:rPr>
+      </w:pPr>
+      <w:r>
+        <w:rPr>
           <w:noProof/>
         </w:rPr>
         <w:drawing>
-          <wp:inline distT="0" distB="0" distL="0" distR="0" wp14:anchorId="5CA3B37D" wp14:editId="29C64FDF">
+          <wp:inline distT="0" distB="0" distL="0" distR="0" wp14:anchorId="5CA3B37D" wp14:editId="72B391B4">
             <wp:extent cx="5943600" cy="1465580"/>
             <wp:effectExtent l="0" t="0" r="0" b="1270"/>
             <wp:docPr id="1648668141" name="Picture 1"/>
@@ -1174,26 +1263,10 @@
           <w:noProof/>
         </w:rPr>
         <w:drawing>
-          <wp:anchor distT="0" distB="0" distL="114300" distR="114300" simplePos="0" relativeHeight="251656192" behindDoc="1" locked="0" layoutInCell="1" allowOverlap="1" wp14:anchorId="687E93AF" wp14:editId="0754154E">
-            <wp:simplePos x="0" y="0"/>
-            <wp:positionH relativeFrom="column">
-              <wp:posOffset>730250</wp:posOffset>
-            </wp:positionH>
-            <wp:positionV relativeFrom="paragraph">
-              <wp:posOffset>2992120</wp:posOffset>
-            </wp:positionV>
-            <wp:extent cx="3914775" cy="1190625"/>
+          <wp:inline distT="0" distB="0" distL="0" distR="0" wp14:anchorId="7716D131" wp14:editId="0E3CD5BD">
+            <wp:extent cx="5943600" cy="2165350"/>
             <wp:effectExtent l="0" t="0" r="0" b="0"/>
-            <wp:wrapTight wrapText="bothSides">
-              <wp:wrapPolygon edited="0">
-                <wp:start x="0" y="0"/>
-                <wp:lineTo x="0" y="21427"/>
-                <wp:lineTo x="21547" y="21427"/>
-                <wp:lineTo x="21547" y="0"/>
-                <wp:lineTo x="0" y="0"/>
-              </wp:wrapPolygon>
-            </wp:wrapTight>
-            <wp:docPr id="947582098" name="Picture 1"/>
+            <wp:docPr id="918940689" name="Picture 1"/>
             <wp:cNvGraphicFramePr>
               <a:graphicFrameLocks xmlns:a="http://schemas.openxmlformats.org/drawingml/2006/main" noChangeAspect="1"/>
             </wp:cNvGraphicFramePr>
@@ -1201,17 +1274,11 @@
               <a:graphicData uri="http://schemas.openxmlformats.org/drawingml/2006/picture">
                 <pic:pic xmlns:pic="http://schemas.openxmlformats.org/drawingml/2006/picture">
                   <pic:nvPicPr>
-                    <pic:cNvPr id="947582098" name=""/>
+                    <pic:cNvPr id="918940689" name=""/>
                     <pic:cNvPicPr/>
                   </pic:nvPicPr>
                   <pic:blipFill>
-                    <a:blip r:embed="rId19">
-                      <a:extLst>
-                        <a:ext uri="{28A0092B-C50C-407E-A947-70E740481C1C}">
-                          <a14:useLocalDpi xmlns:a14="http://schemas.microsoft.com/office/drawing/2010/main" val="0"/>
-                        </a:ext>
-                      </a:extLst>
-                    </a:blip>
+                    <a:blip r:embed="rId19"/>
                     <a:stretch>
                       <a:fillRect/>
                     </a:stretch>
@@ -1219,7 +1286,7 @@
                   <pic:spPr>
                     <a:xfrm>
                       <a:off x="0" y="0"/>
-                      <a:ext cx="3914775" cy="1190625"/>
+                      <a:ext cx="5943600" cy="2165350"/>
                     </a:xfrm>
                     <a:prstGeom prst="rect">
                       <a:avLst/>
@@ -1228,18 +1295,62 @@
                 </pic:pic>
               </a:graphicData>
             </a:graphic>
-          </wp:anchor>
+          </wp:inline>
         </w:drawing>
       </w:r>
       <w:r>
         <w:rPr>
+          <w:rFonts w:cs="B Nazanin" w:hint="cs"/>
+          <w:sz w:val="28"/>
+          <w:szCs w:val="28"/>
+          <w:rtl/>
+          <w:lang w:bidi="fa-IR"/>
+        </w:rPr>
+        <w:t xml:space="preserve">برای این بخش نیاز به </w:t>
+      </w:r>
+      <w:r>
+        <w:rPr>
+          <w:rFonts w:cs="B Nazanin"/>
+          <w:sz w:val="28"/>
+          <w:szCs w:val="28"/>
+          <w:lang w:bidi="fa-IR"/>
+        </w:rPr>
+        <w:t>requirements.txt</w:t>
+      </w:r>
+      <w:r>
+        <w:rPr>
+          <w:rFonts w:cs="B Nazanin" w:hint="cs"/>
+          <w:sz w:val="28"/>
+          <w:szCs w:val="28"/>
+          <w:rtl/>
+          <w:lang w:bidi="fa-IR"/>
+        </w:rPr>
+        <w:t xml:space="preserve"> داریم:</w:t>
+      </w:r>
+    </w:p>
+    <w:p>
+      <w:pPr>
+        <w:tabs>
+          <w:tab w:val="left" w:pos="6147"/>
+        </w:tabs>
+        <w:bidi/>
+        <w:rPr>
+          <w:rFonts w:cs="B Nazanin"/>
+          <w:sz w:val="28"/>
+          <w:szCs w:val="28"/>
+          <w:rtl/>
+          <w:lang w:bidi="fa-IR"/>
+        </w:rPr>
+      </w:pPr>
+      <w:r>
+        <w:rPr>
           <w:noProof/>
         </w:rPr>
         <w:drawing>
-          <wp:inline distT="0" distB="0" distL="0" distR="0" wp14:anchorId="437BA4E9" wp14:editId="67C05F92">
-            <wp:extent cx="5943600" cy="2665095"/>
-            <wp:effectExtent l="0" t="0" r="0" b="1905"/>
-            <wp:docPr id="150874693" name="Picture 1"/>
+          <wp:inline distT="0" distB="0" distL="0" distR="0" wp14:anchorId="15AA7B6B" wp14:editId="484D72D7">
+            <wp:extent cx="2581275" cy="1524000"/>
+            <wp:effectExtent l="0" t="0" r="9525" b="0"/>
+            <wp:docPr id="197669268" name="Picture 1"/>
             <wp:cNvGraphicFramePr>
               <a:graphicFrameLocks xmlns:a="http://schemas.openxmlformats.org/drawingml/2006/main" noChangeAspect="1"/>
             </wp:cNvGraphicFramePr>
@@ -1247,7 +1358,7 @@
               <a:graphicData uri="http://schemas.openxmlformats.org/drawingml/2006/picture">
                 <pic:pic xmlns:pic="http://schemas.openxmlformats.org/drawingml/2006/picture">
                   <pic:nvPicPr>
-                    <pic:cNvPr id="150874693" name=""/>
+                    <pic:cNvPr id="197669268" name=""/>
                     <pic:cNvPicPr/>
                   </pic:nvPicPr>
                   <pic:blipFill>
@@ -1259,7 +1370,7 @@
                   <pic:spPr>
                     <a:xfrm>
                       <a:off x="0" y="0"/>
-                      <a:ext cx="5943600" cy="2665095"/>
+                      <a:ext cx="2581275" cy="1524000"/>
                     </a:xfrm>
                     <a:prstGeom prst="rect">
                       <a:avLst/>
@@ -1273,32 +1384,39 @@
       </w:r>
       <w:r>
         <w:rPr>
+          <w:rFonts w:cs="B Nazanin"/>
+          <w:sz w:val="28"/>
+          <w:szCs w:val="28"/>
+          <w:rtl/>
+          <w:lang w:bidi="fa-IR"/>
+        </w:rPr>
+        <w:tab/>
+      </w:r>
+    </w:p>
+    <w:p>
+      <w:pPr>
+        <w:tabs>
+          <w:tab w:val="left" w:pos="6147"/>
+        </w:tabs>
+        <w:bidi/>
+        <w:rPr>
+          <w:rFonts w:cs="B Nazanin"/>
+          <w:sz w:val="28"/>
+          <w:szCs w:val="28"/>
+          <w:rtl/>
+          <w:lang w:bidi="fa-IR"/>
+        </w:rPr>
+      </w:pPr>
+      <w:r>
+        <w:rPr>
           <w:rFonts w:cs="B Nazanin" w:hint="cs"/>
           <w:sz w:val="28"/>
           <w:szCs w:val="28"/>
           <w:rtl/>
           <w:lang w:bidi="fa-IR"/>
         </w:rPr>
-        <w:t xml:space="preserve">برای این بخش نیاز به </w:t>
-      </w:r>
-      <w:r>
-        <w:rPr>
-          <w:rFonts w:cs="B Nazanin"/>
-          <w:sz w:val="28"/>
-          <w:szCs w:val="28"/>
-          <w:lang w:bidi="fa-IR"/>
-        </w:rPr>
-        <w:t>requirements.txt</w:t>
-      </w:r>
-      <w:r>
-        <w:rPr>
-          <w:rFonts w:cs="B Nazanin" w:hint="cs"/>
-          <w:sz w:val="28"/>
-          <w:szCs w:val="28"/>
-          <w:rtl/>
-          <w:lang w:bidi="fa-IR"/>
-        </w:rPr>
-        <w:t xml:space="preserve"> داریم:</w:t>
+        <w:lastRenderedPageBreak/>
+        <w:t>حالا تصویر سرور را ایجاد میکنیم:</w:t>
       </w:r>
     </w:p>
     <w:p>
@@ -1308,168 +1426,9 @@
         </w:tabs>
         <w:bidi/>
         <w:rPr>
-          <w:rFonts w:cs="B Nazanin"/>
-          <w:sz w:val="28"/>
-          <w:szCs w:val="28"/>
-          <w:rtl/>
-          <w:lang w:bidi="fa-IR"/>
-        </w:rPr>
-      </w:pPr>
-      <w:r>
-        <w:rPr>
-          <w:rFonts w:cs="B Nazanin"/>
-          <w:sz w:val="28"/>
-          <w:szCs w:val="28"/>
-          <w:rtl/>
-          <w:lang w:bidi="fa-IR"/>
-        </w:rPr>
-        <w:tab/>
-      </w:r>
-    </w:p>
-    <w:p>
-      <w:pPr>
-        <w:tabs>
-          <w:tab w:val="left" w:pos="6147"/>
-        </w:tabs>
-        <w:bidi/>
-        <w:rPr>
-          <w:rFonts w:cs="B Nazanin"/>
-          <w:sz w:val="28"/>
-          <w:szCs w:val="28"/>
-          <w:rtl/>
-          <w:lang w:bidi="fa-IR"/>
-        </w:rPr>
-      </w:pPr>
-    </w:p>
-    <w:p>
-      <w:pPr>
-        <w:tabs>
-          <w:tab w:val="left" w:pos="6147"/>
-        </w:tabs>
-        <w:bidi/>
-        <w:rPr>
-          <w:rFonts w:cs="B Nazanin"/>
-          <w:sz w:val="28"/>
-          <w:szCs w:val="28"/>
-          <w:rtl/>
-          <w:lang w:bidi="fa-IR"/>
-        </w:rPr>
-      </w:pPr>
-    </w:p>
-    <w:p>
-      <w:pPr>
-        <w:tabs>
-          <w:tab w:val="left" w:pos="6147"/>
-        </w:tabs>
-        <w:bidi/>
-        <w:rPr>
-          <w:rFonts w:cs="B Nazanin"/>
-          <w:sz w:val="28"/>
-          <w:szCs w:val="28"/>
-          <w:rtl/>
-          <w:lang w:bidi="fa-IR"/>
-        </w:rPr>
-      </w:pPr>
-      <w:r>
-        <w:rPr>
-          <w:rFonts w:cs="B Nazanin" w:hint="cs"/>
-          <w:sz w:val="28"/>
-          <w:szCs w:val="28"/>
-          <w:rtl/>
-          <w:lang w:bidi="fa-IR"/>
-        </w:rPr>
-        <w:lastRenderedPageBreak/>
-        <w:t>کانتینر ردیس را میسازیم:</w:t>
-      </w:r>
-    </w:p>
-    <w:p>
-      <w:pPr>
-        <w:tabs>
-          <w:tab w:val="left" w:pos="6147"/>
-        </w:tabs>
-        <w:bidi/>
-        <w:rPr>
-          <w:rFonts w:cs="B Nazanin"/>
-          <w:sz w:val="28"/>
-          <w:szCs w:val="28"/>
-          <w:rtl/>
-          <w:lang w:bidi="fa-IR"/>
-        </w:rPr>
-      </w:pPr>
-      <w:r>
-        <w:rPr>
           <w:noProof/>
-        </w:rPr>
-        <w:drawing>
-          <wp:inline distT="0" distB="0" distL="0" distR="0" wp14:anchorId="4C6FA581" wp14:editId="636E8826">
-            <wp:extent cx="5943600" cy="320040"/>
-            <wp:effectExtent l="0" t="0" r="0" b="3810"/>
-            <wp:docPr id="1250683429" name="Picture 1"/>
-            <wp:cNvGraphicFramePr>
-              <a:graphicFrameLocks xmlns:a="http://schemas.openxmlformats.org/drawingml/2006/main" noChangeAspect="1"/>
-            </wp:cNvGraphicFramePr>
-            <a:graphic xmlns:a="http://schemas.openxmlformats.org/drawingml/2006/main">
-              <a:graphicData uri="http://schemas.openxmlformats.org/drawingml/2006/picture">
-                <pic:pic xmlns:pic="http://schemas.openxmlformats.org/drawingml/2006/picture">
-                  <pic:nvPicPr>
-                    <pic:cNvPr id="1250683429" name=""/>
-                    <pic:cNvPicPr/>
-                  </pic:nvPicPr>
-                  <pic:blipFill>
-                    <a:blip r:embed="rId21"/>
-                    <a:stretch>
-                      <a:fillRect/>
-                    </a:stretch>
-                  </pic:blipFill>
-                  <pic:spPr>
-                    <a:xfrm>
-                      <a:off x="0" y="0"/>
-                      <a:ext cx="5943600" cy="320040"/>
-                    </a:xfrm>
-                    <a:prstGeom prst="rect">
-                      <a:avLst/>
-                    </a:prstGeom>
-                  </pic:spPr>
-                </pic:pic>
-              </a:graphicData>
-            </a:graphic>
-          </wp:inline>
-        </w:drawing>
-      </w:r>
-    </w:p>
-    <w:p>
-      <w:pPr>
-        <w:tabs>
-          <w:tab w:val="left" w:pos="6147"/>
-        </w:tabs>
-        <w:bidi/>
-        <w:rPr>
-          <w:rFonts w:cs="B Nazanin"/>
-          <w:sz w:val="28"/>
-          <w:szCs w:val="28"/>
-          <w:rtl/>
-          <w:lang w:bidi="fa-IR"/>
-        </w:rPr>
-      </w:pPr>
-      <w:r>
-        <w:rPr>
-          <w:rFonts w:cs="B Nazanin" w:hint="cs"/>
-          <w:sz w:val="28"/>
-          <w:szCs w:val="28"/>
-          <w:rtl/>
-          <w:lang w:bidi="fa-IR"/>
-        </w:rPr>
-        <w:t>حالا تصویر سرور را ایجاد میکنیم:</w:t>
-      </w:r>
-    </w:p>
-    <w:p>
-      <w:pPr>
-        <w:tabs>
-          <w:tab w:val="left" w:pos="6147"/>
-        </w:tabs>
-        <w:bidi/>
-        <w:rPr>
-          <w:noProof/>
+          <w:rtl/>
+          <w:lang w:bidi="fa-IR"/>
         </w:rPr>
       </w:pPr>
       <w:r>
@@ -1492,6 +1451,87 @@
                     <pic:cNvPicPr/>
                   </pic:nvPicPr>
                   <pic:blipFill>
+                    <a:blip r:embed="rId21"/>
+                    <a:stretch>
+                      <a:fillRect/>
+                    </a:stretch>
+                  </pic:blipFill>
+                  <pic:spPr>
+                    <a:xfrm>
+                      <a:off x="0" y="0"/>
+                      <a:ext cx="5943600" cy="2024380"/>
+                    </a:xfrm>
+                    <a:prstGeom prst="rect">
+                      <a:avLst/>
+                    </a:prstGeom>
+                  </pic:spPr>
+                </pic:pic>
+              </a:graphicData>
+            </a:graphic>
+          </wp:inline>
+        </w:drawing>
+      </w:r>
+    </w:p>
+    <w:p>
+      <w:pPr>
+        <w:tabs>
+          <w:tab w:val="left" w:pos="6147"/>
+        </w:tabs>
+        <w:bidi/>
+        <w:rPr>
+          <w:rFonts w:cs="B Nazanin"/>
+          <w:noProof/>
+          <w:sz w:val="28"/>
+          <w:szCs w:val="28"/>
+          <w:rtl/>
+          <w:lang w:bidi="fa-IR"/>
+        </w:rPr>
+      </w:pPr>
+      <w:r>
+        <w:rPr>
+          <w:rFonts w:cs="B Nazanin" w:hint="cs"/>
+          <w:noProof/>
+          <w:sz w:val="28"/>
+          <w:szCs w:val="28"/>
+          <w:rtl/>
+          <w:lang w:bidi="fa-IR"/>
+        </w:rPr>
+        <w:t>کانتینرهارا میسازیم:</w:t>
+      </w:r>
+    </w:p>
+    <w:p>
+      <w:pPr>
+        <w:tabs>
+          <w:tab w:val="left" w:pos="6147"/>
+        </w:tabs>
+        <w:bidi/>
+        <w:rPr>
+          <w:rFonts w:hint="cs"/>
+          <w:noProof/>
+          <w:rtl/>
+          <w:lang w:bidi="fa-IR"/>
+        </w:rPr>
+      </w:pPr>
+      <w:r>
+        <w:rPr>
+          <w:noProof/>
+        </w:rPr>
+        <w:drawing>
+          <wp:inline distT="0" distB="0" distL="0" distR="0" wp14:anchorId="48A26651" wp14:editId="0F9FC13F">
+            <wp:extent cx="5943600" cy="622300"/>
+            <wp:effectExtent l="0" t="0" r="0" b="0"/>
+            <wp:docPr id="915379334" name="Picture 1"/>
+            <wp:cNvGraphicFramePr>
+              <a:graphicFrameLocks xmlns:a="http://schemas.openxmlformats.org/drawingml/2006/main" noChangeAspect="1"/>
+            </wp:cNvGraphicFramePr>
+            <a:graphic xmlns:a="http://schemas.openxmlformats.org/drawingml/2006/main">
+              <a:graphicData uri="http://schemas.openxmlformats.org/drawingml/2006/picture">
+                <pic:pic xmlns:pic="http://schemas.openxmlformats.org/drawingml/2006/picture">
+                  <pic:nvPicPr>
+                    <pic:cNvPr id="915379334" name=""/>
+                    <pic:cNvPicPr/>
+                  </pic:nvPicPr>
+                  <pic:blipFill>
                     <a:blip r:embed="rId22"/>
                     <a:stretch>
                       <a:fillRect/>
@@ -1500,7 +1540,7 @@
                   <pic:spPr>
                     <a:xfrm>
                       <a:off x="0" y="0"/>
-                      <a:ext cx="5943600" cy="2024380"/>
+                      <a:ext cx="5943600" cy="622300"/>
                     </a:xfrm>
                     <a:prstGeom prst="rect">
                       <a:avLst/>
@@ -1608,8 +1648,8 @@
           <w:noProof/>
         </w:rPr>
         <w:drawing>
-          <wp:inline distT="0" distB="0" distL="0" distR="0" wp14:anchorId="3180CF88" wp14:editId="4BFD675E">
-            <wp:extent cx="5943600" cy="708025"/>
+          <wp:inline distT="0" distB="0" distL="0" distR="0" wp14:anchorId="3180CF88" wp14:editId="2F715429">
+            <wp:extent cx="5943600" cy="331774"/>
             <wp:effectExtent l="0" t="0" r="0" b="0"/>
             <wp:docPr id="1587041023" name="Picture 1"/>
             <wp:cNvGraphicFramePr>
@@ -1622,70 +1662,15 @@
                     <pic:cNvPr id="1587041023" name=""/>
                     <pic:cNvPicPr/>
                   </pic:nvPicPr>
-                  <pic:blipFill>
+                  <pic:blipFill rotWithShape="1">
                     <a:blip r:embed="rId24"/>
-                    <a:stretch>
-                      <a:fillRect/>
-                    </a:stretch>
-                  </pic:blipFill>
-                  <pic:spPr>
-                    <a:xfrm>
-                      <a:off x="0" y="0"/>
-                      <a:ext cx="5943600" cy="708025"/>
-                    </a:xfrm>
-                    <a:prstGeom prst="rect">
-                      <a:avLst/>
-                    </a:prstGeom>
-                  </pic:spPr>
-                </pic:pic>
-              </a:graphicData>
-            </a:graphic>
-          </wp:inline>
-        </w:drawing>
-      </w:r>
-    </w:p>
-    <w:p>
-      <w:pPr>
-        <w:tabs>
-          <w:tab w:val="left" w:pos="1720"/>
-        </w:tabs>
-        <w:bidi/>
-        <w:rPr>
-          <w:rFonts w:cs="B Nazanin"/>
-          <w:sz w:val="28"/>
-          <w:szCs w:val="28"/>
-          <w:rtl/>
-          <w:lang w:bidi="fa-IR"/>
-        </w:rPr>
-      </w:pPr>
-      <w:r>
-        <w:rPr>
-          <w:noProof/>
-        </w:rPr>
-        <w:drawing>
-          <wp:inline distT="0" distB="0" distL="0" distR="0" wp14:anchorId="55BDE28C" wp14:editId="4E28C636">
-            <wp:extent cx="5943600" cy="282575"/>
-            <wp:effectExtent l="0" t="0" r="0" b="0"/>
-            <wp:docPr id="657819114" name="Picture 1"/>
-            <wp:cNvGraphicFramePr>
-              <a:graphicFrameLocks xmlns:a="http://schemas.openxmlformats.org/drawingml/2006/main" noChangeAspect="1"/>
-            </wp:cNvGraphicFramePr>
-            <a:graphic xmlns:a="http://schemas.openxmlformats.org/drawingml/2006/main">
-              <a:graphicData uri="http://schemas.openxmlformats.org/drawingml/2006/picture">
-                <pic:pic xmlns:pic="http://schemas.openxmlformats.org/drawingml/2006/picture">
-                  <pic:nvPicPr>
-                    <pic:cNvPr id="657819114" name=""/>
-                    <pic:cNvPicPr/>
-                  </pic:nvPicPr>
-                  <pic:blipFill rotWithShape="1">
-                    <a:blip r:embed="rId25"/>
-                    <a:srcRect t="58986"/>
+                    <a:srcRect t="1" b="53140"/>
                     <a:stretch/>
                   </pic:blipFill>
                   <pic:spPr bwMode="auto">
                     <a:xfrm>
                       <a:off x="0" y="0"/>
-                      <a:ext cx="5943600" cy="282575"/>
+                      <a:ext cx="5943600" cy="331774"/>
                     </a:xfrm>
                     <a:prstGeom prst="rect">
                       <a:avLst/>
@@ -1720,6 +1705,60 @@
           <w:lang w:bidi="fa-IR"/>
         </w:rPr>
       </w:pPr>
+      <w:r>
+        <w:rPr>
+          <w:noProof/>
+        </w:rPr>
+        <w:drawing>
+          <wp:anchor distT="0" distB="0" distL="114300" distR="114300" simplePos="0" relativeHeight="251660288" behindDoc="0" locked="0" layoutInCell="1" allowOverlap="1" wp14:anchorId="789AA442" wp14:editId="01F950AB">
+            <wp:simplePos x="0" y="0"/>
+            <wp:positionH relativeFrom="column">
+              <wp:posOffset>-800909</wp:posOffset>
+            </wp:positionH>
+            <wp:positionV relativeFrom="paragraph">
+              <wp:posOffset>-1270</wp:posOffset>
+            </wp:positionV>
+            <wp:extent cx="7386879" cy="574535"/>
+            <wp:effectExtent l="0" t="0" r="0" b="0"/>
+            <wp:wrapNone/>
+            <wp:docPr id="49140737" name="Picture 1"/>
+            <wp:cNvGraphicFramePr>
+              <a:graphicFrameLocks xmlns:a="http://schemas.openxmlformats.org/drawingml/2006/main" noChangeAspect="1"/>
+            </wp:cNvGraphicFramePr>
+            <a:graphic xmlns:a="http://schemas.openxmlformats.org/drawingml/2006/main">
+              <a:graphicData uri="http://schemas.openxmlformats.org/drawingml/2006/picture">
+                <pic:pic xmlns:pic="http://schemas.openxmlformats.org/drawingml/2006/picture">
+                  <pic:nvPicPr>
+                    <pic:cNvPr id="49140737" name=""/>
+                    <pic:cNvPicPr/>
+                  </pic:nvPicPr>
+                  <pic:blipFill>
+                    <a:blip r:embed="rId25">
+                      <a:extLst>
+                        <a:ext uri="{28A0092B-C50C-407E-A947-70E740481C1C}">
+                          <a14:useLocalDpi xmlns:a14="http://schemas.microsoft.com/office/drawing/2010/main" val="0"/>
+                        </a:ext>
+                      </a:extLst>
+                    </a:blip>
+                    <a:stretch>
+                      <a:fillRect/>
+                    </a:stretch>
+                  </pic:blipFill>
+                  <pic:spPr>
+                    <a:xfrm>
+                      <a:off x="0" y="0"/>
+                      <a:ext cx="7386879" cy="574535"/>
+                    </a:xfrm>
+                    <a:prstGeom prst="rect">
+                      <a:avLst/>
+                    </a:prstGeom>
+                  </pic:spPr>
+                </pic:pic>
+              </a:graphicData>
+            </a:graphic>
+          </wp:anchor>
+        </w:drawing>
+      </w:r>
     </w:p>
     <w:p>
       <w:pPr>
@@ -1746,7 +1785,6 @@
           <w:rFonts w:cs="B Nazanin"/>
           <w:sz w:val="28"/>
           <w:szCs w:val="28"/>
-          <w:rtl/>
           <w:lang w:bidi="fa-IR"/>
         </w:rPr>
       </w:pPr>
@@ -1810,6 +1848,21 @@
           <w:lang w:bidi="fa-IR"/>
         </w:rPr>
       </w:pPr>
+    </w:p>
+    <w:p>
+      <w:pPr>
+        <w:tabs>
+          <w:tab w:val="left" w:pos="1720"/>
+        </w:tabs>
+        <w:bidi/>
+        <w:rPr>
+          <w:rFonts w:cs="B Nazanin"/>
+          <w:sz w:val="28"/>
+          <w:szCs w:val="28"/>
+          <w:rtl/>
+          <w:lang w:bidi="fa-IR"/>
+        </w:rPr>
+      </w:pPr>
       <w:r>
         <w:rPr>
           <w:rFonts w:cs="B Nazanin" w:hint="cs"/>
@@ -1818,28 +1871,28 @@
           <w:rtl/>
           <w:lang w:bidi="fa-IR"/>
         </w:rPr>
+        <w:t>حالا چک میکنیم که شبکه ایجاد شده و این دو کانتینر به آن متصل شده باشند:</w:t>
+      </w:r>
+    </w:p>
+    <w:p>
+      <w:pPr>
+        <w:tabs>
+          <w:tab w:val="left" w:pos="1720"/>
+        </w:tabs>
+        <w:bidi/>
+        <w:rPr>
+          <w:rFonts w:cs="B Nazanin"/>
+          <w:sz w:val="28"/>
+          <w:szCs w:val="28"/>
+          <w:rtl/>
+          <w:lang w:bidi="fa-IR"/>
+        </w:rPr>
+      </w:pPr>
+      <w:r>
+        <w:rPr>
+          <w:noProof/>
+        </w:rPr>
         <w:lastRenderedPageBreak/>
-        <w:t>حالا چک میکنیم که شبکه ایجاد شده و این دو کانتینر به آن متصل شده باشند:</w:t>
-      </w:r>
-    </w:p>
-    <w:p>
-      <w:pPr>
-        <w:tabs>
-          <w:tab w:val="left" w:pos="1720"/>
-        </w:tabs>
-        <w:bidi/>
-        <w:rPr>
-          <w:rFonts w:cs="B Nazanin"/>
-          <w:sz w:val="28"/>
-          <w:szCs w:val="28"/>
-          <w:rtl/>
-          <w:lang w:bidi="fa-IR"/>
-        </w:rPr>
-      </w:pPr>
-      <w:r>
-        <w:rPr>
-          <w:noProof/>
-        </w:rPr>
         <w:drawing>
           <wp:inline distT="0" distB="0" distL="0" distR="0" wp14:anchorId="4187B0B9" wp14:editId="2C2F64C1">
             <wp:extent cx="5943600" cy="5267325"/>
@@ -1928,7 +1981,7 @@
         </w:tabs>
         <w:bidi/>
         <w:rPr>
-          <w:rFonts w:cs="B Nazanin" w:hint="cs"/>
+          <w:rFonts w:cs="B Nazanin"/>
           <w:sz w:val="28"/>
           <w:szCs w:val="28"/>
           <w:rtl/>
@@ -1948,7 +2001,7 @@
 </file>
 
 <file path=word/endnotes.xml><?xml version="1.0" encoding="utf-8"?>
-<w:endnotes xmlns:wpc="http://schemas.microsoft.com/office/word/2010/wordprocessingCanvas" xmlns:cx="http://schemas.microsoft.com/office/drawing/2014/chartex" xmlns:cx1="http://schemas.microsoft.com/office/drawing/2015/9/8/chartex" xmlns:cx2="http://schemas.microsoft.com/office/drawing/2015/10/21/chartex" xmlns:cx3="http://schemas.microsoft.com/office/drawing/2016/5/9/chartex" xmlns:cx4="http://schemas.microsoft.com/office/drawing/2016/5/10/chartex" xmlns:cx5="http://schemas.microsoft.com/office/drawing/2016/5/11/chartex" xmlns:cx6="http://schemas.microsoft.com/office/drawing/2016/5/12/chartex" xmlns:cx7="http://schemas.microsoft.com/office/drawing/2016/5/13/chartex" xmlns:cx8="http://schemas.microsoft.com/office/drawing/2016/5/14/chartex" xmlns:mc="http://schemas.openxmlformats.org/markup-compatibility/2006" xmlns:aink="http://schemas.microsoft.com/office/drawing/2016/ink" xmlns:am3d="http://schemas.microsoft.com/office/drawing/2017/model3d" xmlns:o="urn:schemas-microsoft-com:office:office" xmlns:oel="http://schemas.microsoft.com/office/2019/extlst" xmlns:r="http://schemas.openxmlformats.org/officeDocument/2006/relationships" xmlns:m="http://schemas.openxmlformats.org/officeDocument/2006/math" xmlns:v="urn:schemas-microsoft-com:vml" xmlns:wp14="http://schemas.microsoft.com/office/word/2010/wordprocessingDrawing" xmlns:wp="http://schemas.openxmlformats.org/drawingml/2006/wordprocessingDrawing" xmlns:w10="urn:schemas-microsoft-com:office:word" xmlns:w="http://schemas.openxmlformats.org/wordprocessingml/2006/main" xmlns:w14="http://schemas.microsoft.com/office/word/2010/wordml" xmlns:w15="http://schemas.microsoft.com/office/word/2012/wordml" xmlns:w16cex="http://schemas.microsoft.com/office/word/2018/wordml/cex" xmlns:w16cid="http://schemas.microsoft.com/office/word/2016/wordml/cid" xmlns:w16="http://schemas.microsoft.com/office/word/2018/wordml" xmlns:w16sdtdh="http://schemas.microsoft.com/office/word/2020/wordml/sdtdatahash" xmlns:w16se="http://schemas.microsoft.com/office/word/2015/wordml/symex" xmlns:wpg="http://schemas.microsoft.com/office/word/2010/wordprocessingGroup" xmlns:wpi="http://schemas.microsoft.com/office/word/2010/wordprocessingInk" xmlns:wne="http://schemas.microsoft.com/office/word/2006/wordml" xmlns:wps="http://schemas.microsoft.com/office/word/2010/wordprocessingShape" mc:Ignorable="w14 w15 w16se w16cid w16 w16cex w16sdtdh wp14">
+<w:endnotes xmlns:wpc="http://schemas.microsoft.com/office/word/2010/wordprocessingCanvas" xmlns:cx="http://schemas.microsoft.com/office/drawing/2014/chartex" xmlns:cx1="http://schemas.microsoft.com/office/drawing/2015/9/8/chartex" xmlns:cx2="http://schemas.microsoft.com/office/drawing/2015/10/21/chartex" xmlns:cx3="http://schemas.microsoft.com/office/drawing/2016/5/9/chartex" xmlns:cx4="http://schemas.microsoft.com/office/drawing/2016/5/10/chartex" xmlns:cx5="http://schemas.microsoft.com/office/drawing/2016/5/11/chartex" xmlns:cx6="http://schemas.microsoft.com/office/drawing/2016/5/12/chartex" xmlns:cx7="http://schemas.microsoft.com/office/drawing/2016/5/13/chartex" xmlns:cx8="http://schemas.microsoft.com/office/drawing/2016/5/14/chartex" xmlns:mc="http://schemas.openxmlformats.org/markup-compatibility/2006" xmlns:aink="http://schemas.microsoft.com/office/drawing/2016/ink" xmlns:am3d="http://schemas.microsoft.com/office/drawing/2017/model3d" xmlns:o="urn:schemas-microsoft-com:office:office" xmlns:oel="http://schemas.microsoft.com/office/2019/extlst" xmlns:r="http://schemas.openxmlformats.org/officeDocument/2006/relationships" xmlns:m="http://schemas.openxmlformats.org/officeDocument/2006/math" xmlns:v="urn:schemas-microsoft-com:vml" xmlns:wp14="http://schemas.microsoft.com/office/word/2010/wordprocessingDrawing" xmlns:wp="http://schemas.openxmlformats.org/drawingml/2006/wordprocessingDrawing" xmlns:w10="urn:schemas-microsoft-com:office:word" xmlns:w="http://schemas.openxmlformats.org/wordprocessingml/2006/main" xmlns:w14="http://schemas.microsoft.com/office/word/2010/wordml" xmlns:w15="http://schemas.microsoft.com/office/word/2012/wordml" xmlns:w16cex="http://schemas.microsoft.com/office/word/2018/wordml/cex" xmlns:w16cid="http://schemas.microsoft.com/office/word/2016/wordml/cid" xmlns:w16="http://schemas.microsoft.com/office/word/2018/wordml" xmlns:w16du="http://schemas.microsoft.com/office/word/2023/wordml/word16du" xmlns:w16sdtdh="http://schemas.microsoft.com/office/word/2020/wordml/sdtdatahash" xmlns:w16se="http://schemas.microsoft.com/office/word/2015/wordml/symex" xmlns:wpg="http://schemas.microsoft.com/office/word/2010/wordprocessingGroup" xmlns:wpi="http://schemas.microsoft.com/office/word/2010/wordprocessingInk" xmlns:wne="http://schemas.microsoft.com/office/word/2006/wordml" xmlns:wps="http://schemas.microsoft.com/office/word/2010/wordprocessingShape" mc:Ignorable="w14 w15 w16se w16cid w16 w16cex w16sdtdh wp14">
   <w:endnote w:type="separator" w:id="-1">
     <w:p>
       <w:pPr>
@@ -1973,7 +2026,7 @@
 </file>
 
 <file path=word/footnotes.xml><?xml version="1.0" encoding="utf-8"?>
-<w:footnotes xmlns:wpc="http://schemas.microsoft.com/office/word/2010/wordprocessingCanvas" xmlns:cx="http://schemas.microsoft.com/office/drawing/2014/chartex" xmlns:cx1="http://schemas.microsoft.com/office/drawing/2015/9/8/chartex" xmlns:cx2="http://schemas.microsoft.com/office/drawing/2015/10/21/chartex" xmlns:cx3="http://schemas.microsoft.com/office/drawing/2016/5/9/chartex" xmlns:cx4="http://schemas.microsoft.com/office/drawing/2016/5/10/chartex" xmlns:cx5="http://schemas.microsoft.com/office/drawing/2016/5/11/chartex" xmlns:cx6="http://schemas.microsoft.com/office/drawing/2016/5/12/chartex" xmlns:cx7="http://schemas.microsoft.com/office/drawing/2016/5/13/chartex" xmlns:cx8="http://schemas.microsoft.com/office/drawing/2016/5/14/chartex" xmlns:mc="http://schemas.openxmlformats.org/markup-compatibility/2006" xmlns:aink="http://schemas.microsoft.com/office/drawing/2016/ink" xmlns:am3d="http://schemas.microsoft.com/office/drawing/2017/model3d" xmlns:o="urn:schemas-microsoft-com:office:office" xmlns:oel="http://schemas.microsoft.com/office/2019/extlst" xmlns:r="http://schemas.openxmlformats.org/officeDocument/2006/relationships" xmlns:m="http://schemas.openxmlformats.org/officeDocument/2006/math" xmlns:v="urn:schemas-microsoft-com:vml" xmlns:wp14="http://schemas.microsoft.com/office/word/2010/wordprocessingDrawing" xmlns:wp="http://schemas.openxmlformats.org/drawingml/2006/wordprocessingDrawing" xmlns:w10="urn:schemas-microsoft-com:office:word" xmlns:w="http://schemas.openxmlformats.org/wordprocessingml/2006/main" xmlns:w14="http://schemas.microsoft.com/office/word/2010/wordml" xmlns:w15="http://schemas.microsoft.com/office/word/2012/wordml" xmlns:w16cex="http://schemas.microsoft.com/office/word/2018/wordml/cex" xmlns:w16cid="http://schemas.microsoft.com/office/word/2016/wordml/cid" xmlns:w16="http://schemas.microsoft.com/office/word/2018/wordml" xmlns:w16sdtdh="http://schemas.microsoft.com/office/word/2020/wordml/sdtdatahash" xmlns:w16se="http://schemas.microsoft.com/office/word/2015/wordml/symex" xmlns:wpg="http://schemas.microsoft.com/office/word/2010/wordprocessingGroup" xmlns:wpi="http://schemas.microsoft.com/office/word/2010/wordprocessingInk" xmlns:wne="http://schemas.microsoft.com/office/word/2006/wordml" xmlns:wps="http://schemas.microsoft.com/office/word/2010/wordprocessingShape" mc:Ignorable="w14 w15 w16se w16cid w16 w16cex w16sdtdh wp14">
+<w:footnotes xmlns:wpc="http://schemas.microsoft.com/office/word/2010/wordprocessingCanvas" xmlns:cx="http://schemas.microsoft.com/office/drawing/2014/chartex" xmlns:cx1="http://schemas.microsoft.com/office/drawing/2015/9/8/chartex" xmlns:cx2="http://schemas.microsoft.com/office/drawing/2015/10/21/chartex" xmlns:cx3="http://schemas.microsoft.com/office/drawing/2016/5/9/chartex" xmlns:cx4="http://schemas.microsoft.com/office/drawing/2016/5/10/chartex" xmlns:cx5="http://schemas.microsoft.com/office/drawing/2016/5/11/chartex" xmlns:cx6="http://schemas.microsoft.com/office/drawing/2016/5/12/chartex" xmlns:cx7="http://schemas.microsoft.com/office/drawing/2016/5/13/chartex" xmlns:cx8="http://schemas.microsoft.com/office/drawing/2016/5/14/chartex" xmlns:mc="http://schemas.openxmlformats.org/markup-compatibility/2006" xmlns:aink="http://schemas.microsoft.com/office/drawing/2016/ink" xmlns:am3d="http://schemas.microsoft.com/office/drawing/2017/model3d" xmlns:o="urn:schemas-microsoft-com:office:office" xmlns:oel="http://schemas.microsoft.com/office/2019/extlst" xmlns:r="http://schemas.openxmlformats.org/officeDocument/2006/relationships" xmlns:m="http://schemas.openxmlformats.org/officeDocument/2006/math" xmlns:v="urn:schemas-microsoft-com:vml" xmlns:wp14="http://schemas.microsoft.com/office/word/2010/wordprocessingDrawing" xmlns:wp="http://schemas.openxmlformats.org/drawingml/2006/wordprocessingDrawing" xmlns:w10="urn:schemas-microsoft-com:office:word" xmlns:w="http://schemas.openxmlformats.org/wordprocessingml/2006/main" xmlns:w14="http://schemas.microsoft.com/office/word/2010/wordml" xmlns:w15="http://schemas.microsoft.com/office/word/2012/wordml" xmlns:w16cex="http://schemas.microsoft.com/office/word/2018/wordml/cex" xmlns:w16cid="http://schemas.microsoft.com/office/word/2016/wordml/cid" xmlns:w16="http://schemas.microsoft.com/office/word/2018/wordml" xmlns:w16du="http://schemas.microsoft.com/office/word/2023/wordml/word16du" xmlns:w16sdtdh="http://schemas.microsoft.com/office/word/2020/wordml/sdtdatahash" xmlns:w16se="http://schemas.microsoft.com/office/word/2015/wordml/symex" xmlns:wpg="http://schemas.microsoft.com/office/word/2010/wordprocessingGroup" xmlns:wpi="http://schemas.microsoft.com/office/word/2010/wordprocessingInk" xmlns:wne="http://schemas.microsoft.com/office/word/2006/wordml" xmlns:wps="http://schemas.microsoft.com/office/word/2010/wordprocessingShape" mc:Ignorable="w14 w15 w16se w16cid w16 w16cex w16sdtdh wp14">
   <w:footnote w:type="separator" w:id="-1">
     <w:p>
       <w:pPr>
@@ -1998,7 +2051,7 @@
 </file>
 
 <file path=word/header1.xml><?xml version="1.0" encoding="utf-8"?>
-<w:hdr xmlns:wpc="http://schemas.microsoft.com/office/word/2010/wordprocessingCanvas" xmlns:cx="http://schemas.microsoft.com/office/drawing/2014/chartex" xmlns:cx1="http://schemas.microsoft.com/office/drawing/2015/9/8/chartex" xmlns:cx2="http://schemas.microsoft.com/office/drawing/2015/10/21/chartex" xmlns:cx3="http://schemas.microsoft.com/office/drawing/2016/5/9/chartex" xmlns:cx4="http://schemas.microsoft.com/office/drawing/2016/5/10/chartex" xmlns:cx5="http://schemas.microsoft.com/office/drawing/2016/5/11/chartex" xmlns:cx6="http://schemas.microsoft.com/office/drawing/2016/5/12/chartex" xmlns:cx7="http://schemas.microsoft.com/office/drawing/2016/5/13/chartex" xmlns:cx8="http://schemas.microsoft.com/office/drawing/2016/5/14/chartex" xmlns:mc="http://schemas.openxmlformats.org/markup-compatibility/2006" xmlns:aink="http://schemas.microsoft.com/office/drawing/2016/ink" xmlns:am3d="http://schemas.microsoft.com/office/drawing/2017/model3d" xmlns:o="urn:schemas-microsoft-com:office:office" xmlns:oel="http://schemas.microsoft.com/office/2019/extlst" xmlns:r="http://schemas.openxmlformats.org/officeDocument/2006/relationships" xmlns:m="http://schemas.openxmlformats.org/officeDocument/2006/math" xmlns:v="urn:schemas-microsoft-com:vml" xmlns:wp14="http://schemas.microsoft.com/office/word/2010/wordprocessingDrawing" xmlns:wp="http://schemas.openxmlformats.org/drawingml/2006/wordprocessingDrawing" xmlns:w10="urn:schemas-microsoft-com:office:word" xmlns:w="http://schemas.openxmlformats.org/wordprocessingml/2006/main" xmlns:w14="http://schemas.microsoft.com/office/word/2010/wordml" xmlns:w15="http://schemas.microsoft.com/office/word/2012/wordml" xmlns:w16cex="http://schemas.microsoft.com/office/word/2018/wordml/cex" xmlns:w16cid="http://schemas.microsoft.com/office/word/2016/wordml/cid" xmlns:w16="http://schemas.microsoft.com/office/word/2018/wordml" xmlns:w16sdtdh="http://schemas.microsoft.com/office/word/2020/wordml/sdtdatahash" xmlns:w16se="http://schemas.microsoft.com/office/word/2015/wordml/symex" xmlns:wpg="http://schemas.microsoft.com/office/word/2010/wordprocessingGroup" xmlns:wpi="http://schemas.microsoft.com/office/word/2010/wordprocessingInk" xmlns:wne="http://schemas.microsoft.com/office/word/2006/wordml" xmlns:wps="http://schemas.microsoft.com/office/word/2010/wordprocessingShape" mc:Ignorable="w14 w15 w16se w16cid w16 w16cex w16sdtdh wp14">
+<w:hdr xmlns:wpc="http://schemas.microsoft.com/office/word/2010/wordprocessingCanvas" xmlns:cx="http://schemas.microsoft.com/office/drawing/2014/chartex" xmlns:cx1="http://schemas.microsoft.com/office/drawing/2015/9/8/chartex" xmlns:cx2="http://schemas.microsoft.com/office/drawing/2015/10/21/chartex" xmlns:cx3="http://schemas.microsoft.com/office/drawing/2016/5/9/chartex" xmlns:cx4="http://schemas.microsoft.com/office/drawing/2016/5/10/chartex" xmlns:cx5="http://schemas.microsoft.com/office/drawing/2016/5/11/chartex" xmlns:cx6="http://schemas.microsoft.com/office/drawing/2016/5/12/chartex" xmlns:cx7="http://schemas.microsoft.com/office/drawing/2016/5/13/chartex" xmlns:cx8="http://schemas.microsoft.com/office/drawing/2016/5/14/chartex" xmlns:mc="http://schemas.openxmlformats.org/markup-compatibility/2006" xmlns:aink="http://schemas.microsoft.com/office/drawing/2016/ink" xmlns:am3d="http://schemas.microsoft.com/office/drawing/2017/model3d" xmlns:o="urn:schemas-microsoft-com:office:office" xmlns:oel="http://schemas.microsoft.com/office/2019/extlst" xmlns:r="http://schemas.openxmlformats.org/officeDocument/2006/relationships" xmlns:m="http://schemas.openxmlformats.org/officeDocument/2006/math" xmlns:v="urn:schemas-microsoft-com:vml" xmlns:wp14="http://schemas.microsoft.com/office/word/2010/wordprocessingDrawing" xmlns:wp="http://schemas.openxmlformats.org/drawingml/2006/wordprocessingDrawing" xmlns:w10="urn:schemas-microsoft-com:office:word" xmlns:w="http://schemas.openxmlformats.org/wordprocessingml/2006/main" xmlns:w14="http://schemas.microsoft.com/office/word/2010/wordml" xmlns:w15="http://schemas.microsoft.com/office/word/2012/wordml" xmlns:w16cex="http://schemas.microsoft.com/office/word/2018/wordml/cex" xmlns:w16cid="http://schemas.microsoft.com/office/word/2016/wordml/cid" xmlns:w16="http://schemas.microsoft.com/office/word/2018/wordml" xmlns:w16du="http://schemas.microsoft.com/office/word/2023/wordml/word16du" xmlns:w16sdtdh="http://schemas.microsoft.com/office/word/2020/wordml/sdtdatahash" xmlns:w16se="http://schemas.microsoft.com/office/word/2015/wordml/symex" xmlns:wpg="http://schemas.microsoft.com/office/word/2010/wordprocessingGroup" xmlns:wpi="http://schemas.microsoft.com/office/word/2010/wordprocessingInk" xmlns:wne="http://schemas.microsoft.com/office/word/2006/wordml" xmlns:wps="http://schemas.microsoft.com/office/word/2010/wordprocessingShape" mc:Ignorable="w14 w15 w16se w16cid w16 w16cex w16sdtdh wp14">
   <w:p>
     <w:pPr>
       <w:pStyle w:val="Header"/>

</xml_diff>

<commit_message>
project 2 - part 2- completed
</commit_message>
<xml_diff>
--- a/Project2/Doc_HW2_9839039.docx
+++ b/Project2/Doc_HW2_9839039.docx
@@ -293,7 +293,6 @@
         </w:rPr>
         <w:t xml:space="preserve">در داکر فایل عبارات زیر را مینویسم که برای نصب </w:t>
       </w:r>
-      <w:proofErr w:type="spellStart"/>
       <w:r>
         <w:rPr>
           <w:rFonts w:cs="B Nazanin"/>
@@ -303,7 +302,6 @@
         </w:rPr>
         <w:t>cURL</w:t>
       </w:r>
-      <w:proofErr w:type="spellEnd"/>
       <w:r>
         <w:rPr>
           <w:rFonts w:cs="B Nazanin" w:hint="cs"/>
@@ -1002,7 +1000,7 @@
         </w:tabs>
         <w:bidi/>
         <w:rPr>
-          <w:rFonts w:cs="B Nazanin" w:hint="cs"/>
+          <w:rFonts w:cs="B Nazanin"/>
           <w:sz w:val="28"/>
           <w:szCs w:val="28"/>
           <w:rtl/>
@@ -1081,25 +1079,14 @@
         </w:rPr>
         <w:t xml:space="preserve">برای انجام این بخش از </w:t>
       </w:r>
-      <w:proofErr w:type="spellStart"/>
-      <w:r>
-        <w:rPr>
-          <w:rFonts w:cs="B Nazanin"/>
-          <w:sz w:val="28"/>
-          <w:szCs w:val="28"/>
-          <w:lang w:bidi="fa-IR"/>
-        </w:rPr>
-        <w:t>APILayer</w:t>
-      </w:r>
-      <w:proofErr w:type="spellEnd"/>
-      <w:r>
-        <w:rPr>
-          <w:rFonts w:cs="B Nazanin"/>
-          <w:sz w:val="28"/>
-          <w:szCs w:val="28"/>
-          <w:lang w:bidi="fa-IR"/>
-        </w:rPr>
-        <w:t xml:space="preserve"> </w:t>
+      <w:r>
+        <w:rPr>
+          <w:rFonts w:cs="B Nazanin"/>
+          <w:sz w:val="28"/>
+          <w:szCs w:val="28"/>
+          <w:lang w:bidi="fa-IR"/>
+        </w:rPr>
+        <w:t xml:space="preserve">APILayer </w:t>
       </w:r>
       <w:r>
         <w:rPr>
@@ -1116,18 +1103,18 @@
       <w:pPr>
         <w:bidi/>
         <w:rPr>
-          <w:rFonts w:cs="B Nazanin" w:hint="cs"/>
-          <w:sz w:val="28"/>
-          <w:szCs w:val="28"/>
-          <w:lang w:bidi="fa-IR"/>
-        </w:rPr>
-      </w:pPr>
-    </w:p>
-    <w:p>
-      <w:pPr>
-        <w:bidi/>
-        <w:rPr>
-          <w:rFonts w:cs="B Nazanin" w:hint="cs"/>
+          <w:rFonts w:cs="B Nazanin"/>
+          <w:sz w:val="28"/>
+          <w:szCs w:val="28"/>
+          <w:lang w:bidi="fa-IR"/>
+        </w:rPr>
+      </w:pPr>
+    </w:p>
+    <w:p>
+      <w:pPr>
+        <w:bidi/>
+        <w:rPr>
+          <w:rFonts w:cs="B Nazanin"/>
           <w:sz w:val="28"/>
           <w:szCs w:val="28"/>
           <w:lang w:bidi="fa-IR"/>
@@ -1347,10 +1334,10 @@
           <w:noProof/>
         </w:rPr>
         <w:drawing>
-          <wp:inline distT="0" distB="0" distL="0" distR="0" wp14:anchorId="15AA7B6B" wp14:editId="484D72D7">
-            <wp:extent cx="2581275" cy="1524000"/>
-            <wp:effectExtent l="0" t="0" r="9525" b="0"/>
-            <wp:docPr id="197669268" name="Picture 1"/>
+          <wp:inline distT="0" distB="0" distL="0" distR="0" wp14:anchorId="747816F7" wp14:editId="3E15FEB6">
+            <wp:extent cx="2886075" cy="1266825"/>
+            <wp:effectExtent l="0" t="0" r="9525" b="9525"/>
+            <wp:docPr id="1348066308" name="Picture 1"/>
             <wp:cNvGraphicFramePr>
               <a:graphicFrameLocks xmlns:a="http://schemas.openxmlformats.org/drawingml/2006/main" noChangeAspect="1"/>
             </wp:cNvGraphicFramePr>
@@ -1358,7 +1345,7 @@
               <a:graphicData uri="http://schemas.openxmlformats.org/drawingml/2006/picture">
                 <pic:pic xmlns:pic="http://schemas.openxmlformats.org/drawingml/2006/picture">
                   <pic:nvPicPr>
-                    <pic:cNvPr id="197669268" name=""/>
+                    <pic:cNvPr id="1348066308" name=""/>
                     <pic:cNvPicPr/>
                   </pic:nvPicPr>
                   <pic:blipFill>
@@ -1370,7 +1357,7 @@
                   <pic:spPr>
                     <a:xfrm>
                       <a:off x="0" y="0"/>
-                      <a:ext cx="2581275" cy="1524000"/>
+                      <a:ext cx="2886075" cy="1266825"/>
                     </a:xfrm>
                     <a:prstGeom prst="rect">
                       <a:avLst/>
@@ -1403,6 +1390,20 @@
           <w:rFonts w:cs="B Nazanin"/>
           <w:sz w:val="28"/>
           <w:szCs w:val="28"/>
+          <w:lang w:bidi="fa-IR"/>
+        </w:rPr>
+      </w:pPr>
+    </w:p>
+    <w:p>
+      <w:pPr>
+        <w:tabs>
+          <w:tab w:val="left" w:pos="6147"/>
+        </w:tabs>
+        <w:bidi/>
+        <w:rPr>
+          <w:rFonts w:cs="B Nazanin"/>
+          <w:sz w:val="28"/>
+          <w:szCs w:val="28"/>
           <w:rtl/>
           <w:lang w:bidi="fa-IR"/>
         </w:rPr>
@@ -1436,10 +1437,10 @@
           <w:noProof/>
         </w:rPr>
         <w:drawing>
-          <wp:inline distT="0" distB="0" distL="0" distR="0" wp14:anchorId="5C7DD2CB" wp14:editId="544112F3">
-            <wp:extent cx="5943600" cy="2024380"/>
+          <wp:inline distT="0" distB="0" distL="0" distR="0" wp14:anchorId="59E6630B" wp14:editId="2C032177">
+            <wp:extent cx="5943600" cy="2246630"/>
             <wp:effectExtent l="0" t="0" r="0" b="0"/>
-            <wp:docPr id="4609747" name="Picture 1"/>
+            <wp:docPr id="11038440" name="Picture 1"/>
             <wp:cNvGraphicFramePr>
               <a:graphicFrameLocks xmlns:a="http://schemas.openxmlformats.org/drawingml/2006/main" noChangeAspect="1"/>
             </wp:cNvGraphicFramePr>
@@ -1447,7 +1448,7 @@
               <a:graphicData uri="http://schemas.openxmlformats.org/drawingml/2006/picture">
                 <pic:pic xmlns:pic="http://schemas.openxmlformats.org/drawingml/2006/picture">
                   <pic:nvPicPr>
-                    <pic:cNvPr id="4609747" name=""/>
+                    <pic:cNvPr id="11038440" name=""/>
                     <pic:cNvPicPr/>
                   </pic:nvPicPr>
                   <pic:blipFill>
@@ -1459,7 +1460,7 @@
                   <pic:spPr>
                     <a:xfrm>
                       <a:off x="0" y="0"/>
-                      <a:ext cx="5943600" cy="2024380"/>
+                      <a:ext cx="5943600" cy="2246630"/>
                     </a:xfrm>
                     <a:prstGeom prst="rect">
                       <a:avLst/>
@@ -1496,6 +1497,242 @@
           <w:rtl/>
           <w:lang w:bidi="fa-IR"/>
         </w:rPr>
+        <w:t>حالا این تصویر را روی داکر هاب قرار میدهیم</w:t>
+      </w:r>
+    </w:p>
+    <w:p>
+      <w:pPr>
+        <w:tabs>
+          <w:tab w:val="left" w:pos="6147"/>
+        </w:tabs>
+        <w:bidi/>
+        <w:rPr>
+          <w:rFonts w:cs="B Nazanin"/>
+          <w:noProof/>
+          <w:sz w:val="28"/>
+          <w:szCs w:val="28"/>
+          <w:rtl/>
+          <w:lang w:bidi="fa-IR"/>
+        </w:rPr>
+      </w:pPr>
+    </w:p>
+    <w:p>
+      <w:pPr>
+        <w:tabs>
+          <w:tab w:val="left" w:pos="6147"/>
+        </w:tabs>
+        <w:bidi/>
+        <w:rPr>
+          <w:rFonts w:cs="B Nazanin"/>
+          <w:noProof/>
+          <w:sz w:val="28"/>
+          <w:szCs w:val="28"/>
+          <w:rtl/>
+          <w:lang w:bidi="fa-IR"/>
+        </w:rPr>
+      </w:pPr>
+    </w:p>
+    <w:p>
+      <w:pPr>
+        <w:tabs>
+          <w:tab w:val="left" w:pos="6147"/>
+        </w:tabs>
+        <w:bidi/>
+        <w:rPr>
+          <w:rFonts w:cs="B Nazanin"/>
+          <w:noProof/>
+          <w:sz w:val="28"/>
+          <w:szCs w:val="28"/>
+          <w:rtl/>
+          <w:lang w:bidi="fa-IR"/>
+        </w:rPr>
+      </w:pPr>
+    </w:p>
+    <w:p>
+      <w:pPr>
+        <w:tabs>
+          <w:tab w:val="left" w:pos="6147"/>
+        </w:tabs>
+        <w:bidi/>
+        <w:rPr>
+          <w:rFonts w:cs="B Nazanin"/>
+          <w:noProof/>
+          <w:sz w:val="28"/>
+          <w:szCs w:val="28"/>
+          <w:rtl/>
+          <w:lang w:bidi="fa-IR"/>
+        </w:rPr>
+      </w:pPr>
+    </w:p>
+    <w:p>
+      <w:pPr>
+        <w:tabs>
+          <w:tab w:val="left" w:pos="6147"/>
+        </w:tabs>
+        <w:bidi/>
+        <w:rPr>
+          <w:rFonts w:cs="B Nazanin"/>
+          <w:noProof/>
+          <w:sz w:val="28"/>
+          <w:szCs w:val="28"/>
+          <w:rtl/>
+          <w:lang w:bidi="fa-IR"/>
+        </w:rPr>
+      </w:pPr>
+    </w:p>
+    <w:p>
+      <w:pPr>
+        <w:tabs>
+          <w:tab w:val="left" w:pos="6147"/>
+        </w:tabs>
+        <w:bidi/>
+        <w:rPr>
+          <w:rFonts w:cs="B Nazanin"/>
+          <w:noProof/>
+          <w:sz w:val="28"/>
+          <w:szCs w:val="28"/>
+          <w:rtl/>
+          <w:lang w:bidi="fa-IR"/>
+        </w:rPr>
+      </w:pPr>
+    </w:p>
+    <w:p>
+      <w:pPr>
+        <w:tabs>
+          <w:tab w:val="left" w:pos="6147"/>
+        </w:tabs>
+        <w:bidi/>
+        <w:rPr>
+          <w:rFonts w:cs="B Nazanin"/>
+          <w:noProof/>
+          <w:sz w:val="28"/>
+          <w:szCs w:val="28"/>
+          <w:rtl/>
+          <w:lang w:bidi="fa-IR"/>
+        </w:rPr>
+      </w:pPr>
+    </w:p>
+    <w:p>
+      <w:pPr>
+        <w:tabs>
+          <w:tab w:val="left" w:pos="6147"/>
+        </w:tabs>
+        <w:bidi/>
+        <w:rPr>
+          <w:rFonts w:cs="B Nazanin"/>
+          <w:noProof/>
+          <w:sz w:val="28"/>
+          <w:szCs w:val="28"/>
+          <w:rtl/>
+          <w:lang w:bidi="fa-IR"/>
+        </w:rPr>
+      </w:pPr>
+    </w:p>
+    <w:p>
+      <w:pPr>
+        <w:tabs>
+          <w:tab w:val="left" w:pos="6147"/>
+        </w:tabs>
+        <w:bidi/>
+        <w:rPr>
+          <w:rFonts w:cs="B Nazanin"/>
+          <w:noProof/>
+          <w:sz w:val="28"/>
+          <w:szCs w:val="28"/>
+          <w:rtl/>
+          <w:lang w:bidi="fa-IR"/>
+        </w:rPr>
+      </w:pPr>
+    </w:p>
+    <w:p>
+      <w:pPr>
+        <w:tabs>
+          <w:tab w:val="left" w:pos="6147"/>
+        </w:tabs>
+        <w:bidi/>
+        <w:rPr>
+          <w:rFonts w:cs="B Nazanin"/>
+          <w:noProof/>
+          <w:sz w:val="28"/>
+          <w:szCs w:val="28"/>
+          <w:rtl/>
+          <w:lang w:bidi="fa-IR"/>
+        </w:rPr>
+      </w:pPr>
+    </w:p>
+    <w:p>
+      <w:pPr>
+        <w:tabs>
+          <w:tab w:val="left" w:pos="6147"/>
+        </w:tabs>
+        <w:bidi/>
+        <w:rPr>
+          <w:rFonts w:cs="B Nazanin"/>
+          <w:noProof/>
+          <w:sz w:val="28"/>
+          <w:szCs w:val="28"/>
+          <w:rtl/>
+          <w:lang w:bidi="fa-IR"/>
+        </w:rPr>
+      </w:pPr>
+    </w:p>
+    <w:p>
+      <w:pPr>
+        <w:tabs>
+          <w:tab w:val="left" w:pos="6147"/>
+        </w:tabs>
+        <w:bidi/>
+        <w:rPr>
+          <w:rFonts w:cs="B Nazanin"/>
+          <w:noProof/>
+          <w:sz w:val="28"/>
+          <w:szCs w:val="28"/>
+          <w:rtl/>
+          <w:lang w:bidi="fa-IR"/>
+        </w:rPr>
+      </w:pPr>
+    </w:p>
+    <w:p>
+      <w:pPr>
+        <w:tabs>
+          <w:tab w:val="left" w:pos="6147"/>
+        </w:tabs>
+        <w:bidi/>
+        <w:rPr>
+          <w:rFonts w:cs="B Nazanin"/>
+          <w:noProof/>
+          <w:sz w:val="28"/>
+          <w:szCs w:val="28"/>
+          <w:rtl/>
+          <w:lang w:bidi="fa-IR"/>
+        </w:rPr>
+      </w:pPr>
+    </w:p>
+    <w:p>
+      <w:pPr>
+        <w:tabs>
+          <w:tab w:val="left" w:pos="6147"/>
+        </w:tabs>
+        <w:bidi/>
+        <w:rPr>
+          <w:rFonts w:cs="B Nazanin"/>
+          <w:noProof/>
+          <w:sz w:val="28"/>
+          <w:szCs w:val="28"/>
+          <w:rtl/>
+          <w:lang w:bidi="fa-IR"/>
+        </w:rPr>
+      </w:pPr>
+      <w:r>
+        <w:rPr>
+          <w:rFonts w:cs="B Nazanin" w:hint="cs"/>
+          <w:noProof/>
+          <w:sz w:val="28"/>
+          <w:szCs w:val="28"/>
+          <w:rtl/>
+          <w:lang w:bidi="fa-IR"/>
+        </w:rPr>
+        <w:lastRenderedPageBreak/>
         <w:t>کانتینرهارا میسازیم:</w:t>
       </w:r>
     </w:p>
@@ -1506,7 +1743,6 @@
         </w:tabs>
         <w:bidi/>
         <w:rPr>
-          <w:rFonts w:hint="cs"/>
           <w:noProof/>
           <w:rtl/>
           <w:lang w:bidi="fa-IR"/>

</xml_diff>

<commit_message>
project 2 - part 2 - volume in dockerfile
</commit_message>
<xml_diff>
--- a/Project2/Doc_HW2_9839039.docx
+++ b/Project2/Doc_HW2_9839039.docx
@@ -293,6 +293,7 @@
         </w:rPr>
         <w:t xml:space="preserve">در داکر فایل عبارات زیر را مینویسم که برای نصب </w:t>
       </w:r>
+      <w:proofErr w:type="spellStart"/>
       <w:r>
         <w:rPr>
           <w:rFonts w:cs="B Nazanin"/>
@@ -302,6 +303,7 @@
         </w:rPr>
         <w:t>cURL</w:t>
       </w:r>
+      <w:proofErr w:type="spellEnd"/>
       <w:r>
         <w:rPr>
           <w:rFonts w:cs="B Nazanin" w:hint="cs"/>
@@ -1079,14 +1081,25 @@
         </w:rPr>
         <w:t xml:space="preserve">برای انجام این بخش از </w:t>
       </w:r>
-      <w:r>
-        <w:rPr>
-          <w:rFonts w:cs="B Nazanin"/>
-          <w:sz w:val="28"/>
-          <w:szCs w:val="28"/>
-          <w:lang w:bidi="fa-IR"/>
-        </w:rPr>
-        <w:t xml:space="preserve">APILayer </w:t>
+      <w:proofErr w:type="spellStart"/>
+      <w:r>
+        <w:rPr>
+          <w:rFonts w:cs="B Nazanin"/>
+          <w:sz w:val="28"/>
+          <w:szCs w:val="28"/>
+          <w:lang w:bidi="fa-IR"/>
+        </w:rPr>
+        <w:t>APILayer</w:t>
+      </w:r>
+      <w:proofErr w:type="spellEnd"/>
+      <w:r>
+        <w:rPr>
+          <w:rFonts w:cs="B Nazanin"/>
+          <w:sz w:val="28"/>
+          <w:szCs w:val="28"/>
+          <w:lang w:bidi="fa-IR"/>
+        </w:rPr>
+        <w:t xml:space="preserve"> </w:t>
       </w:r>
       <w:r>
         <w:rPr>
@@ -1515,248 +1528,15 @@
           <w:lang w:bidi="fa-IR"/>
         </w:rPr>
       </w:pPr>
-    </w:p>
-    <w:p>
-      <w:pPr>
-        <w:tabs>
-          <w:tab w:val="left" w:pos="6147"/>
-        </w:tabs>
-        <w:bidi/>
-        <w:rPr>
-          <w:rFonts w:cs="B Nazanin"/>
-          <w:noProof/>
-          <w:sz w:val="28"/>
-          <w:szCs w:val="28"/>
-          <w:rtl/>
-          <w:lang w:bidi="fa-IR"/>
-        </w:rPr>
-      </w:pPr>
-    </w:p>
-    <w:p>
-      <w:pPr>
-        <w:tabs>
-          <w:tab w:val="left" w:pos="6147"/>
-        </w:tabs>
-        <w:bidi/>
-        <w:rPr>
-          <w:rFonts w:cs="B Nazanin"/>
-          <w:noProof/>
-          <w:sz w:val="28"/>
-          <w:szCs w:val="28"/>
-          <w:rtl/>
-          <w:lang w:bidi="fa-IR"/>
-        </w:rPr>
-      </w:pPr>
-    </w:p>
-    <w:p>
-      <w:pPr>
-        <w:tabs>
-          <w:tab w:val="left" w:pos="6147"/>
-        </w:tabs>
-        <w:bidi/>
-        <w:rPr>
-          <w:rFonts w:cs="B Nazanin"/>
-          <w:noProof/>
-          <w:sz w:val="28"/>
-          <w:szCs w:val="28"/>
-          <w:rtl/>
-          <w:lang w:bidi="fa-IR"/>
-        </w:rPr>
-      </w:pPr>
-    </w:p>
-    <w:p>
-      <w:pPr>
-        <w:tabs>
-          <w:tab w:val="left" w:pos="6147"/>
-        </w:tabs>
-        <w:bidi/>
-        <w:rPr>
-          <w:rFonts w:cs="B Nazanin"/>
-          <w:noProof/>
-          <w:sz w:val="28"/>
-          <w:szCs w:val="28"/>
-          <w:rtl/>
-          <w:lang w:bidi="fa-IR"/>
-        </w:rPr>
-      </w:pPr>
-    </w:p>
-    <w:p>
-      <w:pPr>
-        <w:tabs>
-          <w:tab w:val="left" w:pos="6147"/>
-        </w:tabs>
-        <w:bidi/>
-        <w:rPr>
-          <w:rFonts w:cs="B Nazanin"/>
-          <w:noProof/>
-          <w:sz w:val="28"/>
-          <w:szCs w:val="28"/>
-          <w:rtl/>
-          <w:lang w:bidi="fa-IR"/>
-        </w:rPr>
-      </w:pPr>
-    </w:p>
-    <w:p>
-      <w:pPr>
-        <w:tabs>
-          <w:tab w:val="left" w:pos="6147"/>
-        </w:tabs>
-        <w:bidi/>
-        <w:rPr>
-          <w:rFonts w:cs="B Nazanin"/>
-          <w:noProof/>
-          <w:sz w:val="28"/>
-          <w:szCs w:val="28"/>
-          <w:rtl/>
-          <w:lang w:bidi="fa-IR"/>
-        </w:rPr>
-      </w:pPr>
-    </w:p>
-    <w:p>
-      <w:pPr>
-        <w:tabs>
-          <w:tab w:val="left" w:pos="6147"/>
-        </w:tabs>
-        <w:bidi/>
-        <w:rPr>
-          <w:rFonts w:cs="B Nazanin"/>
-          <w:noProof/>
-          <w:sz w:val="28"/>
-          <w:szCs w:val="28"/>
-          <w:rtl/>
-          <w:lang w:bidi="fa-IR"/>
-        </w:rPr>
-      </w:pPr>
-    </w:p>
-    <w:p>
-      <w:pPr>
-        <w:tabs>
-          <w:tab w:val="left" w:pos="6147"/>
-        </w:tabs>
-        <w:bidi/>
-        <w:rPr>
-          <w:rFonts w:cs="B Nazanin"/>
-          <w:noProof/>
-          <w:sz w:val="28"/>
-          <w:szCs w:val="28"/>
-          <w:rtl/>
-          <w:lang w:bidi="fa-IR"/>
-        </w:rPr>
-      </w:pPr>
-    </w:p>
-    <w:p>
-      <w:pPr>
-        <w:tabs>
-          <w:tab w:val="left" w:pos="6147"/>
-        </w:tabs>
-        <w:bidi/>
-        <w:rPr>
-          <w:rFonts w:cs="B Nazanin"/>
-          <w:noProof/>
-          <w:sz w:val="28"/>
-          <w:szCs w:val="28"/>
-          <w:rtl/>
-          <w:lang w:bidi="fa-IR"/>
-        </w:rPr>
-      </w:pPr>
-    </w:p>
-    <w:p>
-      <w:pPr>
-        <w:tabs>
-          <w:tab w:val="left" w:pos="6147"/>
-        </w:tabs>
-        <w:bidi/>
-        <w:rPr>
-          <w:rFonts w:cs="B Nazanin"/>
-          <w:noProof/>
-          <w:sz w:val="28"/>
-          <w:szCs w:val="28"/>
-          <w:rtl/>
-          <w:lang w:bidi="fa-IR"/>
-        </w:rPr>
-      </w:pPr>
-    </w:p>
-    <w:p>
-      <w:pPr>
-        <w:tabs>
-          <w:tab w:val="left" w:pos="6147"/>
-        </w:tabs>
-        <w:bidi/>
-        <w:rPr>
-          <w:rFonts w:cs="B Nazanin"/>
-          <w:noProof/>
-          <w:sz w:val="28"/>
-          <w:szCs w:val="28"/>
-          <w:rtl/>
-          <w:lang w:bidi="fa-IR"/>
-        </w:rPr>
-      </w:pPr>
-    </w:p>
-    <w:p>
-      <w:pPr>
-        <w:tabs>
-          <w:tab w:val="left" w:pos="6147"/>
-        </w:tabs>
-        <w:bidi/>
-        <w:rPr>
-          <w:rFonts w:cs="B Nazanin"/>
-          <w:noProof/>
-          <w:sz w:val="28"/>
-          <w:szCs w:val="28"/>
-          <w:rtl/>
-          <w:lang w:bidi="fa-IR"/>
-        </w:rPr>
-      </w:pPr>
-    </w:p>
-    <w:p>
-      <w:pPr>
-        <w:tabs>
-          <w:tab w:val="left" w:pos="6147"/>
-        </w:tabs>
-        <w:bidi/>
-        <w:rPr>
-          <w:rFonts w:cs="B Nazanin"/>
-          <w:noProof/>
-          <w:sz w:val="28"/>
-          <w:szCs w:val="28"/>
-          <w:rtl/>
-          <w:lang w:bidi="fa-IR"/>
-        </w:rPr>
-      </w:pPr>
-      <w:r>
-        <w:rPr>
-          <w:rFonts w:cs="B Nazanin" w:hint="cs"/>
-          <w:noProof/>
-          <w:sz w:val="28"/>
-          <w:szCs w:val="28"/>
-          <w:rtl/>
-          <w:lang w:bidi="fa-IR"/>
-        </w:rPr>
-        <w:lastRenderedPageBreak/>
-        <w:t>کانتینرهارا میسازیم:</w:t>
-      </w:r>
-    </w:p>
-    <w:p>
-      <w:pPr>
-        <w:tabs>
-          <w:tab w:val="left" w:pos="6147"/>
-        </w:tabs>
-        <w:bidi/>
-        <w:rPr>
-          <w:noProof/>
-          <w:rtl/>
-          <w:lang w:bidi="fa-IR"/>
-        </w:rPr>
-      </w:pPr>
       <w:r>
         <w:rPr>
           <w:noProof/>
         </w:rPr>
         <w:drawing>
-          <wp:inline distT="0" distB="0" distL="0" distR="0" wp14:anchorId="48A26651" wp14:editId="0F9FC13F">
-            <wp:extent cx="5943600" cy="622300"/>
+          <wp:inline distT="0" distB="0" distL="0" distR="0" wp14:anchorId="7D9C6AF6" wp14:editId="11208E05">
+            <wp:extent cx="5943600" cy="1834515"/>
             <wp:effectExtent l="0" t="0" r="0" b="0"/>
-            <wp:docPr id="915379334" name="Picture 1"/>
+            <wp:docPr id="1360730426" name="Picture 1"/>
             <wp:cNvGraphicFramePr>
               <a:graphicFrameLocks xmlns:a="http://schemas.openxmlformats.org/drawingml/2006/main" noChangeAspect="1"/>
             </wp:cNvGraphicFramePr>
@@ -1764,7 +1544,7 @@
               <a:graphicData uri="http://schemas.openxmlformats.org/drawingml/2006/picture">
                 <pic:pic xmlns:pic="http://schemas.openxmlformats.org/drawingml/2006/picture">
                   <pic:nvPicPr>
-                    <pic:cNvPr id="915379334" name=""/>
+                    <pic:cNvPr id="1360730426" name=""/>
                     <pic:cNvPicPr/>
                   </pic:nvPicPr>
                   <pic:blipFill>
@@ -1776,7 +1556,7 @@
                   <pic:spPr>
                     <a:xfrm>
                       <a:off x="0" y="0"/>
-                      <a:ext cx="5943600" cy="622300"/>
+                      <a:ext cx="5943600" cy="1834515"/>
                     </a:xfrm>
                     <a:prstGeom prst="rect">
                       <a:avLst/>
@@ -1791,31 +1571,65 @@
     </w:p>
     <w:p>
       <w:pPr>
-        <w:bidi/>
-        <w:rPr>
-          <w:rFonts w:cs="B Nazanin"/>
-          <w:sz w:val="28"/>
-          <w:szCs w:val="28"/>
-          <w:rtl/>
-          <w:lang w:bidi="fa-IR"/>
-        </w:rPr>
-      </w:pPr>
-      <w:r>
-        <w:rPr>
-          <w:rFonts w:cs="B Nazanin" w:hint="cs"/>
-          <w:sz w:val="28"/>
-          <w:szCs w:val="28"/>
-          <w:rtl/>
-          <w:lang w:bidi="fa-IR"/>
-        </w:rPr>
-        <w:t>دو کانتینر را بهم مرتبط میکنیم:</w:t>
-      </w:r>
-    </w:p>
-    <w:p>
-      <w:pPr>
-        <w:bidi/>
-        <w:rPr>
-          <w:noProof/>
+        <w:tabs>
+          <w:tab w:val="left" w:pos="6147"/>
+        </w:tabs>
+        <w:bidi/>
+        <w:rPr>
+          <w:rFonts w:cs="B Nazanin"/>
+          <w:noProof/>
+          <w:sz w:val="28"/>
+          <w:szCs w:val="28"/>
+          <w:rtl/>
+          <w:lang w:bidi="fa-IR"/>
+        </w:rPr>
+      </w:pPr>
+      <w:r>
+        <w:rPr>
+          <w:rFonts w:cs="B Nazanin" w:hint="cs"/>
+          <w:noProof/>
+          <w:sz w:val="28"/>
+          <w:szCs w:val="28"/>
+          <w:rtl/>
+          <w:lang w:bidi="fa-IR"/>
+        </w:rPr>
+        <w:t xml:space="preserve">برای ردیس یک </w:t>
+      </w:r>
+      <w:r>
+        <w:rPr>
+          <w:rFonts w:cs="B Nazanin"/>
+          <w:noProof/>
+          <w:sz w:val="28"/>
+          <w:szCs w:val="28"/>
+          <w:lang w:bidi="fa-IR"/>
+        </w:rPr>
+        <w:t>volume</w:t>
+      </w:r>
+      <w:r>
+        <w:rPr>
+          <w:rFonts w:cs="B Nazanin" w:hint="cs"/>
+          <w:noProof/>
+          <w:sz w:val="28"/>
+          <w:szCs w:val="28"/>
+          <w:rtl/>
+          <w:lang w:bidi="fa-IR"/>
+        </w:rPr>
+        <w:t xml:space="preserve"> تعریف میکنیم:</w:t>
+      </w:r>
+    </w:p>
+    <w:p>
+      <w:pPr>
+        <w:tabs>
+          <w:tab w:val="left" w:pos="6147"/>
+        </w:tabs>
+        <w:bidi/>
+        <w:rPr>
+          <w:rFonts w:cs="B Nazanin"/>
+          <w:noProof/>
+          <w:sz w:val="28"/>
+          <w:szCs w:val="28"/>
+          <w:rtl/>
+          <w:lang w:bidi="fa-IR"/>
         </w:rPr>
       </w:pPr>
       <w:r>
@@ -1823,10 +1637,10 @@
           <w:noProof/>
         </w:rPr>
         <w:drawing>
-          <wp:inline distT="0" distB="0" distL="0" distR="0" wp14:anchorId="258A9731" wp14:editId="3CF66DFF">
-            <wp:extent cx="5943600" cy="426720"/>
+          <wp:inline distT="0" distB="0" distL="0" distR="0" wp14:anchorId="3DB5E1D3" wp14:editId="5ADF1F45">
+            <wp:extent cx="5943600" cy="297815"/>
             <wp:effectExtent l="0" t="0" r="0" b="0"/>
-            <wp:docPr id="1430742846" name="Picture 1"/>
+            <wp:docPr id="1933148900" name="Picture 1"/>
             <wp:cNvGraphicFramePr>
               <a:graphicFrameLocks xmlns:a="http://schemas.openxmlformats.org/drawingml/2006/main" noChangeAspect="1"/>
             </wp:cNvGraphicFramePr>
@@ -1834,7 +1648,7 @@
               <a:graphicData uri="http://schemas.openxmlformats.org/drawingml/2006/picture">
                 <pic:pic xmlns:pic="http://schemas.openxmlformats.org/drawingml/2006/picture">
                   <pic:nvPicPr>
-                    <pic:cNvPr id="1430742846" name=""/>
+                    <pic:cNvPr id="1933148900" name=""/>
                     <pic:cNvPicPr/>
                   </pic:nvPicPr>
                   <pic:blipFill>
@@ -1846,7 +1660,7 @@
                   <pic:spPr>
                     <a:xfrm>
                       <a:off x="0" y="0"/>
-                      <a:ext cx="5943600" cy="426720"/>
+                      <a:ext cx="5943600" cy="297815"/>
                     </a:xfrm>
                     <a:prstGeom prst="rect">
                       <a:avLst/>
@@ -1884,7 +1698,7 @@
           <w:noProof/>
         </w:rPr>
         <w:drawing>
-          <wp:inline distT="0" distB="0" distL="0" distR="0" wp14:anchorId="3180CF88" wp14:editId="2F715429">
+          <wp:inline distT="0" distB="0" distL="0" distR="0" wp14:anchorId="3D6893C8" wp14:editId="6FFA3D17">
             <wp:extent cx="5943600" cy="331774"/>
             <wp:effectExtent l="0" t="0" r="0" b="0"/>
             <wp:docPr id="1587041023" name="Picture 1"/>
@@ -1945,192 +1759,9 @@
         <w:rPr>
           <w:noProof/>
         </w:rPr>
-        <w:drawing>
-          <wp:anchor distT="0" distB="0" distL="114300" distR="114300" simplePos="0" relativeHeight="251660288" behindDoc="0" locked="0" layoutInCell="1" allowOverlap="1" wp14:anchorId="789AA442" wp14:editId="01F950AB">
-            <wp:simplePos x="0" y="0"/>
-            <wp:positionH relativeFrom="column">
-              <wp:posOffset>-800909</wp:posOffset>
-            </wp:positionH>
-            <wp:positionV relativeFrom="paragraph">
-              <wp:posOffset>-1270</wp:posOffset>
-            </wp:positionV>
-            <wp:extent cx="7386879" cy="574535"/>
-            <wp:effectExtent l="0" t="0" r="0" b="0"/>
-            <wp:wrapNone/>
-            <wp:docPr id="49140737" name="Picture 1"/>
-            <wp:cNvGraphicFramePr>
-              <a:graphicFrameLocks xmlns:a="http://schemas.openxmlformats.org/drawingml/2006/main" noChangeAspect="1"/>
-            </wp:cNvGraphicFramePr>
-            <a:graphic xmlns:a="http://schemas.openxmlformats.org/drawingml/2006/main">
-              <a:graphicData uri="http://schemas.openxmlformats.org/drawingml/2006/picture">
-                <pic:pic xmlns:pic="http://schemas.openxmlformats.org/drawingml/2006/picture">
-                  <pic:nvPicPr>
-                    <pic:cNvPr id="49140737" name=""/>
-                    <pic:cNvPicPr/>
-                  </pic:nvPicPr>
-                  <pic:blipFill>
-                    <a:blip r:embed="rId25">
-                      <a:extLst>
-                        <a:ext uri="{28A0092B-C50C-407E-A947-70E740481C1C}">
-                          <a14:useLocalDpi xmlns:a14="http://schemas.microsoft.com/office/drawing/2010/main" val="0"/>
-                        </a:ext>
-                      </a:extLst>
-                    </a:blip>
-                    <a:stretch>
-                      <a:fillRect/>
-                    </a:stretch>
-                  </pic:blipFill>
-                  <pic:spPr>
-                    <a:xfrm>
-                      <a:off x="0" y="0"/>
-                      <a:ext cx="7386879" cy="574535"/>
-                    </a:xfrm>
-                    <a:prstGeom prst="rect">
-                      <a:avLst/>
-                    </a:prstGeom>
-                  </pic:spPr>
-                </pic:pic>
-              </a:graphicData>
-            </a:graphic>
-          </wp:anchor>
-        </w:drawing>
-      </w:r>
-    </w:p>
-    <w:p>
-      <w:pPr>
-        <w:tabs>
-          <w:tab w:val="left" w:pos="1720"/>
-        </w:tabs>
-        <w:bidi/>
-        <w:rPr>
-          <w:rFonts w:cs="B Nazanin"/>
-          <w:sz w:val="28"/>
-          <w:szCs w:val="28"/>
-          <w:rtl/>
-          <w:lang w:bidi="fa-IR"/>
-        </w:rPr>
-      </w:pPr>
-    </w:p>
-    <w:p>
-      <w:pPr>
-        <w:tabs>
-          <w:tab w:val="left" w:pos="1720"/>
-        </w:tabs>
-        <w:bidi/>
-        <w:rPr>
-          <w:rFonts w:cs="B Nazanin"/>
-          <w:sz w:val="28"/>
-          <w:szCs w:val="28"/>
-          <w:lang w:bidi="fa-IR"/>
-        </w:rPr>
-      </w:pPr>
-    </w:p>
-    <w:p>
-      <w:pPr>
-        <w:tabs>
-          <w:tab w:val="left" w:pos="1720"/>
-        </w:tabs>
-        <w:bidi/>
-        <w:rPr>
-          <w:rFonts w:cs="B Nazanin"/>
-          <w:sz w:val="28"/>
-          <w:szCs w:val="28"/>
-          <w:rtl/>
-          <w:lang w:bidi="fa-IR"/>
-        </w:rPr>
-      </w:pPr>
-    </w:p>
-    <w:p>
-      <w:pPr>
-        <w:tabs>
-          <w:tab w:val="left" w:pos="1720"/>
-        </w:tabs>
-        <w:bidi/>
-        <w:rPr>
-          <w:rFonts w:cs="B Nazanin"/>
-          <w:sz w:val="28"/>
-          <w:szCs w:val="28"/>
-          <w:rtl/>
-          <w:lang w:bidi="fa-IR"/>
-        </w:rPr>
-      </w:pPr>
-    </w:p>
-    <w:p>
-      <w:pPr>
-        <w:tabs>
-          <w:tab w:val="left" w:pos="1720"/>
-        </w:tabs>
-        <w:bidi/>
-        <w:rPr>
-          <w:rFonts w:cs="B Nazanin"/>
-          <w:sz w:val="28"/>
-          <w:szCs w:val="28"/>
-          <w:rtl/>
-          <w:lang w:bidi="fa-IR"/>
-        </w:rPr>
-      </w:pPr>
-    </w:p>
-    <w:p>
-      <w:pPr>
-        <w:tabs>
-          <w:tab w:val="left" w:pos="1720"/>
-        </w:tabs>
-        <w:bidi/>
-        <w:rPr>
-          <w:rFonts w:cs="B Nazanin"/>
-          <w:sz w:val="28"/>
-          <w:szCs w:val="28"/>
-          <w:rtl/>
-          <w:lang w:bidi="fa-IR"/>
-        </w:rPr>
-      </w:pPr>
-    </w:p>
-    <w:p>
-      <w:pPr>
-        <w:tabs>
-          <w:tab w:val="left" w:pos="1720"/>
-        </w:tabs>
-        <w:bidi/>
-        <w:rPr>
-          <w:rFonts w:cs="B Nazanin"/>
-          <w:sz w:val="28"/>
-          <w:szCs w:val="28"/>
-          <w:rtl/>
-          <w:lang w:bidi="fa-IR"/>
-        </w:rPr>
-      </w:pPr>
-      <w:r>
-        <w:rPr>
-          <w:rFonts w:cs="B Nazanin" w:hint="cs"/>
-          <w:sz w:val="28"/>
-          <w:szCs w:val="28"/>
-          <w:rtl/>
-          <w:lang w:bidi="fa-IR"/>
-        </w:rPr>
-        <w:t>حالا چک میکنیم که شبکه ایجاد شده و این دو کانتینر به آن متصل شده باشند:</w:t>
-      </w:r>
-    </w:p>
-    <w:p>
-      <w:pPr>
-        <w:tabs>
-          <w:tab w:val="left" w:pos="1720"/>
-        </w:tabs>
-        <w:bidi/>
-        <w:rPr>
-          <w:rFonts w:cs="B Nazanin"/>
-          <w:sz w:val="28"/>
-          <w:szCs w:val="28"/>
-          <w:rtl/>
-          <w:lang w:bidi="fa-IR"/>
-        </w:rPr>
-      </w:pPr>
-      <w:r>
-        <w:rPr>
-          <w:noProof/>
-        </w:rPr>
         <w:lastRenderedPageBreak/>
         <w:drawing>
-          <wp:inline distT="0" distB="0" distL="0" distR="0" wp14:anchorId="4187B0B9" wp14:editId="2C2F64C1">
+          <wp:inline distT="0" distB="0" distL="0" distR="0" wp14:anchorId="3FA85944" wp14:editId="38756457">
             <wp:extent cx="5943600" cy="5267325"/>
             <wp:effectExtent l="0" t="0" r="0" b="0"/>
             <wp:docPr id="1566705896" name="Picture 1"/>
@@ -2145,7 +1776,7 @@
                     <pic:cNvPicPr/>
                   </pic:nvPicPr>
                   <pic:blipFill>
-                    <a:blip r:embed="rId26"/>
+                    <a:blip r:embed="rId25"/>
                     <a:stretch>
                       <a:fillRect/>
                     </a:stretch>
@@ -2213,6 +1844,142 @@
     <w:p>
       <w:pPr>
         <w:tabs>
+          <w:tab w:val="left" w:pos="6147"/>
+        </w:tabs>
+        <w:bidi/>
+        <w:rPr>
+          <w:rFonts w:cs="B Nazanin"/>
+          <w:noProof/>
+          <w:sz w:val="28"/>
+          <w:szCs w:val="28"/>
+          <w:rtl/>
+          <w:lang w:bidi="fa-IR"/>
+        </w:rPr>
+      </w:pPr>
+      <w:r>
+        <w:rPr>
+          <w:rFonts w:cs="B Nazanin" w:hint="cs"/>
+          <w:noProof/>
+          <w:sz w:val="28"/>
+          <w:szCs w:val="28"/>
+          <w:rtl/>
+          <w:lang w:bidi="fa-IR"/>
+        </w:rPr>
+        <w:t>کانتینر هارا بالا می آوریم:</w:t>
+      </w:r>
+    </w:p>
+    <w:p>
+      <w:pPr>
+        <w:tabs>
+          <w:tab w:val="left" w:pos="6147"/>
+        </w:tabs>
+        <w:bidi/>
+        <w:rPr>
+          <w:rFonts w:cs="B Nazanin" w:hint="cs"/>
+          <w:noProof/>
+          <w:sz w:val="28"/>
+          <w:szCs w:val="28"/>
+          <w:rtl/>
+          <w:lang w:bidi="fa-IR"/>
+        </w:rPr>
+      </w:pPr>
+      <w:r>
+        <w:rPr>
+          <w:noProof/>
+        </w:rPr>
+        <w:drawing>
+          <wp:inline distT="0" distB="0" distL="0" distR="0" wp14:anchorId="3674849A" wp14:editId="2011C971">
+            <wp:extent cx="5943600" cy="1339850"/>
+            <wp:effectExtent l="0" t="0" r="0" b="0"/>
+            <wp:docPr id="1567633241" name="Picture 1"/>
+            <wp:cNvGraphicFramePr>
+              <a:graphicFrameLocks xmlns:a="http://schemas.openxmlformats.org/drawingml/2006/main" noChangeAspect="1"/>
+            </wp:cNvGraphicFramePr>
+            <a:graphic xmlns:a="http://schemas.openxmlformats.org/drawingml/2006/main">
+              <a:graphicData uri="http://schemas.openxmlformats.org/drawingml/2006/picture">
+                <pic:pic xmlns:pic="http://schemas.openxmlformats.org/drawingml/2006/picture">
+                  <pic:nvPicPr>
+                    <pic:cNvPr id="1567633241" name=""/>
+                    <pic:cNvPicPr/>
+                  </pic:nvPicPr>
+                  <pic:blipFill>
+                    <a:blip r:embed="rId26"/>
+                    <a:stretch>
+                      <a:fillRect/>
+                    </a:stretch>
+                  </pic:blipFill>
+                  <pic:spPr>
+                    <a:xfrm>
+                      <a:off x="0" y="0"/>
+                      <a:ext cx="5943600" cy="1339850"/>
+                    </a:xfrm>
+                    <a:prstGeom prst="rect">
+                      <a:avLst/>
+                    </a:prstGeom>
+                  </pic:spPr>
+                </pic:pic>
+              </a:graphicData>
+            </a:graphic>
+          </wp:inline>
+        </w:drawing>
+      </w:r>
+    </w:p>
+    <w:p>
+      <w:pPr>
+        <w:tabs>
+          <w:tab w:val="left" w:pos="6147"/>
+        </w:tabs>
+        <w:bidi/>
+        <w:rPr>
+          <w:noProof/>
+          <w:lang w:bidi="fa-IR"/>
+        </w:rPr>
+      </w:pPr>
+      <w:r>
+        <w:rPr>
+          <w:noProof/>
+        </w:rPr>
+        <w:lastRenderedPageBreak/>
+        <w:drawing>
+          <wp:inline distT="0" distB="0" distL="0" distR="0" wp14:anchorId="48A26651" wp14:editId="0F9FC13F">
+            <wp:extent cx="5943600" cy="622300"/>
+            <wp:effectExtent l="0" t="0" r="0" b="0"/>
+            <wp:docPr id="915379334" name="Picture 1"/>
+            <wp:cNvGraphicFramePr>
+              <a:graphicFrameLocks xmlns:a="http://schemas.openxmlformats.org/drawingml/2006/main" noChangeAspect="1"/>
+            </wp:cNvGraphicFramePr>
+            <a:graphic xmlns:a="http://schemas.openxmlformats.org/drawingml/2006/main">
+              <a:graphicData uri="http://schemas.openxmlformats.org/drawingml/2006/picture">
+                <pic:pic xmlns:pic="http://schemas.openxmlformats.org/drawingml/2006/picture">
+                  <pic:nvPicPr>
+                    <pic:cNvPr id="915379334" name=""/>
+                    <pic:cNvPicPr/>
+                  </pic:nvPicPr>
+                  <pic:blipFill>
+                    <a:blip r:embed="rId27"/>
+                    <a:stretch>
+                      <a:fillRect/>
+                    </a:stretch>
+                  </pic:blipFill>
+                  <pic:spPr>
+                    <a:xfrm>
+                      <a:off x="0" y="0"/>
+                      <a:ext cx="5943600" cy="622300"/>
+                    </a:xfrm>
+                    <a:prstGeom prst="rect">
+                      <a:avLst/>
+                    </a:prstGeom>
+                  </pic:spPr>
+                </pic:pic>
+              </a:graphicData>
+            </a:graphic>
+          </wp:inline>
+        </w:drawing>
+      </w:r>
+    </w:p>
+    <w:p>
+      <w:pPr>
+        <w:tabs>
           <w:tab w:val="left" w:pos="1720"/>
         </w:tabs>
         <w:bidi/>
@@ -2224,9 +1991,811 @@
           <w:lang w:bidi="fa-IR"/>
         </w:rPr>
       </w:pPr>
+      <w:r>
+        <w:rPr>
+          <w:rFonts w:cs="B Nazanin" w:hint="cs"/>
+          <w:sz w:val="28"/>
+          <w:szCs w:val="28"/>
+          <w:rtl/>
+          <w:lang w:bidi="fa-IR"/>
+        </w:rPr>
+        <w:t xml:space="preserve">با دستور </w:t>
+      </w:r>
+      <w:r>
+        <w:rPr>
+          <w:rFonts w:cs="B Nazanin"/>
+          <w:sz w:val="28"/>
+          <w:szCs w:val="28"/>
+          <w:lang w:bidi="fa-IR"/>
+        </w:rPr>
+        <w:t>docker inspect</w:t>
+      </w:r>
+      <w:r>
+        <w:rPr>
+          <w:rFonts w:cs="B Nazanin" w:hint="cs"/>
+          <w:sz w:val="28"/>
+          <w:szCs w:val="28"/>
+          <w:rtl/>
+          <w:lang w:bidi="fa-IR"/>
+        </w:rPr>
+        <w:t xml:space="preserve"> تصویر </w:t>
+      </w:r>
+      <w:proofErr w:type="spellStart"/>
+      <w:r>
+        <w:rPr>
+          <w:rFonts w:cs="B Nazanin"/>
+          <w:sz w:val="28"/>
+          <w:szCs w:val="28"/>
+          <w:lang w:bidi="fa-IR"/>
+        </w:rPr>
+        <w:t>fastapi</w:t>
+      </w:r>
+      <w:proofErr w:type="spellEnd"/>
+      <w:r>
+        <w:rPr>
+          <w:rFonts w:cs="B Nazanin"/>
+          <w:sz w:val="28"/>
+          <w:szCs w:val="28"/>
+          <w:lang w:bidi="fa-IR"/>
+        </w:rPr>
+        <w:t>-server</w:t>
+      </w:r>
+      <w:r>
+        <w:rPr>
+          <w:rFonts w:cs="B Nazanin" w:hint="cs"/>
+          <w:sz w:val="28"/>
+          <w:szCs w:val="28"/>
+          <w:rtl/>
+          <w:lang w:bidi="fa-IR"/>
+        </w:rPr>
+        <w:t xml:space="preserve"> را بررسی میکنیم:</w:t>
+      </w:r>
+    </w:p>
+    <w:p>
+      <w:pPr>
+        <w:tabs>
+          <w:tab w:val="left" w:pos="1720"/>
+        </w:tabs>
+        <w:bidi/>
+        <w:rPr>
+          <w:rFonts w:cs="B Nazanin"/>
+          <w:sz w:val="28"/>
+          <w:szCs w:val="28"/>
+          <w:rtl/>
+          <w:lang w:bidi="fa-IR"/>
+        </w:rPr>
+      </w:pPr>
+      <w:r>
+        <w:rPr>
+          <w:noProof/>
+        </w:rPr>
+        <w:drawing>
+          <wp:inline distT="0" distB="0" distL="0" distR="0" wp14:anchorId="4E6166C7" wp14:editId="306C5509">
+            <wp:extent cx="5943600" cy="3379470"/>
+            <wp:effectExtent l="0" t="0" r="0" b="0"/>
+            <wp:docPr id="1530974841" name="Picture 1"/>
+            <wp:cNvGraphicFramePr>
+              <a:graphicFrameLocks xmlns:a="http://schemas.openxmlformats.org/drawingml/2006/main" noChangeAspect="1"/>
+            </wp:cNvGraphicFramePr>
+            <a:graphic xmlns:a="http://schemas.openxmlformats.org/drawingml/2006/main">
+              <a:graphicData uri="http://schemas.openxmlformats.org/drawingml/2006/picture">
+                <pic:pic xmlns:pic="http://schemas.openxmlformats.org/drawingml/2006/picture">
+                  <pic:nvPicPr>
+                    <pic:cNvPr id="1530974841" name=""/>
+                    <pic:cNvPicPr/>
+                  </pic:nvPicPr>
+                  <pic:blipFill>
+                    <a:blip r:embed="rId28"/>
+                    <a:stretch>
+                      <a:fillRect/>
+                    </a:stretch>
+                  </pic:blipFill>
+                  <pic:spPr>
+                    <a:xfrm>
+                      <a:off x="0" y="0"/>
+                      <a:ext cx="5943600" cy="3379470"/>
+                    </a:xfrm>
+                    <a:prstGeom prst="rect">
+                      <a:avLst/>
+                    </a:prstGeom>
+                  </pic:spPr>
+                </pic:pic>
+              </a:graphicData>
+            </a:graphic>
+          </wp:inline>
+        </w:drawing>
+      </w:r>
+    </w:p>
+    <w:p>
+      <w:pPr>
+        <w:tabs>
+          <w:tab w:val="left" w:pos="1720"/>
+        </w:tabs>
+        <w:bidi/>
+        <w:rPr>
+          <w:rFonts w:cs="B Nazanin"/>
+          <w:sz w:val="28"/>
+          <w:szCs w:val="28"/>
+          <w:rtl/>
+          <w:lang w:bidi="fa-IR"/>
+        </w:rPr>
+      </w:pPr>
+      <w:r>
+        <w:rPr>
+          <w:rFonts w:cs="B Nazanin" w:hint="cs"/>
+          <w:sz w:val="28"/>
+          <w:szCs w:val="28"/>
+          <w:rtl/>
+          <w:lang w:bidi="fa-IR"/>
+        </w:rPr>
+        <w:t>کانتینر های موجود در سیستم:</w:t>
+      </w:r>
+    </w:p>
+    <w:p>
+      <w:pPr>
+        <w:tabs>
+          <w:tab w:val="left" w:pos="1720"/>
+        </w:tabs>
+        <w:bidi/>
+        <w:rPr>
+          <w:rFonts w:cs="B Nazanin"/>
+          <w:sz w:val="28"/>
+          <w:szCs w:val="28"/>
+          <w:rtl/>
+          <w:lang w:bidi="fa-IR"/>
+        </w:rPr>
+      </w:pPr>
+      <w:r>
+        <w:rPr>
+          <w:noProof/>
+        </w:rPr>
+        <w:drawing>
+          <wp:inline distT="0" distB="0" distL="0" distR="0" wp14:anchorId="68EABB51" wp14:editId="6300C4FB">
+            <wp:extent cx="5943600" cy="535940"/>
+            <wp:effectExtent l="0" t="0" r="0" b="0"/>
+            <wp:docPr id="1843519056" name="Picture 1"/>
+            <wp:cNvGraphicFramePr>
+              <a:graphicFrameLocks xmlns:a="http://schemas.openxmlformats.org/drawingml/2006/main" noChangeAspect="1"/>
+            </wp:cNvGraphicFramePr>
+            <a:graphic xmlns:a="http://schemas.openxmlformats.org/drawingml/2006/main">
+              <a:graphicData uri="http://schemas.openxmlformats.org/drawingml/2006/picture">
+                <pic:pic xmlns:pic="http://schemas.openxmlformats.org/drawingml/2006/picture">
+                  <pic:nvPicPr>
+                    <pic:cNvPr id="1843519056" name=""/>
+                    <pic:cNvPicPr/>
+                  </pic:nvPicPr>
+                  <pic:blipFill>
+                    <a:blip r:embed="rId29"/>
+                    <a:stretch>
+                      <a:fillRect/>
+                    </a:stretch>
+                  </pic:blipFill>
+                  <pic:spPr>
+                    <a:xfrm>
+                      <a:off x="0" y="0"/>
+                      <a:ext cx="5943600" cy="535940"/>
+                    </a:xfrm>
+                    <a:prstGeom prst="rect">
+                      <a:avLst/>
+                    </a:prstGeom>
+                  </pic:spPr>
+                </pic:pic>
+              </a:graphicData>
+            </a:graphic>
+          </wp:inline>
+        </w:drawing>
+      </w:r>
+    </w:p>
+    <w:p>
+      <w:pPr>
+        <w:tabs>
+          <w:tab w:val="left" w:pos="1720"/>
+        </w:tabs>
+        <w:bidi/>
+        <w:rPr>
+          <w:rFonts w:cs="B Nazanin"/>
+          <w:sz w:val="28"/>
+          <w:szCs w:val="28"/>
+          <w:rtl/>
+          <w:lang w:bidi="fa-IR"/>
+        </w:rPr>
+      </w:pPr>
+      <w:r>
+        <w:rPr>
+          <w:rFonts w:cs="B Nazanin" w:hint="cs"/>
+          <w:sz w:val="28"/>
+          <w:szCs w:val="28"/>
+          <w:rtl/>
+          <w:lang w:bidi="fa-IR"/>
+        </w:rPr>
+        <w:t>منابع مورد استفاده این کانتینرها بصورت زیر است:</w:t>
+      </w:r>
+    </w:p>
+    <w:p>
+      <w:pPr>
+        <w:tabs>
+          <w:tab w:val="left" w:pos="1720"/>
+        </w:tabs>
+        <w:bidi/>
+        <w:rPr>
+          <w:rFonts w:cs="B Nazanin" w:hint="cs"/>
+          <w:sz w:val="28"/>
+          <w:szCs w:val="28"/>
+          <w:rtl/>
+          <w:lang w:bidi="fa-IR"/>
+        </w:rPr>
+      </w:pPr>
+      <w:r>
+        <w:rPr>
+          <w:noProof/>
+        </w:rPr>
+        <w:drawing>
+          <wp:inline distT="0" distB="0" distL="0" distR="0" wp14:anchorId="7224C2A8" wp14:editId="4B618268">
+            <wp:extent cx="5943600" cy="372745"/>
+            <wp:effectExtent l="0" t="0" r="0" b="0"/>
+            <wp:docPr id="305744" name="Picture 1"/>
+            <wp:cNvGraphicFramePr>
+              <a:graphicFrameLocks xmlns:a="http://schemas.openxmlformats.org/drawingml/2006/main" noChangeAspect="1"/>
+            </wp:cNvGraphicFramePr>
+            <a:graphic xmlns:a="http://schemas.openxmlformats.org/drawingml/2006/main">
+              <a:graphicData uri="http://schemas.openxmlformats.org/drawingml/2006/picture">
+                <pic:pic xmlns:pic="http://schemas.openxmlformats.org/drawingml/2006/picture">
+                  <pic:nvPicPr>
+                    <pic:cNvPr id="305744" name=""/>
+                    <pic:cNvPicPr/>
+                  </pic:nvPicPr>
+                  <pic:blipFill>
+                    <a:blip r:embed="rId30"/>
+                    <a:stretch>
+                      <a:fillRect/>
+                    </a:stretch>
+                  </pic:blipFill>
+                  <pic:spPr>
+                    <a:xfrm>
+                      <a:off x="0" y="0"/>
+                      <a:ext cx="5943600" cy="372745"/>
+                    </a:xfrm>
+                    <a:prstGeom prst="rect">
+                      <a:avLst/>
+                    </a:prstGeom>
+                  </pic:spPr>
+                </pic:pic>
+              </a:graphicData>
+            </a:graphic>
+          </wp:inline>
+        </w:drawing>
+      </w:r>
+    </w:p>
+    <w:p>
+      <w:pPr>
+        <w:tabs>
+          <w:tab w:val="left" w:pos="1720"/>
+        </w:tabs>
+        <w:bidi/>
+        <w:rPr>
+          <w:rFonts w:cs="B Nazanin"/>
+          <w:sz w:val="28"/>
+          <w:szCs w:val="28"/>
+          <w:rtl/>
+          <w:lang w:bidi="fa-IR"/>
+        </w:rPr>
+      </w:pPr>
+    </w:p>
+    <w:p>
+      <w:pPr>
+        <w:tabs>
+          <w:tab w:val="left" w:pos="1720"/>
+        </w:tabs>
+        <w:bidi/>
+        <w:rPr>
+          <w:rFonts w:cs="B Nazanin"/>
+          <w:sz w:val="28"/>
+          <w:szCs w:val="28"/>
+          <w:rtl/>
+          <w:lang w:bidi="fa-IR"/>
+        </w:rPr>
+      </w:pPr>
+    </w:p>
+    <w:p>
+      <w:pPr>
+        <w:tabs>
+          <w:tab w:val="left" w:pos="1720"/>
+        </w:tabs>
+        <w:bidi/>
+        <w:rPr>
+          <w:rFonts w:cs="B Nazanin"/>
+          <w:sz w:val="28"/>
+          <w:szCs w:val="28"/>
+          <w:rtl/>
+          <w:lang w:bidi="fa-IR"/>
+        </w:rPr>
+      </w:pPr>
+    </w:p>
+    <w:p>
+      <w:pPr>
+        <w:tabs>
+          <w:tab w:val="left" w:pos="1720"/>
+        </w:tabs>
+        <w:bidi/>
+        <w:rPr>
+          <w:rFonts w:cs="B Nazanin"/>
+          <w:sz w:val="28"/>
+          <w:szCs w:val="28"/>
+          <w:rtl/>
+          <w:lang w:bidi="fa-IR"/>
+        </w:rPr>
+      </w:pPr>
+    </w:p>
+    <w:p>
+      <w:pPr>
+        <w:tabs>
+          <w:tab w:val="left" w:pos="1720"/>
+        </w:tabs>
+        <w:bidi/>
+        <w:rPr>
+          <w:rFonts w:cs="B Nazanin"/>
+          <w:sz w:val="28"/>
+          <w:szCs w:val="28"/>
+          <w:rtl/>
+          <w:lang w:bidi="fa-IR"/>
+        </w:rPr>
+      </w:pPr>
+      <w:r>
+        <w:rPr>
+          <w:rFonts w:cs="B Nazanin" w:hint="cs"/>
+          <w:sz w:val="28"/>
+          <w:szCs w:val="28"/>
+          <w:rtl/>
+          <w:lang w:bidi="fa-IR"/>
+        </w:rPr>
+        <w:lastRenderedPageBreak/>
+        <w:t xml:space="preserve">حالا از برنامه تست میگیریم و آدرس </w:t>
+      </w:r>
+      <w:r>
+        <w:rPr>
+          <w:rFonts w:cs="B Nazanin"/>
+          <w:sz w:val="28"/>
+          <w:szCs w:val="28"/>
+          <w:lang w:bidi="fa-IR"/>
+        </w:rPr>
+        <w:fldChar w:fldCharType="begin"/>
+      </w:r>
+      <w:r>
+        <w:rPr>
+          <w:rFonts w:cs="B Nazanin"/>
+          <w:sz w:val="28"/>
+          <w:szCs w:val="28"/>
+          <w:lang w:bidi="fa-IR"/>
+        </w:rPr>
+        <w:instrText xml:space="preserve"> HYPERLINK "</w:instrText>
+      </w:r>
+      <w:r>
+        <w:rPr>
+          <w:rFonts w:cs="B Nazanin"/>
+          <w:sz w:val="28"/>
+          <w:szCs w:val="28"/>
+          <w:lang w:bidi="fa-IR"/>
+        </w:rPr>
+        <w:instrText>https://ce.aut.ac.ir</w:instrText>
+      </w:r>
+      <w:r>
+        <w:rPr>
+          <w:rFonts w:cs="B Nazanin"/>
+          <w:sz w:val="28"/>
+          <w:szCs w:val="28"/>
+          <w:rtl/>
+          <w:lang w:bidi="fa-IR"/>
+        </w:rPr>
+        <w:instrText>/</w:instrText>
+      </w:r>
+      <w:r>
+        <w:rPr>
+          <w:rFonts w:cs="B Nazanin"/>
+          <w:sz w:val="28"/>
+          <w:szCs w:val="28"/>
+          <w:lang w:bidi="fa-IR"/>
+        </w:rPr>
+        <w:instrText xml:space="preserve">" </w:instrText>
+      </w:r>
+      <w:r>
+        <w:rPr>
+          <w:rFonts w:cs="B Nazanin"/>
+          <w:sz w:val="28"/>
+          <w:szCs w:val="28"/>
+          <w:lang w:bidi="fa-IR"/>
+        </w:rPr>
+        <w:fldChar w:fldCharType="separate"/>
+      </w:r>
+      <w:r>
+        <w:rPr>
+          <w:rStyle w:val="Hyperlink"/>
+          <w:rFonts w:cs="B Nazanin"/>
+          <w:sz w:val="28"/>
+          <w:szCs w:val="28"/>
+          <w:lang w:bidi="fa-IR"/>
+        </w:rPr>
+        <w:t>https://ce.aut.ac.ir</w:t>
+      </w:r>
+      <w:r>
+        <w:rPr>
+          <w:rStyle w:val="Hyperlink"/>
+          <w:rFonts w:cs="B Nazanin"/>
+          <w:sz w:val="28"/>
+          <w:szCs w:val="28"/>
+          <w:rtl/>
+          <w:lang w:bidi="fa-IR"/>
+        </w:rPr>
+        <w:t>/</w:t>
+      </w:r>
+      <w:r>
+        <w:rPr>
+          <w:rFonts w:cs="B Nazanin"/>
+          <w:sz w:val="28"/>
+          <w:szCs w:val="28"/>
+          <w:lang w:bidi="fa-IR"/>
+        </w:rPr>
+        <w:fldChar w:fldCharType="end"/>
+      </w:r>
+      <w:r>
+        <w:rPr>
+          <w:rFonts w:cs="B Nazanin" w:hint="cs"/>
+          <w:sz w:val="28"/>
+          <w:szCs w:val="28"/>
+          <w:rtl/>
+          <w:lang w:bidi="fa-IR"/>
+        </w:rPr>
+        <w:t xml:space="preserve"> را برای آن ارسال میکنیم:</w:t>
+      </w:r>
+    </w:p>
+    <w:p>
+      <w:pPr>
+        <w:tabs>
+          <w:tab w:val="left" w:pos="1720"/>
+        </w:tabs>
+        <w:bidi/>
+        <w:rPr>
+          <w:noProof/>
+        </w:rPr>
+      </w:pPr>
+      <w:r>
+        <w:rPr>
+          <w:noProof/>
+        </w:rPr>
+        <w:drawing>
+          <wp:inline distT="0" distB="0" distL="0" distR="0" wp14:anchorId="1399DD32" wp14:editId="0255D482">
+            <wp:extent cx="5943600" cy="5335905"/>
+            <wp:effectExtent l="0" t="0" r="0" b="0"/>
+            <wp:docPr id="1829818909" name="Picture 1"/>
+            <wp:cNvGraphicFramePr>
+              <a:graphicFrameLocks xmlns:a="http://schemas.openxmlformats.org/drawingml/2006/main" noChangeAspect="1"/>
+            </wp:cNvGraphicFramePr>
+            <a:graphic xmlns:a="http://schemas.openxmlformats.org/drawingml/2006/main">
+              <a:graphicData uri="http://schemas.openxmlformats.org/drawingml/2006/picture">
+                <pic:pic xmlns:pic="http://schemas.openxmlformats.org/drawingml/2006/picture">
+                  <pic:nvPicPr>
+                    <pic:cNvPr id="1829818909" name=""/>
+                    <pic:cNvPicPr/>
+                  </pic:nvPicPr>
+                  <pic:blipFill>
+                    <a:blip r:embed="rId31"/>
+                    <a:stretch>
+                      <a:fillRect/>
+                    </a:stretch>
+                  </pic:blipFill>
+                  <pic:spPr>
+                    <a:xfrm>
+                      <a:off x="0" y="0"/>
+                      <a:ext cx="5943600" cy="5335905"/>
+                    </a:xfrm>
+                    <a:prstGeom prst="rect">
+                      <a:avLst/>
+                    </a:prstGeom>
+                  </pic:spPr>
+                </pic:pic>
+              </a:graphicData>
+            </a:graphic>
+          </wp:inline>
+        </w:drawing>
+      </w:r>
+    </w:p>
+    <w:p>
+      <w:pPr>
+        <w:bidi/>
+        <w:rPr>
+          <w:rFonts w:cs="B Nazanin"/>
+          <w:sz w:val="28"/>
+          <w:szCs w:val="28"/>
+          <w:rtl/>
+          <w:lang w:bidi="fa-IR"/>
+        </w:rPr>
+      </w:pPr>
+      <w:r>
+        <w:rPr>
+          <w:rFonts w:cs="B Nazanin" w:hint="cs"/>
+          <w:sz w:val="28"/>
+          <w:szCs w:val="28"/>
+          <w:rtl/>
+          <w:lang w:bidi="fa-IR"/>
+        </w:rPr>
+        <w:t>نتیجه بصورت زیر خواهد بود:</w:t>
+      </w:r>
+    </w:p>
+    <w:p>
+      <w:pPr>
+        <w:rPr>
+          <w:rFonts w:cs="B Nazanin"/>
+          <w:sz w:val="28"/>
+          <w:szCs w:val="28"/>
+          <w:lang w:bidi="fa-IR"/>
+        </w:rPr>
+      </w:pPr>
+      <w:r>
+        <w:rPr>
+          <w:rFonts w:cs="B Nazanin"/>
+          <w:sz w:val="28"/>
+          <w:szCs w:val="28"/>
+          <w:lang w:bidi="fa-IR"/>
+        </w:rPr>
+        <w:t xml:space="preserve">Response: </w:t>
+      </w:r>
+    </w:p>
+    <w:p>
+      <w:pPr>
+        <w:rPr>
+          <w:rFonts w:cs="B Nazanin"/>
+          <w:sz w:val="28"/>
+          <w:szCs w:val="28"/>
+          <w:lang w:bidi="fa-IR"/>
+        </w:rPr>
+      </w:pPr>
+      <w:r>
+        <w:rPr>
+          <w:rFonts w:cs="B Nazanin"/>
+          <w:sz w:val="28"/>
+          <w:szCs w:val="28"/>
+          <w:lang w:bidi="fa-IR"/>
+        </w:rPr>
+        <w:t>{\"</w:t>
+      </w:r>
+      <w:proofErr w:type="spellStart"/>
+      <w:r>
+        <w:rPr>
+          <w:rFonts w:cs="B Nazanin"/>
+          <w:sz w:val="28"/>
+          <w:szCs w:val="28"/>
+          <w:lang w:bidi="fa-IR"/>
+        </w:rPr>
+        <w:t>longUrl</w:t>
+      </w:r>
+      <w:proofErr w:type="spellEnd"/>
+      <w:r>
+        <w:rPr>
+          <w:rFonts w:cs="B Nazanin"/>
+          <w:sz w:val="28"/>
+          <w:szCs w:val="28"/>
+          <w:lang w:bidi="fa-IR"/>
+        </w:rPr>
+        <w:t xml:space="preserve">\": \"https://ce.aut.ac.ir/\", </w:t>
+      </w:r>
+    </w:p>
+    <w:p>
+      <w:pPr>
+        <w:rPr>
+          <w:rFonts w:cs="B Nazanin"/>
+          <w:sz w:val="28"/>
+          <w:szCs w:val="28"/>
+          <w:lang w:bidi="fa-IR"/>
+        </w:rPr>
+      </w:pPr>
+      <w:r>
+        <w:rPr>
+          <w:rFonts w:cs="B Nazanin"/>
+          <w:sz w:val="28"/>
+          <w:szCs w:val="28"/>
+          <w:lang w:bidi="fa-IR"/>
+        </w:rPr>
+        <w:t>\"</w:t>
+      </w:r>
+      <w:proofErr w:type="spellStart"/>
+      <w:r>
+        <w:rPr>
+          <w:rFonts w:cs="B Nazanin"/>
+          <w:sz w:val="28"/>
+          <w:szCs w:val="28"/>
+          <w:lang w:bidi="fa-IR"/>
+        </w:rPr>
+        <w:t>shortUrl</w:t>
+      </w:r>
+      <w:proofErr w:type="spellEnd"/>
+      <w:r>
+        <w:rPr>
+          <w:rFonts w:cs="B Nazanin"/>
+          <w:sz w:val="28"/>
+          <w:szCs w:val="28"/>
+          <w:lang w:bidi="fa-IR"/>
+        </w:rPr>
+        <w:t xml:space="preserve">\": \"https://p1.rs/Ohh5v\", </w:t>
+      </w:r>
+    </w:p>
+    <w:p>
+      <w:pPr>
+        <w:rPr>
+          <w:rFonts w:cs="B Nazanin"/>
+          <w:sz w:val="28"/>
+          <w:szCs w:val="28"/>
+          <w:lang w:bidi="fa-IR"/>
+        </w:rPr>
+      </w:pPr>
+      <w:r>
+        <w:rPr>
+          <w:rFonts w:cs="B Nazanin"/>
+          <w:sz w:val="28"/>
+          <w:szCs w:val="28"/>
+          <w:lang w:bidi="fa-IR"/>
+        </w:rPr>
+        <w:t>\"</w:t>
+      </w:r>
+      <w:proofErr w:type="spellStart"/>
+      <w:r>
+        <w:rPr>
+          <w:rFonts w:cs="B Nazanin"/>
+          <w:sz w:val="28"/>
+          <w:szCs w:val="28"/>
+          <w:lang w:bidi="fa-IR"/>
+        </w:rPr>
+        <w:t>isCached</w:t>
+      </w:r>
+      <w:proofErr w:type="spellEnd"/>
+      <w:r>
+        <w:rPr>
+          <w:rFonts w:cs="B Nazanin"/>
+          <w:sz w:val="28"/>
+          <w:szCs w:val="28"/>
+          <w:lang w:bidi="fa-IR"/>
+        </w:rPr>
+        <w:t xml:space="preserve">\": false, </w:t>
+      </w:r>
+    </w:p>
+    <w:p>
+      <w:pPr>
+        <w:rPr>
+          <w:rFonts w:cs="B Nazanin"/>
+          <w:sz w:val="28"/>
+          <w:szCs w:val="28"/>
+          <w:lang w:bidi="fa-IR"/>
+        </w:rPr>
+      </w:pPr>
+      <w:r>
+        <w:rPr>
+          <w:rFonts w:cs="B Nazanin"/>
+          <w:sz w:val="28"/>
+          <w:szCs w:val="28"/>
+          <w:lang w:bidi="fa-IR"/>
+        </w:rPr>
+        <w:t>\"hostname\": \"Nyx\"}</w:t>
+      </w:r>
+    </w:p>
+    <w:p>
+      <w:pPr>
+        <w:rPr>
+          <w:rFonts w:cs="B Nazanin"/>
+          <w:sz w:val="28"/>
+          <w:szCs w:val="28"/>
+          <w:lang w:bidi="fa-IR"/>
+        </w:rPr>
+      </w:pPr>
+    </w:p>
+    <w:p>
+      <w:pPr>
+        <w:bidi/>
+        <w:rPr>
+          <w:rFonts w:cs="B Nazanin+ Bold"/>
+          <w:sz w:val="28"/>
+          <w:szCs w:val="28"/>
+          <w:rtl/>
+          <w:lang w:bidi="fa-IR"/>
+        </w:rPr>
+      </w:pPr>
+      <w:r>
+        <w:rPr>
+          <w:rFonts w:cs="B Nazanin+ Bold" w:hint="cs"/>
+          <w:sz w:val="28"/>
+          <w:szCs w:val="28"/>
+          <w:rtl/>
+          <w:lang w:bidi="fa-IR"/>
+        </w:rPr>
+        <w:lastRenderedPageBreak/>
+        <w:t>گام سوم</w:t>
+      </w:r>
+    </w:p>
+    <w:p>
+      <w:pPr>
+        <w:bidi/>
+        <w:rPr>
+          <w:rFonts w:cs="B Nazanin"/>
+          <w:sz w:val="28"/>
+          <w:szCs w:val="28"/>
+          <w:rtl/>
+          <w:lang w:bidi="fa-IR"/>
+        </w:rPr>
+      </w:pPr>
+      <w:r>
+        <w:rPr>
+          <w:rFonts w:cs="B Nazanin" w:hint="cs"/>
+          <w:sz w:val="28"/>
+          <w:szCs w:val="28"/>
+          <w:rtl/>
+          <w:lang w:bidi="fa-IR"/>
+        </w:rPr>
+        <w:t>ابتدا مینیکوب را روی داکر بالا می آوریم:</w:t>
+      </w:r>
+    </w:p>
+    <w:p>
+      <w:pPr>
+        <w:bidi/>
+        <w:rPr>
+          <w:rFonts w:cs="B Nazanin"/>
+          <w:sz w:val="28"/>
+          <w:szCs w:val="28"/>
+          <w:rtl/>
+          <w:lang w:bidi="fa-IR"/>
+        </w:rPr>
+      </w:pPr>
+      <w:r>
+        <w:rPr>
+          <w:noProof/>
+        </w:rPr>
+        <w:drawing>
+          <wp:inline distT="0" distB="0" distL="0" distR="0" wp14:anchorId="066DF834" wp14:editId="4FDD3CB4">
+            <wp:extent cx="5943600" cy="2037715"/>
+            <wp:effectExtent l="0" t="0" r="0" b="0"/>
+            <wp:docPr id="1053616661" name="Picture 1"/>
+            <wp:cNvGraphicFramePr>
+              <a:graphicFrameLocks xmlns:a="http://schemas.openxmlformats.org/drawingml/2006/main" noChangeAspect="1"/>
+            </wp:cNvGraphicFramePr>
+            <a:graphic xmlns:a="http://schemas.openxmlformats.org/drawingml/2006/main">
+              <a:graphicData uri="http://schemas.openxmlformats.org/drawingml/2006/picture">
+                <pic:pic xmlns:pic="http://schemas.openxmlformats.org/drawingml/2006/picture">
+                  <pic:nvPicPr>
+                    <pic:cNvPr id="1053616661" name=""/>
+                    <pic:cNvPicPr/>
+                  </pic:nvPicPr>
+                  <pic:blipFill>
+                    <a:blip r:embed="rId32"/>
+                    <a:stretch>
+                      <a:fillRect/>
+                    </a:stretch>
+                  </pic:blipFill>
+                  <pic:spPr>
+                    <a:xfrm>
+                      <a:off x="0" y="0"/>
+                      <a:ext cx="5943600" cy="2037715"/>
+                    </a:xfrm>
+                    <a:prstGeom prst="rect">
+                      <a:avLst/>
+                    </a:prstGeom>
+                  </pic:spPr>
+                </pic:pic>
+              </a:graphicData>
+            </a:graphic>
+          </wp:inline>
+        </w:drawing>
+      </w:r>
+    </w:p>
+    <w:p>
+      <w:pPr>
+        <w:bidi/>
+        <w:rPr>
+          <w:rFonts w:cs="B Nazanin" w:hint="cs"/>
+          <w:sz w:val="28"/>
+          <w:szCs w:val="28"/>
+          <w:rtl/>
+          <w:lang w:bidi="fa-IR"/>
+        </w:rPr>
+      </w:pPr>
     </w:p>
     <w:sectPr>
-      <w:headerReference w:type="default" r:id="rId27"/>
+      <w:headerReference w:type="default" r:id="rId33"/>
       <w:pgSz w:w="12240" w:h="15840"/>
       <w:pgMar w:top="1440" w:right="1440" w:bottom="1440" w:left="1440" w:header="720" w:footer="720" w:gutter="0"/>
       <w:cols w:space="720"/>
@@ -2788,6 +3357,29 @@
     <w:uiPriority w:val="99"/>
     <w:rsid w:val="0059751B"/>
   </w:style>
+  <w:style w:type="character" w:styleId="Hyperlink">
+    <w:name w:val="Hyperlink"/>
+    <w:basedOn w:val="DefaultParagraphFont"/>
+    <w:uiPriority w:val="99"/>
+    <w:unhideWhenUsed/>
+    <w:rsid w:val="00350BAF"/>
+    <w:rPr>
+      <w:color w:val="0563C1" w:themeColor="hyperlink"/>
+      <w:u w:val="single"/>
+    </w:rPr>
+  </w:style>
+  <w:style w:type="character" w:styleId="UnresolvedMention">
+    <w:name w:val="Unresolved Mention"/>
+    <w:basedOn w:val="DefaultParagraphFont"/>
+    <w:uiPriority w:val="99"/>
+    <w:semiHidden/>
+    <w:unhideWhenUsed/>
+    <w:rsid w:val="00350BAF"/>
+    <w:rPr>
+      <w:color w:val="605E5C"/>
+      <w:shd w:val="clear" w:color="auto" w:fill="E1DFDD"/>
+    </w:rPr>
+  </w:style>
 </w:styles>
 </file>
 

</xml_diff>

<commit_message>
project 2 - part 2 - completed
</commit_message>
<xml_diff>
--- a/Project2/Doc_HW2_9839039.docx
+++ b/Project2/Doc_HW2_9839039.docx
@@ -171,7 +171,7 @@
           <w:noProof/>
         </w:rPr>
         <w:drawing>
-          <wp:anchor distT="0" distB="0" distL="114300" distR="114300" simplePos="0" relativeHeight="251658240" behindDoc="0" locked="0" layoutInCell="1" allowOverlap="1" wp14:anchorId="14B7D771" wp14:editId="492F28DA">
+          <wp:anchor distT="0" distB="0" distL="114300" distR="114300" simplePos="0" relativeHeight="251656704" behindDoc="0" locked="0" layoutInCell="1" allowOverlap="1" wp14:anchorId="14B7D771" wp14:editId="5BB42152">
             <wp:simplePos x="0" y="0"/>
             <wp:positionH relativeFrom="column">
               <wp:posOffset>-270933</wp:posOffset>
@@ -202,7 +202,7 @@
                     <pic:cNvPicPr/>
                   </pic:nvPicPr>
                   <pic:blipFill>
-                    <a:blip r:embed="rId7">
+                    <a:blip r:embed="rId8">
                       <a:extLst>
                         <a:ext uri="{28A0092B-C50C-407E-A947-70E740481C1C}">
                           <a14:useLocalDpi xmlns:a14="http://schemas.microsoft.com/office/drawing/2010/main" val="0"/>
@@ -248,7 +248,7 @@
                     <pic:cNvPicPr/>
                   </pic:nvPicPr>
                   <pic:blipFill>
-                    <a:blip r:embed="rId8"/>
+                    <a:blip r:embed="rId9"/>
                     <a:stretch>
                       <a:fillRect/>
                     </a:stretch>
@@ -368,7 +368,7 @@
                     <pic:cNvPicPr/>
                   </pic:nvPicPr>
                   <pic:blipFill>
-                    <a:blip r:embed="rId9"/>
+                    <a:blip r:embed="rId10"/>
                     <a:stretch>
                       <a:fillRect/>
                     </a:stretch>
@@ -467,7 +467,7 @@
                     <pic:cNvPicPr/>
                   </pic:nvPicPr>
                   <pic:blipFill>
-                    <a:blip r:embed="rId10"/>
+                    <a:blip r:embed="rId11"/>
                     <a:stretch>
                       <a:fillRect/>
                     </a:stretch>
@@ -551,7 +551,7 @@
                     <pic:cNvPicPr/>
                   </pic:nvPicPr>
                   <pic:blipFill>
-                    <a:blip r:embed="rId11"/>
+                    <a:blip r:embed="rId12"/>
                     <a:stretch>
                       <a:fillRect/>
                     </a:stretch>
@@ -646,7 +646,7 @@
                     <pic:cNvPicPr/>
                   </pic:nvPicPr>
                   <pic:blipFill>
-                    <a:blip r:embed="rId12"/>
+                    <a:blip r:embed="rId13"/>
                     <a:stretch>
                       <a:fillRect/>
                     </a:stretch>
@@ -736,7 +736,7 @@
                     <pic:cNvPicPr/>
                   </pic:nvPicPr>
                   <pic:blipFill>
-                    <a:blip r:embed="rId13"/>
+                    <a:blip r:embed="rId14"/>
                     <a:stretch>
                       <a:fillRect/>
                     </a:stretch>
@@ -790,7 +790,7 @@
                     <pic:cNvPicPr/>
                   </pic:nvPicPr>
                   <pic:blipFill>
-                    <a:blip r:embed="rId14"/>
+                    <a:blip r:embed="rId15"/>
                     <a:stretch>
                       <a:fillRect/>
                     </a:stretch>
@@ -844,7 +844,7 @@
                     <pic:cNvPicPr/>
                   </pic:nvPicPr>
                   <pic:blipFill>
-                    <a:blip r:embed="rId15"/>
+                    <a:blip r:embed="rId16"/>
                     <a:stretch>
                       <a:fillRect/>
                     </a:stretch>
@@ -924,7 +924,7 @@
                     <pic:cNvPicPr/>
                   </pic:nvPicPr>
                   <pic:blipFill>
-                    <a:blip r:embed="rId16"/>
+                    <a:blip r:embed="rId17"/>
                     <a:stretch>
                       <a:fillRect/>
                     </a:stretch>
@@ -1014,7 +1014,7 @@
           <w:noProof/>
         </w:rPr>
         <w:drawing>
-          <wp:anchor distT="0" distB="0" distL="114300" distR="114300" simplePos="0" relativeHeight="251659776" behindDoc="1" locked="0" layoutInCell="1" allowOverlap="1" wp14:anchorId="60208E5E" wp14:editId="17A6BB48">
+          <wp:anchor distT="0" distB="0" distL="114300" distR="114300" simplePos="0" relativeHeight="251658752" behindDoc="1" locked="0" layoutInCell="1" allowOverlap="1" wp14:anchorId="60208E5E" wp14:editId="4EC71E2C">
             <wp:simplePos x="0" y="0"/>
             <wp:positionH relativeFrom="column">
               <wp:posOffset>80622</wp:posOffset>
@@ -1045,7 +1045,7 @@
                     <pic:cNvPicPr/>
                   </pic:nvPicPr>
                   <pic:blipFill>
-                    <a:blip r:embed="rId17">
+                    <a:blip r:embed="rId18">
                       <a:extLst>
                         <a:ext uri="{28A0092B-C50C-407E-A947-70E740481C1C}">
                           <a14:useLocalDpi xmlns:a14="http://schemas.microsoft.com/office/drawing/2010/main" val="0"/>
@@ -1213,7 +1213,7 @@
                     <pic:cNvPicPr/>
                   </pic:nvPicPr>
                   <pic:blipFill>
-                    <a:blip r:embed="rId18"/>
+                    <a:blip r:embed="rId19"/>
                     <a:stretch>
                       <a:fillRect/>
                     </a:stretch>
@@ -1278,7 +1278,7 @@
                     <pic:cNvPicPr/>
                   </pic:nvPicPr>
                   <pic:blipFill>
-                    <a:blip r:embed="rId19"/>
+                    <a:blip r:embed="rId20"/>
                     <a:stretch>
                       <a:fillRect/>
                     </a:stretch>
@@ -1362,7 +1362,7 @@
                     <pic:cNvPicPr/>
                   </pic:nvPicPr>
                   <pic:blipFill>
-                    <a:blip r:embed="rId20"/>
+                    <a:blip r:embed="rId21"/>
                     <a:stretch>
                       <a:fillRect/>
                     </a:stretch>
@@ -1465,7 +1465,7 @@
                     <pic:cNvPicPr/>
                   </pic:nvPicPr>
                   <pic:blipFill>
-                    <a:blip r:embed="rId21"/>
+                    <a:blip r:embed="rId22"/>
                     <a:stretch>
                       <a:fillRect/>
                     </a:stretch>
@@ -1548,7 +1548,7 @@
                     <pic:cNvPicPr/>
                   </pic:nvPicPr>
                   <pic:blipFill>
-                    <a:blip r:embed="rId22"/>
+                    <a:blip r:embed="rId23"/>
                     <a:stretch>
                       <a:fillRect/>
                     </a:stretch>
@@ -1652,7 +1652,7 @@
                     <pic:cNvPicPr/>
                   </pic:nvPicPr>
                   <pic:blipFill>
-                    <a:blip r:embed="rId23"/>
+                    <a:blip r:embed="rId24"/>
                     <a:stretch>
                       <a:fillRect/>
                     </a:stretch>
@@ -1713,7 +1713,7 @@
                     <pic:cNvPicPr/>
                   </pic:nvPicPr>
                   <pic:blipFill rotWithShape="1">
-                    <a:blip r:embed="rId24"/>
+                    <a:blip r:embed="rId25"/>
                     <a:srcRect t="1" b="53140"/>
                     <a:stretch/>
                   </pic:blipFill>
@@ -1776,7 +1776,7 @@
                     <pic:cNvPicPr/>
                   </pic:nvPicPr>
                   <pic:blipFill>
-                    <a:blip r:embed="rId25"/>
+                    <a:blip r:embed="rId26"/>
                     <a:stretch>
                       <a:fillRect/>
                     </a:stretch>
@@ -1875,7 +1875,7 @@
         </w:tabs>
         <w:bidi/>
         <w:rPr>
-          <w:rFonts w:cs="B Nazanin" w:hint="cs"/>
+          <w:rFonts w:cs="B Nazanin"/>
           <w:noProof/>
           <w:sz w:val="28"/>
           <w:szCs w:val="28"/>
@@ -1903,7 +1903,7 @@
                     <pic:cNvPicPr/>
                   </pic:nvPicPr>
                   <pic:blipFill>
-                    <a:blip r:embed="rId26"/>
+                    <a:blip r:embed="rId27"/>
                     <a:stretch>
                       <a:fillRect/>
                     </a:stretch>
@@ -1956,7 +1956,7 @@
                     <pic:cNvPicPr/>
                   </pic:nvPicPr>
                   <pic:blipFill>
-                    <a:blip r:embed="rId27"/>
+                    <a:blip r:embed="rId28"/>
                     <a:stretch>
                       <a:fillRect/>
                     </a:stretch>
@@ -2085,7 +2085,7 @@
                     <pic:cNvPicPr/>
                   </pic:nvPicPr>
                   <pic:blipFill>
-                    <a:blip r:embed="rId28"/>
+                    <a:blip r:embed="rId29"/>
                     <a:stretch>
                       <a:fillRect/>
                     </a:stretch>
@@ -2165,7 +2165,7 @@
                     <pic:cNvPicPr/>
                   </pic:nvPicPr>
                   <pic:blipFill>
-                    <a:blip r:embed="rId29"/>
+                    <a:blip r:embed="rId30"/>
                     <a:stretch>
                       <a:fillRect/>
                     </a:stretch>
@@ -2218,7 +2218,7 @@
         </w:tabs>
         <w:bidi/>
         <w:rPr>
-          <w:rFonts w:cs="B Nazanin" w:hint="cs"/>
+          <w:rFonts w:cs="B Nazanin"/>
           <w:sz w:val="28"/>
           <w:szCs w:val="28"/>
           <w:rtl/>
@@ -2245,7 +2245,7 @@
                     <pic:cNvPicPr/>
                   </pic:nvPicPr>
                   <pic:blipFill>
-                    <a:blip r:embed="rId30"/>
+                    <a:blip r:embed="rId31"/>
                     <a:stretch>
                       <a:fillRect/>
                     </a:stretch>
@@ -2404,6 +2404,14 @@
           <w:szCs w:val="28"/>
           <w:lang w:bidi="fa-IR"/>
         </w:rPr>
+      </w:r>
+      <w:r>
+        <w:rPr>
+          <w:rFonts w:cs="B Nazanin"/>
+          <w:sz w:val="28"/>
+          <w:szCs w:val="28"/>
+          <w:lang w:bidi="fa-IR"/>
+        </w:rPr>
         <w:fldChar w:fldCharType="separate"/>
       </w:r>
       <w:r>
@@ -2477,7 +2485,7 @@
                     <pic:cNvPicPr/>
                   </pic:nvPicPr>
                   <pic:blipFill>
-                    <a:blip r:embed="rId31"/>
+                    <a:blip r:embed="rId32"/>
                     <a:stretch>
                       <a:fillRect/>
                     </a:stretch>
@@ -2761,7 +2769,7 @@
                     <pic:cNvPicPr/>
                   </pic:nvPicPr>
                   <pic:blipFill>
-                    <a:blip r:embed="rId32"/>
+                    <a:blip r:embed="rId33"/>
                     <a:stretch>
                       <a:fillRect/>
                     </a:stretch>
@@ -2784,7 +2792,20 @@
     </w:p>
     <w:p>
       <w:pPr>
-        <w:bidi/>
+        <w:pStyle w:val="ListParagraph"/>
+        <w:numPr>
+          <w:ilvl w:val="0"/>
+          <w:numId w:val="1"/>
+        </w:numPr>
+        <w:bidi/>
+        <w:rPr>
+          <w:rFonts w:cs="B Nazanin"/>
+          <w:sz w:val="28"/>
+          <w:szCs w:val="28"/>
+          <w:lang w:bidi="fa-IR"/>
+        </w:rPr>
+      </w:pPr>
+      <w:r>
         <w:rPr>
           <w:rFonts w:cs="B Nazanin" w:hint="cs"/>
           <w:sz w:val="28"/>
@@ -2792,10 +2813,1064 @@
           <w:rtl/>
           <w:lang w:bidi="fa-IR"/>
         </w:rPr>
-      </w:pPr>
+        <w:t xml:space="preserve">برای ساخت </w:t>
+      </w:r>
+      <w:proofErr w:type="spellStart"/>
+      <w:r>
+        <w:rPr>
+          <w:rFonts w:cs="B Nazanin"/>
+          <w:sz w:val="28"/>
+          <w:szCs w:val="28"/>
+          <w:lang w:bidi="fa-IR"/>
+        </w:rPr>
+        <w:t>configmap</w:t>
+      </w:r>
+      <w:proofErr w:type="spellEnd"/>
+      <w:r>
+        <w:rPr>
+          <w:rFonts w:cs="B Nazanin" w:hint="cs"/>
+          <w:sz w:val="28"/>
+          <w:szCs w:val="28"/>
+          <w:rtl/>
+          <w:lang w:bidi="fa-IR"/>
+        </w:rPr>
+        <w:t xml:space="preserve"> از فایل کانفیگ زیر استفاده میکنیم:</w:t>
+      </w:r>
+    </w:p>
+    <w:p>
+      <w:pPr>
+        <w:pStyle w:val="ListParagraph"/>
+        <w:bidi/>
+        <w:rPr>
+          <w:rFonts w:cs="B Nazanin"/>
+          <w:sz w:val="28"/>
+          <w:szCs w:val="28"/>
+          <w:rtl/>
+          <w:lang w:bidi="fa-IR"/>
+        </w:rPr>
+      </w:pPr>
+      <w:r>
+        <w:rPr>
+          <w:noProof/>
+        </w:rPr>
+        <w:drawing>
+          <wp:inline distT="0" distB="0" distL="0" distR="0" wp14:anchorId="72CB7369" wp14:editId="4C33E24B">
+            <wp:extent cx="5943600" cy="1461770"/>
+            <wp:effectExtent l="0" t="0" r="0" b="0"/>
+            <wp:docPr id="827292401" name="Picture 1"/>
+            <wp:cNvGraphicFramePr>
+              <a:graphicFrameLocks xmlns:a="http://schemas.openxmlformats.org/drawingml/2006/main" noChangeAspect="1"/>
+            </wp:cNvGraphicFramePr>
+            <a:graphic xmlns:a="http://schemas.openxmlformats.org/drawingml/2006/main">
+              <a:graphicData uri="http://schemas.openxmlformats.org/drawingml/2006/picture">
+                <pic:pic xmlns:pic="http://schemas.openxmlformats.org/drawingml/2006/picture">
+                  <pic:nvPicPr>
+                    <pic:cNvPr id="827292401" name=""/>
+                    <pic:cNvPicPr/>
+                  </pic:nvPicPr>
+                  <pic:blipFill>
+                    <a:blip r:embed="rId34"/>
+                    <a:stretch>
+                      <a:fillRect/>
+                    </a:stretch>
+                  </pic:blipFill>
+                  <pic:spPr>
+                    <a:xfrm>
+                      <a:off x="0" y="0"/>
+                      <a:ext cx="5943600" cy="1461770"/>
+                    </a:xfrm>
+                    <a:prstGeom prst="rect">
+                      <a:avLst/>
+                    </a:prstGeom>
+                  </pic:spPr>
+                </pic:pic>
+              </a:graphicData>
+            </a:graphic>
+          </wp:inline>
+        </w:drawing>
+      </w:r>
+    </w:p>
+    <w:p>
+      <w:pPr>
+        <w:jc w:val="right"/>
+        <w:rPr>
+          <w:rFonts w:cs="B Nazanin"/>
+          <w:sz w:val="28"/>
+          <w:szCs w:val="28"/>
+          <w:rtl/>
+          <w:lang w:bidi="fa-IR"/>
+        </w:rPr>
+      </w:pPr>
+      <w:r>
+        <w:rPr>
+          <w:rFonts w:cs="B Nazanin" w:hint="cs"/>
+          <w:sz w:val="28"/>
+          <w:szCs w:val="28"/>
+          <w:rtl/>
+          <w:lang w:bidi="fa-IR"/>
+        </w:rPr>
+        <w:t>حالا از این فایل کانفیگ مپ میسازیم:</w:t>
+      </w:r>
+    </w:p>
+    <w:p>
+      <w:pPr>
+        <w:jc w:val="right"/>
+        <w:rPr>
+          <w:rFonts w:cs="B Nazanin"/>
+          <w:sz w:val="28"/>
+          <w:szCs w:val="28"/>
+          <w:rtl/>
+          <w:lang w:bidi="fa-IR"/>
+        </w:rPr>
+      </w:pPr>
+      <w:r>
+        <w:rPr>
+          <w:noProof/>
+        </w:rPr>
+        <w:drawing>
+          <wp:inline distT="0" distB="0" distL="0" distR="0" wp14:anchorId="1C9E43A7" wp14:editId="315D5A90">
+            <wp:extent cx="5943600" cy="499110"/>
+            <wp:effectExtent l="0" t="0" r="0" b="0"/>
+            <wp:docPr id="1934083767" name="Picture 1"/>
+            <wp:cNvGraphicFramePr>
+              <a:graphicFrameLocks xmlns:a="http://schemas.openxmlformats.org/drawingml/2006/main" noChangeAspect="1"/>
+            </wp:cNvGraphicFramePr>
+            <a:graphic xmlns:a="http://schemas.openxmlformats.org/drawingml/2006/main">
+              <a:graphicData uri="http://schemas.openxmlformats.org/drawingml/2006/picture">
+                <pic:pic xmlns:pic="http://schemas.openxmlformats.org/drawingml/2006/picture">
+                  <pic:nvPicPr>
+                    <pic:cNvPr id="1934083767" name=""/>
+                    <pic:cNvPicPr/>
+                  </pic:nvPicPr>
+                  <pic:blipFill>
+                    <a:blip r:embed="rId35"/>
+                    <a:stretch>
+                      <a:fillRect/>
+                    </a:stretch>
+                  </pic:blipFill>
+                  <pic:spPr>
+                    <a:xfrm>
+                      <a:off x="0" y="0"/>
+                      <a:ext cx="5943600" cy="499110"/>
+                    </a:xfrm>
+                    <a:prstGeom prst="rect">
+                      <a:avLst/>
+                    </a:prstGeom>
+                  </pic:spPr>
+                </pic:pic>
+              </a:graphicData>
+            </a:graphic>
+          </wp:inline>
+        </w:drawing>
+      </w:r>
+    </w:p>
+    <w:p>
+      <w:pPr>
+        <w:jc w:val="right"/>
+        <w:rPr>
+          <w:rFonts w:cs="B Nazanin"/>
+          <w:sz w:val="28"/>
+          <w:szCs w:val="28"/>
+          <w:rtl/>
+          <w:lang w:bidi="fa-IR"/>
+        </w:rPr>
+      </w:pPr>
+      <w:r>
+        <w:rPr>
+          <w:noProof/>
+        </w:rPr>
+        <w:drawing>
+          <wp:anchor distT="0" distB="0" distL="114300" distR="114300" simplePos="0" relativeHeight="251659776" behindDoc="0" locked="0" layoutInCell="1" allowOverlap="1" wp14:anchorId="2DE3E30E" wp14:editId="47DD5055">
+            <wp:simplePos x="0" y="0"/>
+            <wp:positionH relativeFrom="column">
+              <wp:posOffset>104775</wp:posOffset>
+            </wp:positionH>
+            <wp:positionV relativeFrom="paragraph">
+              <wp:posOffset>407670</wp:posOffset>
+            </wp:positionV>
+            <wp:extent cx="5838190" cy="2628900"/>
+            <wp:effectExtent l="0" t="0" r="0" b="0"/>
+            <wp:wrapTopAndBottom/>
+            <wp:docPr id="151941940" name="Picture 1"/>
+            <wp:cNvGraphicFramePr>
+              <a:graphicFrameLocks xmlns:a="http://schemas.openxmlformats.org/drawingml/2006/main" noChangeAspect="1"/>
+            </wp:cNvGraphicFramePr>
+            <a:graphic xmlns:a="http://schemas.openxmlformats.org/drawingml/2006/main">
+              <a:graphicData uri="http://schemas.openxmlformats.org/drawingml/2006/picture">
+                <pic:pic xmlns:pic="http://schemas.openxmlformats.org/drawingml/2006/picture">
+                  <pic:nvPicPr>
+                    <pic:cNvPr id="151941940" name=""/>
+                    <pic:cNvPicPr/>
+                  </pic:nvPicPr>
+                  <pic:blipFill>
+                    <a:blip r:embed="rId36">
+                      <a:extLst>
+                        <a:ext uri="{28A0092B-C50C-407E-A947-70E740481C1C}">
+                          <a14:useLocalDpi xmlns:a14="http://schemas.microsoft.com/office/drawing/2010/main" val="0"/>
+                        </a:ext>
+                      </a:extLst>
+                    </a:blip>
+                    <a:stretch>
+                      <a:fillRect/>
+                    </a:stretch>
+                  </pic:blipFill>
+                  <pic:spPr>
+                    <a:xfrm>
+                      <a:off x="0" y="0"/>
+                      <a:ext cx="5838190" cy="2628900"/>
+                    </a:xfrm>
+                    <a:prstGeom prst="rect">
+                      <a:avLst/>
+                    </a:prstGeom>
+                  </pic:spPr>
+                </pic:pic>
+              </a:graphicData>
+            </a:graphic>
+            <wp14:sizeRelH relativeFrom="margin">
+              <wp14:pctWidth>0</wp14:pctWidth>
+            </wp14:sizeRelH>
+            <wp14:sizeRelV relativeFrom="margin">
+              <wp14:pctHeight>0</wp14:pctHeight>
+            </wp14:sizeRelV>
+          </wp:anchor>
+        </w:drawing>
+      </w:r>
+      <w:r>
+        <w:rPr>
+          <w:rFonts w:cs="B Nazanin" w:hint="cs"/>
+          <w:sz w:val="28"/>
+          <w:szCs w:val="28"/>
+          <w:rtl/>
+          <w:lang w:bidi="fa-IR"/>
+        </w:rPr>
+        <w:t>آن را بررسی میکنیم:</w:t>
+      </w:r>
+    </w:p>
+    <w:p>
+      <w:pPr>
+        <w:bidi/>
+        <w:rPr>
+          <w:rFonts w:cs="B Nazanin"/>
+          <w:sz w:val="28"/>
+          <w:szCs w:val="28"/>
+          <w:rtl/>
+          <w:lang w:bidi="fa-IR"/>
+        </w:rPr>
+      </w:pPr>
+      <w:r>
+        <w:rPr>
+          <w:noProof/>
+        </w:rPr>
+        <w:lastRenderedPageBreak/>
+        <w:drawing>
+          <wp:anchor distT="0" distB="0" distL="114300" distR="114300" simplePos="0" relativeHeight="251656192" behindDoc="0" locked="0" layoutInCell="1" allowOverlap="1" wp14:anchorId="41BBCE8B" wp14:editId="2D9F84BD">
+            <wp:simplePos x="0" y="0"/>
+            <wp:positionH relativeFrom="column">
+              <wp:posOffset>-653128</wp:posOffset>
+            </wp:positionH>
+            <wp:positionV relativeFrom="paragraph">
+              <wp:posOffset>557907</wp:posOffset>
+            </wp:positionV>
+            <wp:extent cx="7272241" cy="1116701"/>
+            <wp:effectExtent l="0" t="0" r="0" b="0"/>
+            <wp:wrapNone/>
+            <wp:docPr id="1169995445" name="Picture 1"/>
+            <wp:cNvGraphicFramePr>
+              <a:graphicFrameLocks xmlns:a="http://schemas.openxmlformats.org/drawingml/2006/main" noChangeAspect="1"/>
+            </wp:cNvGraphicFramePr>
+            <a:graphic xmlns:a="http://schemas.openxmlformats.org/drawingml/2006/main">
+              <a:graphicData uri="http://schemas.openxmlformats.org/drawingml/2006/picture">
+                <pic:pic xmlns:pic="http://schemas.openxmlformats.org/drawingml/2006/picture">
+                  <pic:nvPicPr>
+                    <pic:cNvPr id="1169995445" name=""/>
+                    <pic:cNvPicPr/>
+                  </pic:nvPicPr>
+                  <pic:blipFill rotWithShape="1">
+                    <a:blip r:embed="rId37">
+                      <a:extLst>
+                        <a:ext uri="{28A0092B-C50C-407E-A947-70E740481C1C}">
+                          <a14:useLocalDpi xmlns:a14="http://schemas.microsoft.com/office/drawing/2010/main" val="0"/>
+                        </a:ext>
+                      </a:extLst>
+                    </a:blip>
+                    <a:srcRect b="25798"/>
+                    <a:stretch/>
+                  </pic:blipFill>
+                  <pic:spPr bwMode="auto">
+                    <a:xfrm>
+                      <a:off x="0" y="0"/>
+                      <a:ext cx="7272241" cy="1116701"/>
+                    </a:xfrm>
+                    <a:prstGeom prst="rect">
+                      <a:avLst/>
+                    </a:prstGeom>
+                    <a:ln>
+                      <a:noFill/>
+                    </a:ln>
+                    <a:extLst>
+                      <a:ext uri="{53640926-AAD7-44D8-BBD7-CCE9431645EC}">
+                        <a14:shadowObscured xmlns:a14="http://schemas.microsoft.com/office/drawing/2010/main"/>
+                      </a:ext>
+                    </a:extLst>
+                  </pic:spPr>
+                </pic:pic>
+              </a:graphicData>
+            </a:graphic>
+            <wp14:sizeRelV relativeFrom="margin">
+              <wp14:pctHeight>0</wp14:pctHeight>
+            </wp14:sizeRelV>
+          </wp:anchor>
+        </w:drawing>
+      </w:r>
+      <w:r>
+        <w:rPr>
+          <w:rFonts w:cs="B Nazanin" w:hint="cs"/>
+          <w:sz w:val="28"/>
+          <w:szCs w:val="28"/>
+          <w:rtl/>
+          <w:lang w:bidi="fa-IR"/>
+        </w:rPr>
+        <w:t>با انجام این مراحل کانفیگ مپ اپلای میشود، حالا فایل های خواسته شده دیگر را هم تعریف کرده سپس به ترتیب اپلای میکنیم:</w:t>
+      </w:r>
+    </w:p>
+    <w:p>
+      <w:pPr>
+        <w:bidi/>
+        <w:rPr>
+          <w:rFonts w:cs="B Nazanin"/>
+          <w:sz w:val="28"/>
+          <w:szCs w:val="28"/>
+          <w:rtl/>
+          <w:lang w:bidi="fa-IR"/>
+        </w:rPr>
+      </w:pPr>
+    </w:p>
+    <w:p>
+      <w:pPr>
+        <w:bidi/>
+        <w:rPr>
+          <w:rFonts w:cs="B Nazanin"/>
+          <w:sz w:val="28"/>
+          <w:szCs w:val="28"/>
+          <w:lang w:bidi="fa-IR"/>
+        </w:rPr>
+      </w:pPr>
+    </w:p>
+    <w:p>
+      <w:pPr>
+        <w:bidi/>
+        <w:rPr>
+          <w:rFonts w:cs="B Nazanin"/>
+          <w:sz w:val="28"/>
+          <w:szCs w:val="28"/>
+          <w:lang w:bidi="fa-IR"/>
+        </w:rPr>
+      </w:pPr>
+    </w:p>
+    <w:p>
+      <w:pPr>
+        <w:bidi/>
+        <w:rPr>
+          <w:rFonts w:cs="B Nazanin"/>
+          <w:sz w:val="28"/>
+          <w:szCs w:val="28"/>
+          <w:rtl/>
+          <w:lang w:bidi="fa-IR"/>
+        </w:rPr>
+      </w:pPr>
+      <w:r>
+        <w:rPr>
+          <w:rFonts w:cs="B Nazanin" w:hint="cs"/>
+          <w:sz w:val="28"/>
+          <w:szCs w:val="28"/>
+          <w:rtl/>
+          <w:lang w:bidi="fa-IR"/>
+        </w:rPr>
+        <w:t>با بررسی مشاهده میشود که فایل ها به درستی ساخته شده اند.</w:t>
+      </w:r>
+    </w:p>
+    <w:p>
+      <w:pPr>
+        <w:bidi/>
+        <w:rPr>
+          <w:rFonts w:cs="B Nazanin"/>
+          <w:sz w:val="28"/>
+          <w:szCs w:val="28"/>
+          <w:lang w:bidi="fa-IR"/>
+        </w:rPr>
+      </w:pPr>
+      <w:r>
+        <w:rPr>
+          <w:noProof/>
+        </w:rPr>
+        <w:drawing>
+          <wp:anchor distT="0" distB="0" distL="114300" distR="114300" simplePos="0" relativeHeight="251658240" behindDoc="0" locked="0" layoutInCell="1" allowOverlap="1" wp14:anchorId="1E6D87A9" wp14:editId="286F3EC0">
+            <wp:simplePos x="0" y="0"/>
+            <wp:positionH relativeFrom="column">
+              <wp:posOffset>-307963</wp:posOffset>
+            </wp:positionH>
+            <wp:positionV relativeFrom="paragraph">
+              <wp:posOffset>321765</wp:posOffset>
+            </wp:positionV>
+            <wp:extent cx="6536055" cy="549910"/>
+            <wp:effectExtent l="0" t="0" r="0" b="0"/>
+            <wp:wrapNone/>
+            <wp:docPr id="965478495" name="Picture 1"/>
+            <wp:cNvGraphicFramePr>
+              <a:graphicFrameLocks xmlns:a="http://schemas.openxmlformats.org/drawingml/2006/main" noChangeAspect="1"/>
+            </wp:cNvGraphicFramePr>
+            <a:graphic xmlns:a="http://schemas.openxmlformats.org/drawingml/2006/main">
+              <a:graphicData uri="http://schemas.openxmlformats.org/drawingml/2006/picture">
+                <pic:pic xmlns:pic="http://schemas.openxmlformats.org/drawingml/2006/picture">
+                  <pic:nvPicPr>
+                    <pic:cNvPr id="965478495" name=""/>
+                    <pic:cNvPicPr/>
+                  </pic:nvPicPr>
+                  <pic:blipFill>
+                    <a:blip r:embed="rId38">
+                      <a:extLst>
+                        <a:ext uri="{28A0092B-C50C-407E-A947-70E740481C1C}">
+                          <a14:useLocalDpi xmlns:a14="http://schemas.microsoft.com/office/drawing/2010/main" val="0"/>
+                        </a:ext>
+                      </a:extLst>
+                    </a:blip>
+                    <a:stretch>
+                      <a:fillRect/>
+                    </a:stretch>
+                  </pic:blipFill>
+                  <pic:spPr>
+                    <a:xfrm>
+                      <a:off x="0" y="0"/>
+                      <a:ext cx="6536055" cy="549910"/>
+                    </a:xfrm>
+                    <a:prstGeom prst="rect">
+                      <a:avLst/>
+                    </a:prstGeom>
+                  </pic:spPr>
+                </pic:pic>
+              </a:graphicData>
+            </a:graphic>
+          </wp:anchor>
+        </w:drawing>
+      </w:r>
+      <w:r>
+        <w:rPr>
+          <w:rFonts w:cs="B Nazanin" w:hint="cs"/>
+          <w:sz w:val="28"/>
+          <w:szCs w:val="28"/>
+          <w:rtl/>
+          <w:lang w:bidi="fa-IR"/>
+        </w:rPr>
+        <w:t>همچنین کانفیگ مپ را مجددا چک میکنیم:</w:t>
+      </w:r>
+      <w:r>
+        <w:rPr>
+          <w:rFonts w:cs="B Nazanin"/>
+          <w:sz w:val="28"/>
+          <w:szCs w:val="28"/>
+          <w:rtl/>
+          <w:lang w:bidi="fa-IR"/>
+        </w:rPr>
+        <w:br/>
+      </w:r>
+    </w:p>
+    <w:p>
+      <w:pPr>
+        <w:bidi/>
+        <w:rPr>
+          <w:rFonts w:cs="B Nazanin"/>
+          <w:sz w:val="28"/>
+          <w:szCs w:val="28"/>
+          <w:rtl/>
+          <w:lang w:bidi="fa-IR"/>
+        </w:rPr>
+      </w:pPr>
+    </w:p>
+    <w:p>
+      <w:pPr>
+        <w:bidi/>
+        <w:rPr>
+          <w:rFonts w:cs="B Nazanin"/>
+          <w:sz w:val="28"/>
+          <w:szCs w:val="28"/>
+          <w:rtl/>
+          <w:lang w:bidi="fa-IR"/>
+        </w:rPr>
+      </w:pPr>
+      <w:r>
+        <w:rPr>
+          <w:rFonts w:cs="B Nazanin" w:hint="cs"/>
+          <w:sz w:val="28"/>
+          <w:szCs w:val="28"/>
+          <w:rtl/>
+          <w:lang w:bidi="fa-IR"/>
+        </w:rPr>
+        <w:t>سه فایل قبلی را برای ردیس کش میسازیم:</w:t>
+      </w:r>
+    </w:p>
+    <w:p>
+      <w:pPr>
+        <w:bidi/>
+        <w:rPr>
+          <w:rFonts w:cs="B Nazanin"/>
+          <w:sz w:val="28"/>
+          <w:szCs w:val="28"/>
+          <w:lang w:bidi="fa-IR"/>
+        </w:rPr>
+      </w:pPr>
+      <w:proofErr w:type="spellStart"/>
+      <w:r>
+        <w:rPr>
+          <w:rFonts w:cs="B Nazanin"/>
+          <w:sz w:val="28"/>
+          <w:szCs w:val="28"/>
+          <w:lang w:bidi="fa-IR"/>
+        </w:rPr>
+        <w:t>Configmap</w:t>
+      </w:r>
+      <w:proofErr w:type="spellEnd"/>
+    </w:p>
+    <w:p>
+      <w:pPr>
+        <w:bidi/>
+        <w:rPr>
+          <w:rFonts w:cs="B Nazanin"/>
+          <w:sz w:val="28"/>
+          <w:szCs w:val="28"/>
+          <w:lang w:bidi="fa-IR"/>
+        </w:rPr>
+      </w:pPr>
+      <w:r>
+        <w:rPr>
+          <w:noProof/>
+        </w:rPr>
+        <w:drawing>
+          <wp:inline distT="0" distB="0" distL="0" distR="0" wp14:anchorId="57B0398F" wp14:editId="02CDD8A8">
+            <wp:extent cx="6609375" cy="1365655"/>
+            <wp:effectExtent l="0" t="0" r="0" b="0"/>
+            <wp:docPr id="768113910" name="Picture 1"/>
+            <wp:cNvGraphicFramePr>
+              <a:graphicFrameLocks xmlns:a="http://schemas.openxmlformats.org/drawingml/2006/main" noChangeAspect="1"/>
+            </wp:cNvGraphicFramePr>
+            <a:graphic xmlns:a="http://schemas.openxmlformats.org/drawingml/2006/main">
+              <a:graphicData uri="http://schemas.openxmlformats.org/drawingml/2006/picture">
+                <pic:pic xmlns:pic="http://schemas.openxmlformats.org/drawingml/2006/picture">
+                  <pic:nvPicPr>
+                    <pic:cNvPr id="768113910" name=""/>
+                    <pic:cNvPicPr/>
+                  </pic:nvPicPr>
+                  <pic:blipFill>
+                    <a:blip r:embed="rId39"/>
+                    <a:stretch>
+                      <a:fillRect/>
+                    </a:stretch>
+                  </pic:blipFill>
+                  <pic:spPr>
+                    <a:xfrm>
+                      <a:off x="0" y="0"/>
+                      <a:ext cx="6621492" cy="1368159"/>
+                    </a:xfrm>
+                    <a:prstGeom prst="rect">
+                      <a:avLst/>
+                    </a:prstGeom>
+                  </pic:spPr>
+                </pic:pic>
+              </a:graphicData>
+            </a:graphic>
+          </wp:inline>
+        </w:drawing>
+      </w:r>
+    </w:p>
+    <w:p>
+      <w:pPr>
+        <w:bidi/>
+        <w:rPr>
+          <w:rFonts w:cs="B Nazanin"/>
+          <w:sz w:val="28"/>
+          <w:szCs w:val="28"/>
+          <w:lang w:bidi="fa-IR"/>
+        </w:rPr>
+      </w:pPr>
+      <w:r>
+        <w:rPr>
+          <w:rFonts w:cs="B Nazanin"/>
+          <w:sz w:val="28"/>
+          <w:szCs w:val="28"/>
+          <w:lang w:bidi="fa-IR"/>
+        </w:rPr>
+        <w:t>Deployment</w:t>
+      </w:r>
+      <w:r>
+        <w:rPr>
+          <w:rFonts w:cs="B Nazanin"/>
+          <w:sz w:val="28"/>
+          <w:szCs w:val="28"/>
+          <w:lang w:bidi="fa-IR"/>
+        </w:rPr>
+        <w:t xml:space="preserve"> and service</w:t>
+      </w:r>
+    </w:p>
+    <w:p>
+      <w:pPr>
+        <w:bidi/>
+        <w:rPr>
+          <w:rFonts w:cs="B Nazanin"/>
+          <w:sz w:val="28"/>
+          <w:szCs w:val="28"/>
+          <w:lang w:bidi="fa-IR"/>
+        </w:rPr>
+      </w:pPr>
+      <w:r>
+        <w:rPr>
+          <w:noProof/>
+        </w:rPr>
+        <w:drawing>
+          <wp:inline distT="0" distB="0" distL="0" distR="0" wp14:anchorId="32A3DB10" wp14:editId="2083EFBC">
+            <wp:extent cx="6599594" cy="1561763"/>
+            <wp:effectExtent l="0" t="0" r="0" b="0"/>
+            <wp:docPr id="144056458" name="Picture 1"/>
+            <wp:cNvGraphicFramePr>
+              <a:graphicFrameLocks xmlns:a="http://schemas.openxmlformats.org/drawingml/2006/main" noChangeAspect="1"/>
+            </wp:cNvGraphicFramePr>
+            <a:graphic xmlns:a="http://schemas.openxmlformats.org/drawingml/2006/main">
+              <a:graphicData uri="http://schemas.openxmlformats.org/drawingml/2006/picture">
+                <pic:pic xmlns:pic="http://schemas.openxmlformats.org/drawingml/2006/picture">
+                  <pic:nvPicPr>
+                    <pic:cNvPr id="144056458" name=""/>
+                    <pic:cNvPicPr/>
+                  </pic:nvPicPr>
+                  <pic:blipFill>
+                    <a:blip r:embed="rId40"/>
+                    <a:stretch>
+                      <a:fillRect/>
+                    </a:stretch>
+                  </pic:blipFill>
+                  <pic:spPr>
+                    <a:xfrm>
+                      <a:off x="0" y="0"/>
+                      <a:ext cx="6608656" cy="1563907"/>
+                    </a:xfrm>
+                    <a:prstGeom prst="rect">
+                      <a:avLst/>
+                    </a:prstGeom>
+                  </pic:spPr>
+                </pic:pic>
+              </a:graphicData>
+            </a:graphic>
+          </wp:inline>
+        </w:drawing>
+      </w:r>
+    </w:p>
+    <w:p>
+      <w:pPr>
+        <w:bidi/>
+        <w:rPr>
+          <w:rFonts w:cs="B Nazanin"/>
+          <w:sz w:val="28"/>
+          <w:szCs w:val="28"/>
+          <w:rtl/>
+          <w:lang w:bidi="fa-IR"/>
+        </w:rPr>
+      </w:pPr>
+    </w:p>
+    <w:p>
+      <w:pPr>
+        <w:bidi/>
+        <w:rPr>
+          <w:rFonts w:cs="B Nazanin"/>
+          <w:sz w:val="28"/>
+          <w:szCs w:val="28"/>
+          <w:rtl/>
+          <w:lang w:bidi="fa-IR"/>
+        </w:rPr>
+      </w:pPr>
+    </w:p>
+    <w:p>
+      <w:pPr>
+        <w:bidi/>
+        <w:rPr>
+          <w:rFonts w:cs="B Nazanin"/>
+          <w:sz w:val="28"/>
+          <w:szCs w:val="28"/>
+          <w:rtl/>
+          <w:lang w:bidi="fa-IR"/>
+        </w:rPr>
+      </w:pPr>
+      <w:r>
+        <w:rPr>
+          <w:noProof/>
+        </w:rPr>
+        <w:lastRenderedPageBreak/>
+        <w:drawing>
+          <wp:anchor distT="0" distB="0" distL="114300" distR="114300" simplePos="0" relativeHeight="251659264" behindDoc="0" locked="0" layoutInCell="1" allowOverlap="1" wp14:anchorId="2BF1C6FF" wp14:editId="252D53AB">
+            <wp:simplePos x="0" y="0"/>
+            <wp:positionH relativeFrom="column">
+              <wp:posOffset>-517660</wp:posOffset>
+            </wp:positionH>
+            <wp:positionV relativeFrom="paragraph">
+              <wp:posOffset>298973</wp:posOffset>
+            </wp:positionV>
+            <wp:extent cx="6721904" cy="453154"/>
+            <wp:effectExtent l="0" t="0" r="0" b="0"/>
+            <wp:wrapThrough wrapText="bothSides">
+              <wp:wrapPolygon edited="0">
+                <wp:start x="0" y="0"/>
+                <wp:lineTo x="0" y="20903"/>
+                <wp:lineTo x="21549" y="20903"/>
+                <wp:lineTo x="21549" y="0"/>
+                <wp:lineTo x="0" y="0"/>
+              </wp:wrapPolygon>
+            </wp:wrapThrough>
+            <wp:docPr id="15046010" name="Picture 1"/>
+            <wp:cNvGraphicFramePr>
+              <a:graphicFrameLocks xmlns:a="http://schemas.openxmlformats.org/drawingml/2006/main" noChangeAspect="1"/>
+            </wp:cNvGraphicFramePr>
+            <a:graphic xmlns:a="http://schemas.openxmlformats.org/drawingml/2006/main">
+              <a:graphicData uri="http://schemas.openxmlformats.org/drawingml/2006/picture">
+                <pic:pic xmlns:pic="http://schemas.openxmlformats.org/drawingml/2006/picture">
+                  <pic:nvPicPr>
+                    <pic:cNvPr id="15046010" name=""/>
+                    <pic:cNvPicPr/>
+                  </pic:nvPicPr>
+                  <pic:blipFill>
+                    <a:blip r:embed="rId41">
+                      <a:extLst>
+                        <a:ext uri="{28A0092B-C50C-407E-A947-70E740481C1C}">
+                          <a14:useLocalDpi xmlns:a14="http://schemas.microsoft.com/office/drawing/2010/main" val="0"/>
+                        </a:ext>
+                      </a:extLst>
+                    </a:blip>
+                    <a:stretch>
+                      <a:fillRect/>
+                    </a:stretch>
+                  </pic:blipFill>
+                  <pic:spPr>
+                    <a:xfrm>
+                      <a:off x="0" y="0"/>
+                      <a:ext cx="6721904" cy="453154"/>
+                    </a:xfrm>
+                    <a:prstGeom prst="rect">
+                      <a:avLst/>
+                    </a:prstGeom>
+                  </pic:spPr>
+                </pic:pic>
+              </a:graphicData>
+            </a:graphic>
+          </wp:anchor>
+        </w:drawing>
+      </w:r>
+      <w:r>
+        <w:rPr>
+          <w:rFonts w:cs="B Nazanin" w:hint="cs"/>
+          <w:sz w:val="28"/>
+          <w:szCs w:val="28"/>
+          <w:rtl/>
+          <w:lang w:bidi="fa-IR"/>
+        </w:rPr>
+        <w:t>دو فایل دیگر را میسازیم:</w:t>
+      </w:r>
+    </w:p>
+    <w:p>
+      <w:pPr>
+        <w:bidi/>
+        <w:rPr>
+          <w:rFonts w:cs="B Nazanin"/>
+          <w:sz w:val="28"/>
+          <w:szCs w:val="28"/>
+          <w:rtl/>
+          <w:lang w:bidi="fa-IR"/>
+        </w:rPr>
+      </w:pPr>
+      <w:r>
+        <w:rPr>
+          <w:noProof/>
+        </w:rPr>
+        <w:drawing>
+          <wp:inline distT="0" distB="0" distL="0" distR="0" wp14:anchorId="510302B9" wp14:editId="31D78710">
+            <wp:extent cx="6461490" cy="496347"/>
+            <wp:effectExtent l="0" t="0" r="0" b="0"/>
+            <wp:docPr id="1244390209" name="Picture 1"/>
+            <wp:cNvGraphicFramePr>
+              <a:graphicFrameLocks xmlns:a="http://schemas.openxmlformats.org/drawingml/2006/main" noChangeAspect="1"/>
+            </wp:cNvGraphicFramePr>
+            <a:graphic xmlns:a="http://schemas.openxmlformats.org/drawingml/2006/main">
+              <a:graphicData uri="http://schemas.openxmlformats.org/drawingml/2006/picture">
+                <pic:pic xmlns:pic="http://schemas.openxmlformats.org/drawingml/2006/picture">
+                  <pic:nvPicPr>
+                    <pic:cNvPr id="1244390209" name=""/>
+                    <pic:cNvPicPr/>
+                  </pic:nvPicPr>
+                  <pic:blipFill>
+                    <a:blip r:embed="rId42"/>
+                    <a:stretch>
+                      <a:fillRect/>
+                    </a:stretch>
+                  </pic:blipFill>
+                  <pic:spPr>
+                    <a:xfrm>
+                      <a:off x="0" y="0"/>
+                      <a:ext cx="6537462" cy="502183"/>
+                    </a:xfrm>
+                    <a:prstGeom prst="rect">
+                      <a:avLst/>
+                    </a:prstGeom>
+                  </pic:spPr>
+                </pic:pic>
+              </a:graphicData>
+            </a:graphic>
+          </wp:inline>
+        </w:drawing>
+      </w:r>
+    </w:p>
+    <w:p>
+      <w:pPr>
+        <w:bidi/>
+        <w:rPr>
+          <w:rFonts w:cs="B Nazanin"/>
+          <w:sz w:val="28"/>
+          <w:szCs w:val="28"/>
+          <w:rtl/>
+          <w:lang w:bidi="fa-IR"/>
+        </w:rPr>
+      </w:pPr>
+      <w:r>
+        <w:rPr>
+          <w:rFonts w:cs="B Nazanin" w:hint="cs"/>
+          <w:sz w:val="28"/>
+          <w:szCs w:val="28"/>
+          <w:rtl/>
+          <w:lang w:bidi="fa-IR"/>
+        </w:rPr>
+        <w:t>حالا فایل های قرار داده شده را بررسی میکنیم:</w:t>
+      </w:r>
+    </w:p>
+    <w:p>
+      <w:pPr>
+        <w:bidi/>
+        <w:rPr>
+          <w:rFonts w:cs="B Nazanin"/>
+          <w:sz w:val="28"/>
+          <w:szCs w:val="28"/>
+          <w:rtl/>
+          <w:lang w:bidi="fa-IR"/>
+        </w:rPr>
+      </w:pPr>
+      <w:r>
+        <w:rPr>
+          <w:noProof/>
+        </w:rPr>
+        <w:drawing>
+          <wp:inline distT="0" distB="0" distL="0" distR="0" wp14:anchorId="565BA24C" wp14:editId="0ACA0EA8">
+            <wp:extent cx="6477890" cy="631179"/>
+            <wp:effectExtent l="0" t="0" r="0" b="0"/>
+            <wp:docPr id="543210040" name="Picture 1"/>
+            <wp:cNvGraphicFramePr>
+              <a:graphicFrameLocks xmlns:a="http://schemas.openxmlformats.org/drawingml/2006/main" noChangeAspect="1"/>
+            </wp:cNvGraphicFramePr>
+            <a:graphic xmlns:a="http://schemas.openxmlformats.org/drawingml/2006/main">
+              <a:graphicData uri="http://schemas.openxmlformats.org/drawingml/2006/picture">
+                <pic:pic xmlns:pic="http://schemas.openxmlformats.org/drawingml/2006/picture">
+                  <pic:nvPicPr>
+                    <pic:cNvPr id="543210040" name=""/>
+                    <pic:cNvPicPr/>
+                  </pic:nvPicPr>
+                  <pic:blipFill>
+                    <a:blip r:embed="rId43"/>
+                    <a:stretch>
+                      <a:fillRect/>
+                    </a:stretch>
+                  </pic:blipFill>
+                  <pic:spPr>
+                    <a:xfrm>
+                      <a:off x="0" y="0"/>
+                      <a:ext cx="6559779" cy="639158"/>
+                    </a:xfrm>
+                    <a:prstGeom prst="rect">
+                      <a:avLst/>
+                    </a:prstGeom>
+                  </pic:spPr>
+                </pic:pic>
+              </a:graphicData>
+            </a:graphic>
+          </wp:inline>
+        </w:drawing>
+      </w:r>
+    </w:p>
+    <w:p>
+      <w:pPr>
+        <w:bidi/>
+        <w:rPr>
+          <w:noProof/>
+        </w:rPr>
+      </w:pPr>
+      <w:r>
+        <w:rPr>
+          <w:noProof/>
+        </w:rPr>
+        <w:drawing>
+          <wp:inline distT="0" distB="0" distL="0" distR="0" wp14:anchorId="0879FAB0" wp14:editId="1E17E352">
+            <wp:extent cx="6461490" cy="655814"/>
+            <wp:effectExtent l="0" t="0" r="0" b="0"/>
+            <wp:docPr id="1352848426" name="Picture 1"/>
+            <wp:cNvGraphicFramePr>
+              <a:graphicFrameLocks xmlns:a="http://schemas.openxmlformats.org/drawingml/2006/main" noChangeAspect="1"/>
+            </wp:cNvGraphicFramePr>
+            <a:graphic xmlns:a="http://schemas.openxmlformats.org/drawingml/2006/main">
+              <a:graphicData uri="http://schemas.openxmlformats.org/drawingml/2006/picture">
+                <pic:pic xmlns:pic="http://schemas.openxmlformats.org/drawingml/2006/picture">
+                  <pic:nvPicPr>
+                    <pic:cNvPr id="1352848426" name=""/>
+                    <pic:cNvPicPr/>
+                  </pic:nvPicPr>
+                  <pic:blipFill>
+                    <a:blip r:embed="rId44"/>
+                    <a:stretch>
+                      <a:fillRect/>
+                    </a:stretch>
+                  </pic:blipFill>
+                  <pic:spPr>
+                    <a:xfrm>
+                      <a:off x="0" y="0"/>
+                      <a:ext cx="6533271" cy="663099"/>
+                    </a:xfrm>
+                    <a:prstGeom prst="rect">
+                      <a:avLst/>
+                    </a:prstGeom>
+                  </pic:spPr>
+                </pic:pic>
+              </a:graphicData>
+            </a:graphic>
+          </wp:inline>
+        </w:drawing>
+      </w:r>
+    </w:p>
+    <w:p>
+      <w:pPr>
+        <w:bidi/>
+        <w:rPr>
+          <w:rFonts w:cs="B Nazanin"/>
+          <w:sz w:val="28"/>
+          <w:szCs w:val="28"/>
+          <w:rtl/>
+          <w:lang w:bidi="fa-IR"/>
+        </w:rPr>
+      </w:pPr>
+      <w:r>
+        <w:rPr>
+          <w:noProof/>
+        </w:rPr>
+        <w:drawing>
+          <wp:inline distT="0" distB="0" distL="0" distR="0" wp14:anchorId="19307E2C" wp14:editId="18FC944D">
+            <wp:extent cx="6461490" cy="566071"/>
+            <wp:effectExtent l="0" t="0" r="0" b="0"/>
+            <wp:docPr id="1241396398" name="Picture 1"/>
+            <wp:cNvGraphicFramePr>
+              <a:graphicFrameLocks xmlns:a="http://schemas.openxmlformats.org/drawingml/2006/main" noChangeAspect="1"/>
+            </wp:cNvGraphicFramePr>
+            <a:graphic xmlns:a="http://schemas.openxmlformats.org/drawingml/2006/main">
+              <a:graphicData uri="http://schemas.openxmlformats.org/drawingml/2006/picture">
+                <pic:pic xmlns:pic="http://schemas.openxmlformats.org/drawingml/2006/picture">
+                  <pic:nvPicPr>
+                    <pic:cNvPr id="1241396398" name=""/>
+                    <pic:cNvPicPr/>
+                  </pic:nvPicPr>
+                  <pic:blipFill>
+                    <a:blip r:embed="rId45"/>
+                    <a:stretch>
+                      <a:fillRect/>
+                    </a:stretch>
+                  </pic:blipFill>
+                  <pic:spPr>
+                    <a:xfrm>
+                      <a:off x="0" y="0"/>
+                      <a:ext cx="6583734" cy="576780"/>
+                    </a:xfrm>
+                    <a:prstGeom prst="rect">
+                      <a:avLst/>
+                    </a:prstGeom>
+                  </pic:spPr>
+                </pic:pic>
+              </a:graphicData>
+            </a:graphic>
+          </wp:inline>
+        </w:drawing>
+      </w:r>
+    </w:p>
+    <w:p>
+      <w:pPr>
+        <w:bidi/>
+        <w:rPr>
+          <w:rFonts w:cs="B Nazanin"/>
+          <w:sz w:val="28"/>
+          <w:szCs w:val="28"/>
+          <w:rtl/>
+          <w:lang w:bidi="fa-IR"/>
+        </w:rPr>
+      </w:pPr>
+      <w:r>
+        <w:rPr>
+          <w:rFonts w:cs="B Nazanin" w:hint="cs"/>
+          <w:sz w:val="28"/>
+          <w:szCs w:val="28"/>
+          <w:rtl/>
+          <w:lang w:bidi="fa-IR"/>
+        </w:rPr>
+        <w:t>برای بررسی آدرس ها بصورت زیر عمل میکنیم:</w:t>
+      </w:r>
+    </w:p>
+    <w:p>
+      <w:pPr>
+        <w:bidi/>
+        <w:rPr>
+          <w:rFonts w:cs="B Nazanin"/>
+          <w:sz w:val="28"/>
+          <w:szCs w:val="28"/>
+          <w:lang w:bidi="fa-IR"/>
+        </w:rPr>
+      </w:pPr>
+      <w:r>
+        <w:rPr>
+          <w:noProof/>
+        </w:rPr>
+        <w:drawing>
+          <wp:inline distT="0" distB="0" distL="0" distR="0" wp14:anchorId="68EC06CD" wp14:editId="33521B37">
+            <wp:extent cx="5943600" cy="692785"/>
+            <wp:effectExtent l="0" t="0" r="0" b="0"/>
+            <wp:docPr id="682160474" name="Picture 1"/>
+            <wp:cNvGraphicFramePr>
+              <a:graphicFrameLocks xmlns:a="http://schemas.openxmlformats.org/drawingml/2006/main" noChangeAspect="1"/>
+            </wp:cNvGraphicFramePr>
+            <a:graphic xmlns:a="http://schemas.openxmlformats.org/drawingml/2006/main">
+              <a:graphicData uri="http://schemas.openxmlformats.org/drawingml/2006/picture">
+                <pic:pic xmlns:pic="http://schemas.openxmlformats.org/drawingml/2006/picture">
+                  <pic:nvPicPr>
+                    <pic:cNvPr id="682160474" name=""/>
+                    <pic:cNvPicPr/>
+                  </pic:nvPicPr>
+                  <pic:blipFill>
+                    <a:blip r:embed="rId46"/>
+                    <a:stretch>
+                      <a:fillRect/>
+                    </a:stretch>
+                  </pic:blipFill>
+                  <pic:spPr>
+                    <a:xfrm>
+                      <a:off x="0" y="0"/>
+                      <a:ext cx="5943600" cy="692785"/>
+                    </a:xfrm>
+                    <a:prstGeom prst="rect">
+                      <a:avLst/>
+                    </a:prstGeom>
+                  </pic:spPr>
+                </pic:pic>
+              </a:graphicData>
+            </a:graphic>
+          </wp:inline>
+        </w:drawing>
+      </w:r>
     </w:p>
     <w:sectPr>
-      <w:headerReference w:type="default" r:id="rId33"/>
+      <w:headerReference w:type="default" r:id="rId47"/>
       <w:pgSz w:w="12240" w:h="15840"/>
       <w:pgMar w:top="1440" w:right="1440" w:bottom="1440" w:left="1440" w:header="720" w:footer="720" w:gutter="0"/>
       <w:cols w:space="720"/>
@@ -2884,6 +3959,126 @@
     </w:r>
   </w:p>
 </w:hdr>
+</file>
+
+<file path=word/numbering.xml><?xml version="1.0" encoding="utf-8"?>
+<w:numbering xmlns:wpc="http://schemas.microsoft.com/office/word/2010/wordprocessingCanvas" xmlns:cx="http://schemas.microsoft.com/office/drawing/2014/chartex" xmlns:cx1="http://schemas.microsoft.com/office/drawing/2015/9/8/chartex" xmlns:cx2="http://schemas.microsoft.com/office/drawing/2015/10/21/chartex" xmlns:cx3="http://schemas.microsoft.com/office/drawing/2016/5/9/chartex" xmlns:cx4="http://schemas.microsoft.com/office/drawing/2016/5/10/chartex" xmlns:cx5="http://schemas.microsoft.com/office/drawing/2016/5/11/chartex" xmlns:cx6="http://schemas.microsoft.com/office/drawing/2016/5/12/chartex" xmlns:cx7="http://schemas.microsoft.com/office/drawing/2016/5/13/chartex" xmlns:cx8="http://schemas.microsoft.com/office/drawing/2016/5/14/chartex" xmlns:mc="http://schemas.openxmlformats.org/markup-compatibility/2006" xmlns:aink="http://schemas.microsoft.com/office/drawing/2016/ink" xmlns:am3d="http://schemas.microsoft.com/office/drawing/2017/model3d" xmlns:o="urn:schemas-microsoft-com:office:office" xmlns:oel="http://schemas.microsoft.com/office/2019/extlst" xmlns:r="http://schemas.openxmlformats.org/officeDocument/2006/relationships" xmlns:m="http://schemas.openxmlformats.org/officeDocument/2006/math" xmlns:v="urn:schemas-microsoft-com:vml" xmlns:wp14="http://schemas.microsoft.com/office/word/2010/wordprocessingDrawing" xmlns:wp="http://schemas.openxmlformats.org/drawingml/2006/wordprocessingDrawing" xmlns:w10="urn:schemas-microsoft-com:office:word" xmlns:w="http://schemas.openxmlformats.org/wordprocessingml/2006/main" xmlns:w14="http://schemas.microsoft.com/office/word/2010/wordml" xmlns:w15="http://schemas.microsoft.com/office/word/2012/wordml" xmlns:w16cex="http://schemas.microsoft.com/office/word/2018/wordml/cex" xmlns:w16cid="http://schemas.microsoft.com/office/word/2016/wordml/cid" xmlns:w16="http://schemas.microsoft.com/office/word/2018/wordml" xmlns:w16du="http://schemas.microsoft.com/office/word/2023/wordml/word16du" xmlns:w16sdtdh="http://schemas.microsoft.com/office/word/2020/wordml/sdtdatahash" xmlns:w16se="http://schemas.microsoft.com/office/word/2015/wordml/symex" xmlns:wpg="http://schemas.microsoft.com/office/word/2010/wordprocessingGroup" xmlns:wpi="http://schemas.microsoft.com/office/word/2010/wordprocessingInk" xmlns:wne="http://schemas.microsoft.com/office/word/2006/wordml" xmlns:wps="http://schemas.microsoft.com/office/word/2010/wordprocessingShape" mc:Ignorable="w14 w15 w16se w16cid w16 w16cex w16sdtdh wp14">
+  <w:abstractNum w:abstractNumId="0" w15:restartNumberingAfterBreak="0">
+    <w:nsid w:val="7664210F"/>
+    <w:multiLevelType w:val="hybridMultilevel"/>
+    <w:tmpl w:val="A15E1C12"/>
+    <w:lvl w:ilvl="0" w:tplc="F6802D7E">
+      <w:numFmt w:val="bullet"/>
+      <w:lvlText w:val="-"/>
+      <w:lvlJc w:val="left"/>
+      <w:pPr>
+        <w:ind w:left="720" w:hanging="360"/>
+      </w:pPr>
+      <w:rPr>
+        <w:rFonts w:ascii="Calibri" w:eastAsiaTheme="minorHAnsi" w:hAnsi="Calibri" w:cs="Calibri" w:hint="default"/>
+      </w:rPr>
+    </w:lvl>
+    <w:lvl w:ilvl="1" w:tplc="04090003" w:tentative="1">
+      <w:start w:val="1"/>
+      <w:numFmt w:val="bullet"/>
+      <w:lvlText w:val="o"/>
+      <w:lvlJc w:val="left"/>
+      <w:pPr>
+        <w:ind w:left="1440" w:hanging="360"/>
+      </w:pPr>
+      <w:rPr>
+        <w:rFonts w:ascii="Courier New" w:hAnsi="Courier New" w:cs="Courier New" w:hint="default"/>
+      </w:rPr>
+    </w:lvl>
+    <w:lvl w:ilvl="2" w:tplc="04090005" w:tentative="1">
+      <w:start w:val="1"/>
+      <w:numFmt w:val="bullet"/>
+      <w:lvlText w:val=""/>
+      <w:lvlJc w:val="left"/>
+      <w:pPr>
+        <w:ind w:left="2160" w:hanging="360"/>
+      </w:pPr>
+      <w:rPr>
+        <w:rFonts w:ascii="Wingdings" w:hAnsi="Wingdings" w:hint="default"/>
+      </w:rPr>
+    </w:lvl>
+    <w:lvl w:ilvl="3" w:tplc="04090001" w:tentative="1">
+      <w:start w:val="1"/>
+      <w:numFmt w:val="bullet"/>
+      <w:lvlText w:val=""/>
+      <w:lvlJc w:val="left"/>
+      <w:pPr>
+        <w:ind w:left="2880" w:hanging="360"/>
+      </w:pPr>
+      <w:rPr>
+        <w:rFonts w:ascii="Symbol" w:hAnsi="Symbol" w:hint="default"/>
+      </w:rPr>
+    </w:lvl>
+    <w:lvl w:ilvl="4" w:tplc="04090003" w:tentative="1">
+      <w:start w:val="1"/>
+      <w:numFmt w:val="bullet"/>
+      <w:lvlText w:val="o"/>
+      <w:lvlJc w:val="left"/>
+      <w:pPr>
+        <w:ind w:left="3600" w:hanging="360"/>
+      </w:pPr>
+      <w:rPr>
+        <w:rFonts w:ascii="Courier New" w:hAnsi="Courier New" w:cs="Courier New" w:hint="default"/>
+      </w:rPr>
+    </w:lvl>
+    <w:lvl w:ilvl="5" w:tplc="04090005" w:tentative="1">
+      <w:start w:val="1"/>
+      <w:numFmt w:val="bullet"/>
+      <w:lvlText w:val=""/>
+      <w:lvlJc w:val="left"/>
+      <w:pPr>
+        <w:ind w:left="4320" w:hanging="360"/>
+      </w:pPr>
+      <w:rPr>
+        <w:rFonts w:ascii="Wingdings" w:hAnsi="Wingdings" w:hint="default"/>
+      </w:rPr>
+    </w:lvl>
+    <w:lvl w:ilvl="6" w:tplc="04090001" w:tentative="1">
+      <w:start w:val="1"/>
+      <w:numFmt w:val="bullet"/>
+      <w:lvlText w:val=""/>
+      <w:lvlJc w:val="left"/>
+      <w:pPr>
+        <w:ind w:left="5040" w:hanging="360"/>
+      </w:pPr>
+      <w:rPr>
+        <w:rFonts w:ascii="Symbol" w:hAnsi="Symbol" w:hint="default"/>
+      </w:rPr>
+    </w:lvl>
+    <w:lvl w:ilvl="7" w:tplc="04090003" w:tentative="1">
+      <w:start w:val="1"/>
+      <w:numFmt w:val="bullet"/>
+      <w:lvlText w:val="o"/>
+      <w:lvlJc w:val="left"/>
+      <w:pPr>
+        <w:ind w:left="5760" w:hanging="360"/>
+      </w:pPr>
+      <w:rPr>
+        <w:rFonts w:ascii="Courier New" w:hAnsi="Courier New" w:cs="Courier New" w:hint="default"/>
+      </w:rPr>
+    </w:lvl>
+    <w:lvl w:ilvl="8" w:tplc="04090005" w:tentative="1">
+      <w:start w:val="1"/>
+      <w:numFmt w:val="bullet"/>
+      <w:lvlText w:val=""/>
+      <w:lvlJc w:val="left"/>
+      <w:pPr>
+        <w:ind w:left="6480" w:hanging="360"/>
+      </w:pPr>
+      <w:rPr>
+        <w:rFonts w:ascii="Wingdings" w:hAnsi="Wingdings" w:hint="default"/>
+      </w:rPr>
+    </w:lvl>
+  </w:abstractNum>
+  <w:num w:numId="1" w16cid:durableId="1714962385">
+    <w:abstractNumId w:val="0"/>
+  </w:num>
+</w:numbering>
 </file>
 
 <file path=word/styles.xml><?xml version="1.0" encoding="utf-8"?>
@@ -3380,6 +4575,17 @@
       <w:shd w:val="clear" w:color="auto" w:fill="E1DFDD"/>
     </w:rPr>
   </w:style>
+  <w:style w:type="paragraph" w:styleId="ListParagraph">
+    <w:name w:val="List Paragraph"/>
+    <w:basedOn w:val="Normal"/>
+    <w:uiPriority w:val="34"/>
+    <w:qFormat/>
+    <w:rsid w:val="00D04AFA"/>
+    <w:pPr>
+      <w:ind w:left="720"/>
+      <w:contextualSpacing/>
+    </w:pPr>
+  </w:style>
 </w:styles>
 </file>
 

</xml_diff>

<commit_message>
project 2 - part 3 - fastapi server modified
</commit_message>
<xml_diff>
--- a/Project2/Doc_HW2_9839039.docx
+++ b/Project2/Doc_HW2_9839039.docx
@@ -3822,10 +3822,7 @@
       <w:pPr>
         <w:bidi/>
         <w:rPr>
-          <w:rFonts w:cs="B Nazanin"/>
-          <w:sz w:val="28"/>
-          <w:szCs w:val="28"/>
-          <w:lang w:bidi="fa-IR"/>
+          <w:noProof/>
         </w:rPr>
       </w:pPr>
       <w:r>
@@ -3869,8 +3866,553 @@
         </w:drawing>
       </w:r>
     </w:p>
+    <w:p>
+      <w:pPr>
+        <w:bidi/>
+        <w:rPr>
+          <w:rFonts w:cs="B Nazanin"/>
+          <w:noProof/>
+          <w:sz w:val="28"/>
+          <w:szCs w:val="28"/>
+          <w:rtl/>
+          <w:lang w:bidi="fa-IR"/>
+        </w:rPr>
+      </w:pPr>
+      <w:r>
+        <w:rPr>
+          <w:rFonts w:cs="B Nazanin" w:hint="cs"/>
+          <w:noProof/>
+          <w:sz w:val="28"/>
+          <w:szCs w:val="28"/>
+          <w:rtl/>
+          <w:lang w:bidi="fa-IR"/>
+        </w:rPr>
+        <w:t xml:space="preserve">نهایتا مجددا منابع را با دستور </w:t>
+      </w:r>
+      <w:r>
+        <w:rPr>
+          <w:rFonts w:cs="B Nazanin"/>
+          <w:noProof/>
+          <w:sz w:val="28"/>
+          <w:szCs w:val="28"/>
+          <w:lang w:bidi="fa-IR"/>
+        </w:rPr>
+        <w:t xml:space="preserve">kubectl get </w:t>
+      </w:r>
+      <w:r>
+        <w:rPr>
+          <w:rFonts w:cs="B Nazanin" w:hint="cs"/>
+          <w:noProof/>
+          <w:sz w:val="28"/>
+          <w:szCs w:val="28"/>
+          <w:rtl/>
+          <w:lang w:bidi="fa-IR"/>
+        </w:rPr>
+        <w:t xml:space="preserve">  بررسی میکنیم:</w:t>
+      </w:r>
+    </w:p>
+    <w:p>
+      <w:pPr>
+        <w:bidi/>
+        <w:rPr>
+          <w:rFonts w:cs="B Nazanin"/>
+          <w:noProof/>
+          <w:sz w:val="28"/>
+          <w:szCs w:val="28"/>
+          <w:rtl/>
+          <w:lang w:bidi="fa-IR"/>
+        </w:rPr>
+      </w:pPr>
+      <w:r>
+        <w:rPr>
+          <w:noProof/>
+        </w:rPr>
+        <w:drawing>
+          <wp:anchor distT="0" distB="0" distL="114300" distR="114300" simplePos="0" relativeHeight="251654656" behindDoc="0" locked="0" layoutInCell="1" allowOverlap="1" wp14:anchorId="2CE0C75D" wp14:editId="11DE0341">
+            <wp:simplePos x="0" y="0"/>
+            <wp:positionH relativeFrom="column">
+              <wp:posOffset>-784928</wp:posOffset>
+            </wp:positionH>
+            <wp:positionV relativeFrom="paragraph">
+              <wp:posOffset>285800</wp:posOffset>
+            </wp:positionV>
+            <wp:extent cx="7510791" cy="671638"/>
+            <wp:effectExtent l="0" t="0" r="0" b="0"/>
+            <wp:wrapNone/>
+            <wp:docPr id="1058933990" name="Picture 1"/>
+            <wp:cNvGraphicFramePr>
+              <a:graphicFrameLocks xmlns:a="http://schemas.openxmlformats.org/drawingml/2006/main" noChangeAspect="1"/>
+            </wp:cNvGraphicFramePr>
+            <a:graphic xmlns:a="http://schemas.openxmlformats.org/drawingml/2006/main">
+              <a:graphicData uri="http://schemas.openxmlformats.org/drawingml/2006/picture">
+                <pic:pic xmlns:pic="http://schemas.openxmlformats.org/drawingml/2006/picture">
+                  <pic:nvPicPr>
+                    <pic:cNvPr id="1058933990" name=""/>
+                    <pic:cNvPicPr/>
+                  </pic:nvPicPr>
+                  <pic:blipFill>
+                    <a:blip r:embed="rId47">
+                      <a:extLst>
+                        <a:ext uri="{28A0092B-C50C-407E-A947-70E740481C1C}">
+                          <a14:useLocalDpi xmlns:a14="http://schemas.microsoft.com/office/drawing/2010/main" val="0"/>
+                        </a:ext>
+                      </a:extLst>
+                    </a:blip>
+                    <a:stretch>
+                      <a:fillRect/>
+                    </a:stretch>
+                  </pic:blipFill>
+                  <pic:spPr>
+                    <a:xfrm>
+                      <a:off x="0" y="0"/>
+                      <a:ext cx="7510791" cy="671638"/>
+                    </a:xfrm>
+                    <a:prstGeom prst="rect">
+                      <a:avLst/>
+                    </a:prstGeom>
+                  </pic:spPr>
+                </pic:pic>
+              </a:graphicData>
+            </a:graphic>
+            <wp14:sizeRelH relativeFrom="margin">
+              <wp14:pctWidth>0</wp14:pctWidth>
+            </wp14:sizeRelH>
+            <wp14:sizeRelV relativeFrom="margin">
+              <wp14:pctHeight>0</wp14:pctHeight>
+            </wp14:sizeRelV>
+          </wp:anchor>
+        </w:drawing>
+      </w:r>
+      <w:r>
+        <w:rPr>
+          <w:rFonts w:cs="B Nazanin" w:hint="cs"/>
+          <w:noProof/>
+          <w:sz w:val="28"/>
+          <w:szCs w:val="28"/>
+          <w:rtl/>
+          <w:lang w:bidi="fa-IR"/>
+        </w:rPr>
+        <w:t>کانفیگ مپ ها:</w:t>
+      </w:r>
+    </w:p>
+    <w:p>
+      <w:pPr>
+        <w:bidi/>
+        <w:rPr>
+          <w:rFonts w:cs="B Nazanin" w:hint="cs"/>
+          <w:sz w:val="28"/>
+          <w:szCs w:val="28"/>
+          <w:rtl/>
+          <w:lang w:bidi="fa-IR"/>
+        </w:rPr>
+      </w:pPr>
+    </w:p>
+    <w:p>
+      <w:pPr>
+        <w:bidi/>
+        <w:rPr>
+          <w:rFonts w:cs="B Nazanin" w:hint="cs"/>
+          <w:sz w:val="28"/>
+          <w:szCs w:val="28"/>
+          <w:rtl/>
+          <w:lang w:bidi="fa-IR"/>
+        </w:rPr>
+      </w:pPr>
+    </w:p>
+    <w:p>
+      <w:pPr>
+        <w:bidi/>
+        <w:rPr>
+          <w:rFonts w:cs="B Nazanin"/>
+          <w:sz w:val="28"/>
+          <w:szCs w:val="28"/>
+          <w:rtl/>
+          <w:lang w:bidi="fa-IR"/>
+        </w:rPr>
+      </w:pPr>
+      <w:r>
+        <w:rPr>
+          <w:rFonts w:cs="B Nazanin" w:hint="cs"/>
+          <w:sz w:val="28"/>
+          <w:szCs w:val="28"/>
+          <w:rtl/>
+          <w:lang w:bidi="fa-IR"/>
+        </w:rPr>
+        <w:t>همانطور که مشاهده میشود کانفیگ مپ برای سرور و ردیس به درستی ایجاد شده اند.</w:t>
+      </w:r>
+    </w:p>
+    <w:p>
+      <w:pPr>
+        <w:bidi/>
+        <w:rPr>
+          <w:rFonts w:cs="B Nazanin"/>
+          <w:sz w:val="28"/>
+          <w:szCs w:val="28"/>
+          <w:rtl/>
+          <w:lang w:bidi="fa-IR"/>
+        </w:rPr>
+      </w:pPr>
+    </w:p>
+    <w:p>
+      <w:pPr>
+        <w:bidi/>
+        <w:rPr>
+          <w:rFonts w:cs="B Nazanin"/>
+          <w:sz w:val="28"/>
+          <w:szCs w:val="28"/>
+          <w:rtl/>
+          <w:lang w:bidi="fa-IR"/>
+        </w:rPr>
+      </w:pPr>
+    </w:p>
+    <w:p>
+      <w:pPr>
+        <w:bidi/>
+        <w:rPr>
+          <w:rFonts w:cs="B Nazanin"/>
+          <w:sz w:val="28"/>
+          <w:szCs w:val="28"/>
+          <w:rtl/>
+          <w:lang w:bidi="fa-IR"/>
+        </w:rPr>
+      </w:pPr>
+      <w:r>
+        <w:rPr>
+          <w:noProof/>
+        </w:rPr>
+        <w:lastRenderedPageBreak/>
+        <w:drawing>
+          <wp:anchor distT="0" distB="0" distL="114300" distR="114300" simplePos="0" relativeHeight="251656704" behindDoc="0" locked="0" layoutInCell="1" allowOverlap="1" wp14:anchorId="14524679" wp14:editId="3DD52603">
+            <wp:simplePos x="0" y="0"/>
+            <wp:positionH relativeFrom="column">
+              <wp:posOffset>-477267</wp:posOffset>
+            </wp:positionH>
+            <wp:positionV relativeFrom="paragraph">
+              <wp:posOffset>387985</wp:posOffset>
+            </wp:positionV>
+            <wp:extent cx="6848413" cy="542166"/>
+            <wp:effectExtent l="0" t="0" r="0" b="0"/>
+            <wp:wrapTopAndBottom/>
+            <wp:docPr id="155689019" name="Picture 1"/>
+            <wp:cNvGraphicFramePr>
+              <a:graphicFrameLocks xmlns:a="http://schemas.openxmlformats.org/drawingml/2006/main" noChangeAspect="1"/>
+            </wp:cNvGraphicFramePr>
+            <a:graphic xmlns:a="http://schemas.openxmlformats.org/drawingml/2006/main">
+              <a:graphicData uri="http://schemas.openxmlformats.org/drawingml/2006/picture">
+                <pic:pic xmlns:pic="http://schemas.openxmlformats.org/drawingml/2006/picture">
+                  <pic:nvPicPr>
+                    <pic:cNvPr id="155689019" name=""/>
+                    <pic:cNvPicPr/>
+                  </pic:nvPicPr>
+                  <pic:blipFill>
+                    <a:blip r:embed="rId48">
+                      <a:extLst>
+                        <a:ext uri="{28A0092B-C50C-407E-A947-70E740481C1C}">
+                          <a14:useLocalDpi xmlns:a14="http://schemas.microsoft.com/office/drawing/2010/main" val="0"/>
+                        </a:ext>
+                      </a:extLst>
+                    </a:blip>
+                    <a:stretch>
+                      <a:fillRect/>
+                    </a:stretch>
+                  </pic:blipFill>
+                  <pic:spPr>
+                    <a:xfrm>
+                      <a:off x="0" y="0"/>
+                      <a:ext cx="6848413" cy="542166"/>
+                    </a:xfrm>
+                    <a:prstGeom prst="rect">
+                      <a:avLst/>
+                    </a:prstGeom>
+                  </pic:spPr>
+                </pic:pic>
+              </a:graphicData>
+            </a:graphic>
+          </wp:anchor>
+        </w:drawing>
+      </w:r>
+      <w:r>
+        <w:rPr>
+          <w:rFonts w:cs="B Nazanin" w:hint="cs"/>
+          <w:sz w:val="28"/>
+          <w:szCs w:val="28"/>
+          <w:rtl/>
+          <w:lang w:bidi="fa-IR"/>
+        </w:rPr>
+        <w:t>دیپلویمنت ها:</w:t>
+      </w:r>
+    </w:p>
+    <w:p>
+      <w:pPr>
+        <w:bidi/>
+        <w:rPr>
+          <w:rFonts w:cs="B Nazanin" w:hint="cs"/>
+          <w:sz w:val="28"/>
+          <w:szCs w:val="28"/>
+          <w:rtl/>
+          <w:lang w:bidi="fa-IR"/>
+        </w:rPr>
+      </w:pPr>
+      <w:r>
+        <w:rPr>
+          <w:rFonts w:cs="B Nazanin" w:hint="cs"/>
+          <w:sz w:val="28"/>
+          <w:szCs w:val="28"/>
+          <w:rtl/>
+          <w:lang w:bidi="fa-IR"/>
+        </w:rPr>
+        <w:t>همانطور که مشاهده میشود فایل های دیپلویمنت به درستی ساخته شده اند</w:t>
+      </w:r>
+    </w:p>
+    <w:p>
+      <w:pPr>
+        <w:bidi/>
+        <w:rPr>
+          <w:rFonts w:cs="B Nazanin" w:hint="cs"/>
+          <w:sz w:val="28"/>
+          <w:szCs w:val="28"/>
+          <w:rtl/>
+          <w:lang w:bidi="fa-IR"/>
+        </w:rPr>
+      </w:pPr>
+      <w:r>
+        <w:rPr>
+          <w:noProof/>
+        </w:rPr>
+        <w:drawing>
+          <wp:anchor distT="0" distB="0" distL="114300" distR="114300" simplePos="0" relativeHeight="251661824" behindDoc="0" locked="0" layoutInCell="1" allowOverlap="1" wp14:anchorId="7212D319" wp14:editId="3022389A">
+            <wp:simplePos x="0" y="0"/>
+            <wp:positionH relativeFrom="column">
+              <wp:posOffset>-576907</wp:posOffset>
+            </wp:positionH>
+            <wp:positionV relativeFrom="paragraph">
+              <wp:posOffset>350604</wp:posOffset>
+            </wp:positionV>
+            <wp:extent cx="6949472" cy="720191"/>
+            <wp:effectExtent l="0" t="0" r="0" b="0"/>
+            <wp:wrapNone/>
+            <wp:docPr id="1160245064" name="Picture 1"/>
+            <wp:cNvGraphicFramePr>
+              <a:graphicFrameLocks xmlns:a="http://schemas.openxmlformats.org/drawingml/2006/main" noChangeAspect="1"/>
+            </wp:cNvGraphicFramePr>
+            <a:graphic xmlns:a="http://schemas.openxmlformats.org/drawingml/2006/main">
+              <a:graphicData uri="http://schemas.openxmlformats.org/drawingml/2006/picture">
+                <pic:pic xmlns:pic="http://schemas.openxmlformats.org/drawingml/2006/picture">
+                  <pic:nvPicPr>
+                    <pic:cNvPr id="1160245064" name=""/>
+                    <pic:cNvPicPr/>
+                  </pic:nvPicPr>
+                  <pic:blipFill>
+                    <a:blip r:embed="rId49">
+                      <a:extLst>
+                        <a:ext uri="{28A0092B-C50C-407E-A947-70E740481C1C}">
+                          <a14:useLocalDpi xmlns:a14="http://schemas.microsoft.com/office/drawing/2010/main" val="0"/>
+                        </a:ext>
+                      </a:extLst>
+                    </a:blip>
+                    <a:stretch>
+                      <a:fillRect/>
+                    </a:stretch>
+                  </pic:blipFill>
+                  <pic:spPr>
+                    <a:xfrm>
+                      <a:off x="0" y="0"/>
+                      <a:ext cx="6949472" cy="720191"/>
+                    </a:xfrm>
+                    <a:prstGeom prst="rect">
+                      <a:avLst/>
+                    </a:prstGeom>
+                  </pic:spPr>
+                </pic:pic>
+              </a:graphicData>
+            </a:graphic>
+            <wp14:sizeRelH relativeFrom="margin">
+              <wp14:pctWidth>0</wp14:pctWidth>
+            </wp14:sizeRelH>
+            <wp14:sizeRelV relativeFrom="margin">
+              <wp14:pctHeight>0</wp14:pctHeight>
+            </wp14:sizeRelV>
+          </wp:anchor>
+        </w:drawing>
+      </w:r>
+      <w:r>
+        <w:rPr>
+          <w:rFonts w:cs="B Nazanin" w:hint="cs"/>
+          <w:sz w:val="28"/>
+          <w:szCs w:val="28"/>
+          <w:rtl/>
+          <w:lang w:bidi="fa-IR"/>
+        </w:rPr>
+        <w:t>سرویس ها:</w:t>
+      </w:r>
+    </w:p>
+    <w:p>
+      <w:pPr>
+        <w:bidi/>
+        <w:rPr>
+          <w:rFonts w:cs="B Nazanin" w:hint="cs"/>
+          <w:sz w:val="28"/>
+          <w:szCs w:val="28"/>
+          <w:rtl/>
+          <w:lang w:bidi="fa-IR"/>
+        </w:rPr>
+      </w:pPr>
+    </w:p>
+    <w:p>
+      <w:pPr>
+        <w:bidi/>
+        <w:rPr>
+          <w:rFonts w:cs="B Nazanin" w:hint="cs"/>
+          <w:sz w:val="28"/>
+          <w:szCs w:val="28"/>
+          <w:rtl/>
+          <w:lang w:bidi="fa-IR"/>
+        </w:rPr>
+      </w:pPr>
+    </w:p>
+    <w:p>
+      <w:pPr>
+        <w:bidi/>
+        <w:rPr>
+          <w:rFonts w:cs="B Nazanin"/>
+          <w:sz w:val="28"/>
+          <w:szCs w:val="28"/>
+          <w:rtl/>
+          <w:lang w:bidi="fa-IR"/>
+        </w:rPr>
+      </w:pPr>
+      <w:r>
+        <w:rPr>
+          <w:rFonts w:cs="B Nazanin" w:hint="cs"/>
+          <w:sz w:val="28"/>
+          <w:szCs w:val="28"/>
+          <w:rtl/>
+          <w:lang w:bidi="fa-IR"/>
+        </w:rPr>
+        <w:t>همانطور که مشاهده میشود سرویس ها به درستی ساخته شده اند.</w:t>
+      </w:r>
+    </w:p>
+    <w:p>
+      <w:pPr>
+        <w:bidi/>
+        <w:rPr>
+          <w:rFonts w:cs="B Nazanin"/>
+          <w:sz w:val="28"/>
+          <w:szCs w:val="28"/>
+          <w:rtl/>
+          <w:lang w:bidi="fa-IR"/>
+        </w:rPr>
+      </w:pPr>
+      <w:proofErr w:type="spellStart"/>
+      <w:proofErr w:type="gramStart"/>
+      <w:r>
+        <w:rPr>
+          <w:rFonts w:cs="B Nazanin"/>
+          <w:sz w:val="28"/>
+          <w:szCs w:val="28"/>
+          <w:lang w:bidi="fa-IR"/>
+        </w:rPr>
+        <w:t>Pv,pvc</w:t>
+      </w:r>
+      <w:proofErr w:type="spellEnd"/>
+      <w:proofErr w:type="gramEnd"/>
+      <w:r>
+        <w:rPr>
+          <w:rFonts w:cs="B Nazanin" w:hint="cs"/>
+          <w:sz w:val="28"/>
+          <w:szCs w:val="28"/>
+          <w:rtl/>
+          <w:lang w:bidi="fa-IR"/>
+        </w:rPr>
+        <w:t xml:space="preserve"> :</w:t>
+      </w:r>
+    </w:p>
+    <w:p>
+      <w:pPr>
+        <w:bidi/>
+        <w:rPr>
+          <w:rFonts w:cs="B Nazanin" w:hint="cs"/>
+          <w:sz w:val="28"/>
+          <w:szCs w:val="28"/>
+          <w:lang w:bidi="fa-IR"/>
+        </w:rPr>
+      </w:pPr>
+      <w:r>
+        <w:rPr>
+          <w:noProof/>
+        </w:rPr>
+        <w:drawing>
+          <wp:inline distT="0" distB="0" distL="0" distR="0" wp14:anchorId="42CBF01D" wp14:editId="055B3A1D">
+            <wp:extent cx="5943600" cy="903605"/>
+            <wp:effectExtent l="0" t="0" r="0" b="0"/>
+            <wp:docPr id="994478954" name="Picture 1"/>
+            <wp:cNvGraphicFramePr>
+              <a:graphicFrameLocks xmlns:a="http://schemas.openxmlformats.org/drawingml/2006/main" noChangeAspect="1"/>
+            </wp:cNvGraphicFramePr>
+            <a:graphic xmlns:a="http://schemas.openxmlformats.org/drawingml/2006/main">
+              <a:graphicData uri="http://schemas.openxmlformats.org/drawingml/2006/picture">
+                <pic:pic xmlns:pic="http://schemas.openxmlformats.org/drawingml/2006/picture">
+                  <pic:nvPicPr>
+                    <pic:cNvPr id="994478954" name=""/>
+                    <pic:cNvPicPr/>
+                  </pic:nvPicPr>
+                  <pic:blipFill>
+                    <a:blip r:embed="rId50"/>
+                    <a:stretch>
+                      <a:fillRect/>
+                    </a:stretch>
+                  </pic:blipFill>
+                  <pic:spPr>
+                    <a:xfrm>
+                      <a:off x="0" y="0"/>
+                      <a:ext cx="5943600" cy="903605"/>
+                    </a:xfrm>
+                    <a:prstGeom prst="rect">
+                      <a:avLst/>
+                    </a:prstGeom>
+                  </pic:spPr>
+                </pic:pic>
+              </a:graphicData>
+            </a:graphic>
+          </wp:inline>
+        </w:drawing>
+      </w:r>
+    </w:p>
+    <w:p>
+      <w:pPr>
+        <w:bidi/>
+        <w:rPr>
+          <w:rFonts w:cs="B Nazanin"/>
+          <w:sz w:val="28"/>
+          <w:szCs w:val="28"/>
+          <w:rtl/>
+          <w:lang w:bidi="fa-IR"/>
+        </w:rPr>
+      </w:pPr>
+      <w:r>
+        <w:rPr>
+          <w:rFonts w:cs="B Nazanin" w:hint="cs"/>
+          <w:sz w:val="28"/>
+          <w:szCs w:val="28"/>
+          <w:rtl/>
+          <w:lang w:bidi="fa-IR"/>
+        </w:rPr>
+        <w:t>همانطور که مشاهده میشود فایل ها به درستی تعریف و ایجاد شده اند.</w:t>
+      </w:r>
+    </w:p>
+    <w:p>
+      <w:pPr>
+        <w:bidi/>
+        <w:rPr>
+          <w:rFonts w:cs="B Nazanin"/>
+          <w:sz w:val="28"/>
+          <w:szCs w:val="28"/>
+          <w:lang w:bidi="fa-IR"/>
+        </w:rPr>
+      </w:pPr>
+    </w:p>
     <w:sectPr>
-      <w:headerReference w:type="default" r:id="rId47"/>
+      <w:headerReference w:type="default" r:id="rId51"/>
       <w:pgSz w:w="12240" w:h="15840"/>
       <w:pgMar w:top="1440" w:right="1440" w:bottom="1440" w:left="1440" w:header="720" w:footer="720" w:gutter="0"/>
       <w:cols w:space="720"/>

</xml_diff>

<commit_message>
project 2 - part 3 & 4 - FINAL
</commit_message>
<xml_diff>
--- a/Project2/Doc_HW2_9839039.docx
+++ b/Project2/Doc_HW2_9839039.docx
@@ -171,7 +171,7 @@
           <w:noProof/>
         </w:rPr>
         <w:drawing>
-          <wp:anchor distT="0" distB="0" distL="114300" distR="114300" simplePos="0" relativeHeight="251656704" behindDoc="0" locked="0" layoutInCell="1" allowOverlap="1" wp14:anchorId="14B7D771" wp14:editId="5BB42152">
+          <wp:anchor distT="0" distB="0" distL="114300" distR="114300" simplePos="0" relativeHeight="251655680" behindDoc="0" locked="0" layoutInCell="1" allowOverlap="1" wp14:anchorId="14B7D771" wp14:editId="5BB42152">
             <wp:simplePos x="0" y="0"/>
             <wp:positionH relativeFrom="column">
               <wp:posOffset>-270933</wp:posOffset>
@@ -293,7 +293,6 @@
         </w:rPr>
         <w:t xml:space="preserve">در داکر فایل عبارات زیر را مینویسم که برای نصب </w:t>
       </w:r>
-      <w:proofErr w:type="spellStart"/>
       <w:r>
         <w:rPr>
           <w:rFonts w:cs="B Nazanin"/>
@@ -303,7 +302,6 @@
         </w:rPr>
         <w:t>cURL</w:t>
       </w:r>
-      <w:proofErr w:type="spellEnd"/>
       <w:r>
         <w:rPr>
           <w:rFonts w:cs="B Nazanin" w:hint="cs"/>
@@ -1081,25 +1079,14 @@
         </w:rPr>
         <w:t xml:space="preserve">برای انجام این بخش از </w:t>
       </w:r>
-      <w:proofErr w:type="spellStart"/>
-      <w:r>
-        <w:rPr>
-          <w:rFonts w:cs="B Nazanin"/>
-          <w:sz w:val="28"/>
-          <w:szCs w:val="28"/>
-          <w:lang w:bidi="fa-IR"/>
-        </w:rPr>
-        <w:t>APILayer</w:t>
-      </w:r>
-      <w:proofErr w:type="spellEnd"/>
-      <w:r>
-        <w:rPr>
-          <w:rFonts w:cs="B Nazanin"/>
-          <w:sz w:val="28"/>
-          <w:szCs w:val="28"/>
-          <w:lang w:bidi="fa-IR"/>
-        </w:rPr>
-        <w:t xml:space="preserve"> </w:t>
+      <w:r>
+        <w:rPr>
+          <w:rFonts w:cs="B Nazanin"/>
+          <w:sz w:val="28"/>
+          <w:szCs w:val="28"/>
+          <w:lang w:bidi="fa-IR"/>
+        </w:rPr>
+        <w:t xml:space="preserve">APILayer </w:t>
       </w:r>
       <w:r>
         <w:rPr>
@@ -2020,25 +2007,14 @@
         </w:rPr>
         <w:t xml:space="preserve"> تصویر </w:t>
       </w:r>
-      <w:proofErr w:type="spellStart"/>
-      <w:r>
-        <w:rPr>
-          <w:rFonts w:cs="B Nazanin"/>
-          <w:sz w:val="28"/>
-          <w:szCs w:val="28"/>
-          <w:lang w:bidi="fa-IR"/>
-        </w:rPr>
-        <w:t>fastapi</w:t>
-      </w:r>
-      <w:proofErr w:type="spellEnd"/>
-      <w:r>
-        <w:rPr>
-          <w:rFonts w:cs="B Nazanin"/>
-          <w:sz w:val="28"/>
-          <w:szCs w:val="28"/>
-          <w:lang w:bidi="fa-IR"/>
-        </w:rPr>
-        <w:t>-server</w:t>
+      <w:r>
+        <w:rPr>
+          <w:rFonts w:cs="B Nazanin"/>
+          <w:sz w:val="28"/>
+          <w:szCs w:val="28"/>
+          <w:lang w:bidi="fa-IR"/>
+        </w:rPr>
+        <w:t>fastapi-server</w:t>
       </w:r>
       <w:r>
         <w:rPr>
@@ -2351,99 +2327,29 @@
         <w:lastRenderedPageBreak/>
         <w:t xml:space="preserve">حالا از برنامه تست میگیریم و آدرس </w:t>
       </w:r>
-      <w:r>
-        <w:rPr>
-          <w:rFonts w:cs="B Nazanin"/>
-          <w:sz w:val="28"/>
-          <w:szCs w:val="28"/>
-          <w:lang w:bidi="fa-IR"/>
-        </w:rPr>
-        <w:fldChar w:fldCharType="begin"/>
-      </w:r>
-      <w:r>
-        <w:rPr>
-          <w:rFonts w:cs="B Nazanin"/>
-          <w:sz w:val="28"/>
-          <w:szCs w:val="28"/>
-          <w:lang w:bidi="fa-IR"/>
-        </w:rPr>
-        <w:instrText xml:space="preserve"> HYPERLINK "</w:instrText>
-      </w:r>
-      <w:r>
-        <w:rPr>
-          <w:rFonts w:cs="B Nazanin"/>
-          <w:sz w:val="28"/>
-          <w:szCs w:val="28"/>
-          <w:lang w:bidi="fa-IR"/>
-        </w:rPr>
-        <w:instrText>https://ce.aut.ac.ir</w:instrText>
-      </w:r>
-      <w:r>
-        <w:rPr>
-          <w:rFonts w:cs="B Nazanin"/>
-          <w:sz w:val="28"/>
-          <w:szCs w:val="28"/>
-          <w:rtl/>
-          <w:lang w:bidi="fa-IR"/>
-        </w:rPr>
-        <w:instrText>/</w:instrText>
-      </w:r>
-      <w:r>
-        <w:rPr>
-          <w:rFonts w:cs="B Nazanin"/>
-          <w:sz w:val="28"/>
-          <w:szCs w:val="28"/>
-          <w:lang w:bidi="fa-IR"/>
-        </w:rPr>
-        <w:instrText xml:space="preserve">" </w:instrText>
-      </w:r>
-      <w:r>
-        <w:rPr>
-          <w:rFonts w:cs="B Nazanin"/>
-          <w:sz w:val="28"/>
-          <w:szCs w:val="28"/>
-          <w:lang w:bidi="fa-IR"/>
-        </w:rPr>
-      </w:r>
-      <w:r>
-        <w:rPr>
-          <w:rFonts w:cs="B Nazanin"/>
-          <w:sz w:val="28"/>
-          <w:szCs w:val="28"/>
-          <w:lang w:bidi="fa-IR"/>
-        </w:rPr>
-        <w:fldChar w:fldCharType="separate"/>
-      </w:r>
-      <w:r>
-        <w:rPr>
-          <w:rStyle w:val="Hyperlink"/>
-          <w:rFonts w:cs="B Nazanin"/>
-          <w:sz w:val="28"/>
-          <w:szCs w:val="28"/>
-          <w:lang w:bidi="fa-IR"/>
-        </w:rPr>
-        <w:t>https://ce.aut.ac.ir</w:t>
-      </w:r>
-      <w:r>
-        <w:rPr>
-          <w:rStyle w:val="Hyperlink"/>
-          <w:rFonts w:cs="B Nazanin"/>
-          <w:sz w:val="28"/>
-          <w:szCs w:val="28"/>
-          <w:rtl/>
-          <w:lang w:bidi="fa-IR"/>
-        </w:rPr>
-        <w:t>/</w:t>
-      </w:r>
-      <w:r>
-        <w:rPr>
-          <w:rFonts w:cs="B Nazanin"/>
-          <w:sz w:val="28"/>
-          <w:szCs w:val="28"/>
-          <w:lang w:bidi="fa-IR"/>
-        </w:rPr>
-        <w:fldChar w:fldCharType="end"/>
-      </w:r>
+      <w:hyperlink r:id="rId32" w:history="1">
+        <w:r>
+          <w:rPr>
+            <w:rStyle w:val="Hyperlink"/>
+            <w:rFonts w:cs="B Nazanin"/>
+            <w:sz w:val="28"/>
+            <w:szCs w:val="28"/>
+            <w:lang w:bidi="fa-IR"/>
+          </w:rPr>
+          <w:t>https://ce.aut.ac.ir</w:t>
+        </w:r>
+        <w:r>
+          <w:rPr>
+            <w:rStyle w:val="Hyperlink"/>
+            <w:rFonts w:cs="B Nazanin"/>
+            <w:sz w:val="28"/>
+            <w:szCs w:val="28"/>
+            <w:rtl/>
+            <w:lang w:bidi="fa-IR"/>
+          </w:rPr>
+          <w:t>/</w:t>
+        </w:r>
+      </w:hyperlink>
       <w:r>
         <w:rPr>
           <w:rFonts w:cs="B Nazanin" w:hint="cs"/>
@@ -2485,7 +2391,7 @@
                     <pic:cNvPicPr/>
                   </pic:nvPicPr>
                   <pic:blipFill>
-                    <a:blip r:embed="rId32"/>
+                    <a:blip r:embed="rId33"/>
                     <a:stretch>
                       <a:fillRect/>
                     </a:stretch>
@@ -2563,105 +2469,45 @@
           <w:szCs w:val="28"/>
           <w:lang w:bidi="fa-IR"/>
         </w:rPr>
-        <w:t>{\"</w:t>
-      </w:r>
-      <w:proofErr w:type="spellStart"/>
-      <w:r>
-        <w:rPr>
-          <w:rFonts w:cs="B Nazanin"/>
-          <w:sz w:val="28"/>
-          <w:szCs w:val="28"/>
-          <w:lang w:bidi="fa-IR"/>
-        </w:rPr>
-        <w:t>longUrl</w:t>
-      </w:r>
-      <w:proofErr w:type="spellEnd"/>
-      <w:r>
-        <w:rPr>
-          <w:rFonts w:cs="B Nazanin"/>
-          <w:sz w:val="28"/>
-          <w:szCs w:val="28"/>
-          <w:lang w:bidi="fa-IR"/>
-        </w:rPr>
-        <w:t xml:space="preserve">\": \"https://ce.aut.ac.ir/\", </w:t>
-      </w:r>
-    </w:p>
-    <w:p>
-      <w:pPr>
-        <w:rPr>
-          <w:rFonts w:cs="B Nazanin"/>
-          <w:sz w:val="28"/>
-          <w:szCs w:val="28"/>
-          <w:lang w:bidi="fa-IR"/>
-        </w:rPr>
-      </w:pPr>
-      <w:r>
-        <w:rPr>
-          <w:rFonts w:cs="B Nazanin"/>
-          <w:sz w:val="28"/>
-          <w:szCs w:val="28"/>
-          <w:lang w:bidi="fa-IR"/>
-        </w:rPr>
-        <w:t>\"</w:t>
-      </w:r>
-      <w:proofErr w:type="spellStart"/>
-      <w:r>
-        <w:rPr>
-          <w:rFonts w:cs="B Nazanin"/>
-          <w:sz w:val="28"/>
-          <w:szCs w:val="28"/>
-          <w:lang w:bidi="fa-IR"/>
-        </w:rPr>
-        <w:t>shortUrl</w:t>
-      </w:r>
-      <w:proofErr w:type="spellEnd"/>
-      <w:r>
-        <w:rPr>
-          <w:rFonts w:cs="B Nazanin"/>
-          <w:sz w:val="28"/>
-          <w:szCs w:val="28"/>
-          <w:lang w:bidi="fa-IR"/>
-        </w:rPr>
-        <w:t xml:space="preserve">\": \"https://p1.rs/Ohh5v\", </w:t>
-      </w:r>
-    </w:p>
-    <w:p>
-      <w:pPr>
-        <w:rPr>
-          <w:rFonts w:cs="B Nazanin"/>
-          <w:sz w:val="28"/>
-          <w:szCs w:val="28"/>
-          <w:lang w:bidi="fa-IR"/>
-        </w:rPr>
-      </w:pPr>
-      <w:r>
-        <w:rPr>
-          <w:rFonts w:cs="B Nazanin"/>
-          <w:sz w:val="28"/>
-          <w:szCs w:val="28"/>
-          <w:lang w:bidi="fa-IR"/>
-        </w:rPr>
-        <w:t>\"</w:t>
-      </w:r>
-      <w:proofErr w:type="spellStart"/>
-      <w:r>
-        <w:rPr>
-          <w:rFonts w:cs="B Nazanin"/>
-          <w:sz w:val="28"/>
-          <w:szCs w:val="28"/>
-          <w:lang w:bidi="fa-IR"/>
-        </w:rPr>
-        <w:t>isCached</w:t>
-      </w:r>
-      <w:proofErr w:type="spellEnd"/>
-      <w:r>
-        <w:rPr>
-          <w:rFonts w:cs="B Nazanin"/>
-          <w:sz w:val="28"/>
-          <w:szCs w:val="28"/>
-          <w:lang w:bidi="fa-IR"/>
-        </w:rPr>
-        <w:t xml:space="preserve">\": false, </w:t>
+        <w:t xml:space="preserve">{\"longUrl\": \"https://ce.aut.ac.ir/\", </w:t>
+      </w:r>
+    </w:p>
+    <w:p>
+      <w:pPr>
+        <w:rPr>
+          <w:rFonts w:cs="B Nazanin"/>
+          <w:sz w:val="28"/>
+          <w:szCs w:val="28"/>
+          <w:lang w:bidi="fa-IR"/>
+        </w:rPr>
+      </w:pPr>
+      <w:r>
+        <w:rPr>
+          <w:rFonts w:cs="B Nazanin"/>
+          <w:sz w:val="28"/>
+          <w:szCs w:val="28"/>
+          <w:lang w:bidi="fa-IR"/>
+        </w:rPr>
+        <w:t xml:space="preserve">\"shortUrl\": \"https://p1.rs/Ohh5v\", </w:t>
+      </w:r>
+    </w:p>
+    <w:p>
+      <w:pPr>
+        <w:rPr>
+          <w:rFonts w:cs="B Nazanin"/>
+          <w:sz w:val="28"/>
+          <w:szCs w:val="28"/>
+          <w:lang w:bidi="fa-IR"/>
+        </w:rPr>
+      </w:pPr>
+      <w:r>
+        <w:rPr>
+          <w:rFonts w:cs="B Nazanin"/>
+          <w:sz w:val="28"/>
+          <w:szCs w:val="28"/>
+          <w:lang w:bidi="fa-IR"/>
+        </w:rPr>
+        <w:t xml:space="preserve">\"isCached\": false, </w:t>
       </w:r>
     </w:p>
     <w:p>
@@ -2769,7 +2615,7 @@
                     <pic:cNvPicPr/>
                   </pic:nvPicPr>
                   <pic:blipFill>
-                    <a:blip r:embed="rId33"/>
+                    <a:blip r:embed="rId34"/>
                     <a:stretch>
                       <a:fillRect/>
                     </a:stretch>
@@ -2815,7 +2661,6 @@
         </w:rPr>
         <w:t xml:space="preserve">برای ساخت </w:t>
       </w:r>
-      <w:proofErr w:type="spellStart"/>
       <w:r>
         <w:rPr>
           <w:rFonts w:cs="B Nazanin"/>
@@ -2825,7 +2670,6 @@
         </w:rPr>
         <w:t>configmap</w:t>
       </w:r>
-      <w:proofErr w:type="spellEnd"/>
       <w:r>
         <w:rPr>
           <w:rFonts w:cs="B Nazanin" w:hint="cs"/>
@@ -2869,7 +2713,7 @@
                     <pic:cNvPicPr/>
                   </pic:nvPicPr>
                   <pic:blipFill>
-                    <a:blip r:embed="rId34"/>
+                    <a:blip r:embed="rId35"/>
                     <a:stretch>
                       <a:fillRect/>
                     </a:stretch>
@@ -2943,7 +2787,7 @@
                     <pic:cNvPicPr/>
                   </pic:nvPicPr>
                   <pic:blipFill>
-                    <a:blip r:embed="rId35"/>
+                    <a:blip r:embed="rId36"/>
                     <a:stretch>
                       <a:fillRect/>
                     </a:stretch>
@@ -2980,7 +2824,7 @@
           <w:noProof/>
         </w:rPr>
         <w:drawing>
-          <wp:anchor distT="0" distB="0" distL="114300" distR="114300" simplePos="0" relativeHeight="251659776" behindDoc="0" locked="0" layoutInCell="1" allowOverlap="1" wp14:anchorId="2DE3E30E" wp14:editId="47DD5055">
+          <wp:anchor distT="0" distB="0" distL="114300" distR="114300" simplePos="0" relativeHeight="251660800" behindDoc="0" locked="0" layoutInCell="1" allowOverlap="1" wp14:anchorId="2DE3E30E" wp14:editId="47DD5055">
             <wp:simplePos x="0" y="0"/>
             <wp:positionH relativeFrom="column">
               <wp:posOffset>104775</wp:posOffset>
@@ -3003,7 +2847,7 @@
                     <pic:cNvPicPr/>
                   </pic:nvPicPr>
                   <pic:blipFill>
-                    <a:blip r:embed="rId36">
+                    <a:blip r:embed="rId37">
                       <a:extLst>
                         <a:ext uri="{28A0092B-C50C-407E-A947-70E740481C1C}">
                           <a14:useLocalDpi xmlns:a14="http://schemas.microsoft.com/office/drawing/2010/main" val="0"/>
@@ -3063,7 +2907,7 @@
         </w:rPr>
         <w:lastRenderedPageBreak/>
         <w:drawing>
-          <wp:anchor distT="0" distB="0" distL="114300" distR="114300" simplePos="0" relativeHeight="251656192" behindDoc="0" locked="0" layoutInCell="1" allowOverlap="1" wp14:anchorId="41BBCE8B" wp14:editId="2D9F84BD">
+          <wp:anchor distT="0" distB="0" distL="114300" distR="114300" simplePos="0" relativeHeight="251654656" behindDoc="0" locked="0" layoutInCell="1" allowOverlap="1" wp14:anchorId="41BBCE8B" wp14:editId="2D9F84BD">
             <wp:simplePos x="0" y="0"/>
             <wp:positionH relativeFrom="column">
               <wp:posOffset>-653128</wp:posOffset>
@@ -3086,7 +2930,7 @@
                     <pic:cNvPicPr/>
                   </pic:nvPicPr>
                   <pic:blipFill rotWithShape="1">
-                    <a:blip r:embed="rId37">
+                    <a:blip r:embed="rId38">
                       <a:extLst>
                         <a:ext uri="{28A0092B-C50C-407E-A947-70E740481C1C}">
                           <a14:useLocalDpi xmlns:a14="http://schemas.microsoft.com/office/drawing/2010/main" val="0"/>
@@ -3204,7 +3048,7 @@
           <w:noProof/>
         </w:rPr>
         <w:drawing>
-          <wp:anchor distT="0" distB="0" distL="114300" distR="114300" simplePos="0" relativeHeight="251658240" behindDoc="0" locked="0" layoutInCell="1" allowOverlap="1" wp14:anchorId="1E6D87A9" wp14:editId="286F3EC0">
+          <wp:anchor distT="0" distB="0" distL="114300" distR="114300" simplePos="0" relativeHeight="251657728" behindDoc="0" locked="0" layoutInCell="1" allowOverlap="1" wp14:anchorId="1E6D87A9" wp14:editId="286F3EC0">
             <wp:simplePos x="0" y="0"/>
             <wp:positionH relativeFrom="column">
               <wp:posOffset>-307963</wp:posOffset>
@@ -3227,7 +3071,7 @@
                     <pic:cNvPicPr/>
                   </pic:nvPicPr>
                   <pic:blipFill>
-                    <a:blip r:embed="rId38">
+                    <a:blip r:embed="rId39">
                       <a:extLst>
                         <a:ext uri="{28A0092B-C50C-407E-A947-70E740481C1C}">
                           <a14:useLocalDpi xmlns:a14="http://schemas.microsoft.com/office/drawing/2010/main" val="0"/>
@@ -3318,7 +3162,6 @@
           <w:lang w:bidi="fa-IR"/>
         </w:rPr>
       </w:pPr>
-      <w:proofErr w:type="spellStart"/>
       <w:r>
         <w:rPr>
           <w:rFonts w:cs="B Nazanin"/>
@@ -3328,7 +3171,6 @@
         </w:rPr>
         <w:t>Configmap</w:t>
       </w:r>
-      <w:proofErr w:type="spellEnd"/>
     </w:p>
     <w:p>
       <w:pPr>
@@ -3360,7 +3202,7 @@
                     <pic:cNvPicPr/>
                   </pic:nvPicPr>
                   <pic:blipFill>
-                    <a:blip r:embed="rId39"/>
+                    <a:blip r:embed="rId40"/>
                     <a:stretch>
                       <a:fillRect/>
                     </a:stretch>
@@ -3440,7 +3282,7 @@
                     <pic:cNvPicPr/>
                   </pic:nvPicPr>
                   <pic:blipFill>
-                    <a:blip r:embed="rId40"/>
+                    <a:blip r:embed="rId41"/>
                     <a:stretch>
                       <a:fillRect/>
                     </a:stretch>
@@ -3502,7 +3344,7 @@
         </w:rPr>
         <w:lastRenderedPageBreak/>
         <w:drawing>
-          <wp:anchor distT="0" distB="0" distL="114300" distR="114300" simplePos="0" relativeHeight="251659264" behindDoc="0" locked="0" layoutInCell="1" allowOverlap="1" wp14:anchorId="2BF1C6FF" wp14:editId="252D53AB">
+          <wp:anchor distT="0" distB="0" distL="114300" distR="114300" simplePos="0" relativeHeight="251659776" behindDoc="0" locked="0" layoutInCell="1" allowOverlap="1" wp14:anchorId="2BF1C6FF" wp14:editId="252D53AB">
             <wp:simplePos x="0" y="0"/>
             <wp:positionH relativeFrom="column">
               <wp:posOffset>-517660</wp:posOffset>
@@ -3533,7 +3375,7 @@
                     <pic:cNvPicPr/>
                   </pic:nvPicPr>
                   <pic:blipFill>
-                    <a:blip r:embed="rId41">
+                    <a:blip r:embed="rId42">
                       <a:extLst>
                         <a:ext uri="{28A0092B-C50C-407E-A947-70E740481C1C}">
                           <a14:useLocalDpi xmlns:a14="http://schemas.microsoft.com/office/drawing/2010/main" val="0"/>
@@ -3601,7 +3443,7 @@
                     <pic:cNvPicPr/>
                   </pic:nvPicPr>
                   <pic:blipFill>
-                    <a:blip r:embed="rId42"/>
+                    <a:blip r:embed="rId43"/>
                     <a:stretch>
                       <a:fillRect/>
                     </a:stretch>
@@ -3675,7 +3517,7 @@
                     <pic:cNvPicPr/>
                   </pic:nvPicPr>
                   <pic:blipFill>
-                    <a:blip r:embed="rId43"/>
+                    <a:blip r:embed="rId44"/>
                     <a:stretch>
                       <a:fillRect/>
                     </a:stretch>
@@ -3723,7 +3565,7 @@
                     <pic:cNvPicPr/>
                   </pic:nvPicPr>
                   <pic:blipFill>
-                    <a:blip r:embed="rId44"/>
+                    <a:blip r:embed="rId45"/>
                     <a:stretch>
                       <a:fillRect/>
                     </a:stretch>
@@ -3775,7 +3617,7 @@
                     <pic:cNvPicPr/>
                   </pic:nvPicPr>
                   <pic:blipFill>
-                    <a:blip r:embed="rId45"/>
+                    <a:blip r:embed="rId46"/>
                     <a:stretch>
                       <a:fillRect/>
                     </a:stretch>
@@ -3845,7 +3687,7 @@
                     <pic:cNvPicPr/>
                   </pic:nvPicPr>
                   <pic:blipFill>
-                    <a:blip r:embed="rId46"/>
+                    <a:blip r:embed="rId47"/>
                     <a:stretch>
                       <a:fillRect/>
                     </a:stretch>
@@ -3928,7 +3770,7 @@
           <w:noProof/>
         </w:rPr>
         <w:drawing>
-          <wp:anchor distT="0" distB="0" distL="114300" distR="114300" simplePos="0" relativeHeight="251654656" behindDoc="0" locked="0" layoutInCell="1" allowOverlap="1" wp14:anchorId="2CE0C75D" wp14:editId="11DE0341">
+          <wp:anchor distT="0" distB="0" distL="114300" distR="114300" simplePos="0" relativeHeight="251653632" behindDoc="0" locked="0" layoutInCell="1" allowOverlap="1" wp14:anchorId="2CE0C75D" wp14:editId="11DE0341">
             <wp:simplePos x="0" y="0"/>
             <wp:positionH relativeFrom="column">
               <wp:posOffset>-784928</wp:posOffset>
@@ -3951,7 +3793,7 @@
                     <pic:cNvPicPr/>
                   </pic:nvPicPr>
                   <pic:blipFill>
-                    <a:blip r:embed="rId47">
+                    <a:blip r:embed="rId48">
                       <a:extLst>
                         <a:ext uri="{28A0092B-C50C-407E-A947-70E740481C1C}">
                           <a14:useLocalDpi xmlns:a14="http://schemas.microsoft.com/office/drawing/2010/main" val="0"/>
@@ -3999,19 +3841,19 @@
       <w:pPr>
         <w:bidi/>
         <w:rPr>
-          <w:rFonts w:cs="B Nazanin" w:hint="cs"/>
-          <w:sz w:val="28"/>
-          <w:szCs w:val="28"/>
-          <w:rtl/>
-          <w:lang w:bidi="fa-IR"/>
-        </w:rPr>
-      </w:pPr>
-    </w:p>
-    <w:p>
-      <w:pPr>
-        <w:bidi/>
-        <w:rPr>
-          <w:rFonts w:cs="B Nazanin" w:hint="cs"/>
+          <w:rFonts w:cs="B Nazanin"/>
+          <w:sz w:val="28"/>
+          <w:szCs w:val="28"/>
+          <w:rtl/>
+          <w:lang w:bidi="fa-IR"/>
+        </w:rPr>
+      </w:pPr>
+    </w:p>
+    <w:p>
+      <w:pPr>
+        <w:bidi/>
+        <w:rPr>
+          <w:rFonts w:cs="B Nazanin"/>
           <w:sz w:val="28"/>
           <w:szCs w:val="28"/>
           <w:rtl/>
@@ -4105,7 +3947,7 @@
                     <pic:cNvPicPr/>
                   </pic:nvPicPr>
                   <pic:blipFill>
-                    <a:blip r:embed="rId48">
+                    <a:blip r:embed="rId49">
                       <a:extLst>
                         <a:ext uri="{28A0092B-C50C-407E-A947-70E740481C1C}">
                           <a14:useLocalDpi xmlns:a14="http://schemas.microsoft.com/office/drawing/2010/main" val="0"/>
@@ -4146,7 +3988,7 @@
       <w:pPr>
         <w:bidi/>
         <w:rPr>
-          <w:rFonts w:cs="B Nazanin" w:hint="cs"/>
+          <w:rFonts w:cs="B Nazanin"/>
           <w:sz w:val="28"/>
           <w:szCs w:val="28"/>
           <w:rtl/>
@@ -4168,7 +4010,7 @@
       <w:pPr>
         <w:bidi/>
         <w:rPr>
-          <w:rFonts w:cs="B Nazanin" w:hint="cs"/>
+          <w:rFonts w:cs="B Nazanin"/>
           <w:sz w:val="28"/>
           <w:szCs w:val="28"/>
           <w:rtl/>
@@ -4203,7 +4045,7 @@
                     <pic:cNvPicPr/>
                   </pic:nvPicPr>
                   <pic:blipFill>
-                    <a:blip r:embed="rId49">
+                    <a:blip r:embed="rId50">
                       <a:extLst>
                         <a:ext uri="{28A0092B-C50C-407E-A947-70E740481C1C}">
                           <a14:useLocalDpi xmlns:a14="http://schemas.microsoft.com/office/drawing/2010/main" val="0"/>
@@ -4250,19 +4092,19 @@
       <w:pPr>
         <w:bidi/>
         <w:rPr>
-          <w:rFonts w:cs="B Nazanin" w:hint="cs"/>
-          <w:sz w:val="28"/>
-          <w:szCs w:val="28"/>
-          <w:rtl/>
-          <w:lang w:bidi="fa-IR"/>
-        </w:rPr>
-      </w:pPr>
-    </w:p>
-    <w:p>
-      <w:pPr>
-        <w:bidi/>
-        <w:rPr>
-          <w:rFonts w:cs="B Nazanin" w:hint="cs"/>
+          <w:rFonts w:cs="B Nazanin"/>
+          <w:sz w:val="28"/>
+          <w:szCs w:val="28"/>
+          <w:rtl/>
+          <w:lang w:bidi="fa-IR"/>
+        </w:rPr>
+      </w:pPr>
+    </w:p>
+    <w:p>
+      <w:pPr>
+        <w:bidi/>
+        <w:rPr>
+          <w:rFonts w:cs="B Nazanin"/>
           <w:sz w:val="28"/>
           <w:szCs w:val="28"/>
           <w:rtl/>
@@ -4303,8 +4145,6 @@
           <w:lang w:bidi="fa-IR"/>
         </w:rPr>
       </w:pPr>
-      <w:proofErr w:type="spellStart"/>
-      <w:proofErr w:type="gramStart"/>
       <w:r>
         <w:rPr>
           <w:rFonts w:cs="B Nazanin"/>
@@ -4314,8 +4154,6 @@
         </w:rPr>
         <w:t>Pv,pvc</w:t>
       </w:r>
-      <w:proofErr w:type="spellEnd"/>
-      <w:proofErr w:type="gramEnd"/>
       <w:r>
         <w:rPr>
           <w:rFonts w:cs="B Nazanin" w:hint="cs"/>
@@ -4331,7 +4169,7 @@
       <w:pPr>
         <w:bidi/>
         <w:rPr>
-          <w:rFonts w:cs="B Nazanin" w:hint="cs"/>
+          <w:rFonts w:cs="B Nazanin"/>
           <w:sz w:val="28"/>
           <w:szCs w:val="28"/>
           <w:lang w:bidi="fa-IR"/>
@@ -4357,7 +4195,7 @@
                     <pic:cNvPicPr/>
                   </pic:nvPicPr>
                   <pic:blipFill>
-                    <a:blip r:embed="rId50"/>
+                    <a:blip r:embed="rId51"/>
                     <a:stretch>
                       <a:fillRect/>
                     </a:stretch>
@@ -4407,12 +4245,426 @@
           <w:rFonts w:cs="B Nazanin"/>
           <w:sz w:val="28"/>
           <w:szCs w:val="28"/>
-          <w:lang w:bidi="fa-IR"/>
-        </w:rPr>
-      </w:pPr>
+          <w:rtl/>
+          <w:lang w:bidi="fa-IR"/>
+        </w:rPr>
+      </w:pPr>
+    </w:p>
+    <w:p>
+      <w:pPr>
+        <w:bidi/>
+        <w:rPr>
+          <w:rFonts w:cs="B Nazanin"/>
+          <w:sz w:val="28"/>
+          <w:szCs w:val="28"/>
+          <w:rtl/>
+          <w:lang w:bidi="fa-IR"/>
+        </w:rPr>
+      </w:pPr>
+    </w:p>
+    <w:p>
+      <w:pPr>
+        <w:bidi/>
+        <w:rPr>
+          <w:rFonts w:cs="B Nazanin"/>
+          <w:sz w:val="28"/>
+          <w:szCs w:val="28"/>
+          <w:rtl/>
+          <w:lang w:bidi="fa-IR"/>
+        </w:rPr>
+      </w:pPr>
+    </w:p>
+    <w:p>
+      <w:pPr>
+        <w:bidi/>
+        <w:rPr>
+          <w:rFonts w:cs="B Nazanin"/>
+          <w:sz w:val="28"/>
+          <w:szCs w:val="28"/>
+          <w:rtl/>
+          <w:lang w:bidi="fa-IR"/>
+        </w:rPr>
+      </w:pPr>
+    </w:p>
+    <w:p>
+      <w:pPr>
+        <w:bidi/>
+        <w:rPr>
+          <w:rFonts w:cs="B Nazanin"/>
+          <w:sz w:val="28"/>
+          <w:szCs w:val="28"/>
+          <w:rtl/>
+          <w:lang w:bidi="fa-IR"/>
+        </w:rPr>
+      </w:pPr>
+    </w:p>
+    <w:p>
+      <w:pPr>
+        <w:bidi/>
+        <w:rPr>
+          <w:rFonts w:cs="B Nazanin"/>
+          <w:sz w:val="28"/>
+          <w:szCs w:val="28"/>
+          <w:rtl/>
+          <w:lang w:bidi="fa-IR"/>
+        </w:rPr>
+      </w:pPr>
+    </w:p>
+    <w:p>
+      <w:pPr>
+        <w:bidi/>
+        <w:rPr>
+          <w:rFonts w:cs="B Nazanin"/>
+          <w:sz w:val="28"/>
+          <w:szCs w:val="28"/>
+          <w:rtl/>
+          <w:lang w:bidi="fa-IR"/>
+        </w:rPr>
+      </w:pPr>
+    </w:p>
+    <w:p>
+      <w:pPr>
+        <w:bidi/>
+        <w:rPr>
+          <w:rFonts w:cs="B Nazanin"/>
+          <w:sz w:val="28"/>
+          <w:szCs w:val="28"/>
+          <w:rtl/>
+          <w:lang w:bidi="fa-IR"/>
+        </w:rPr>
+      </w:pPr>
+    </w:p>
+    <w:p>
+      <w:pPr>
+        <w:bidi/>
+        <w:rPr>
+          <w:rFonts w:cs="B Nazanin"/>
+          <w:sz w:val="28"/>
+          <w:szCs w:val="28"/>
+          <w:rtl/>
+          <w:lang w:bidi="fa-IR"/>
+        </w:rPr>
+      </w:pPr>
+    </w:p>
+    <w:p>
+      <w:pPr>
+        <w:bidi/>
+        <w:rPr>
+          <w:rFonts w:cs="B Nazanin"/>
+          <w:sz w:val="28"/>
+          <w:szCs w:val="28"/>
+          <w:rtl/>
+          <w:lang w:bidi="fa-IR"/>
+        </w:rPr>
+      </w:pPr>
+      <w:r>
+        <w:rPr>
+          <w:noProof/>
+        </w:rPr>
+        <w:lastRenderedPageBreak/>
+        <w:drawing>
+          <wp:anchor distT="0" distB="0" distL="114300" distR="114300" simplePos="0" relativeHeight="251658240" behindDoc="0" locked="0" layoutInCell="1" allowOverlap="1" wp14:anchorId="25055DC8" wp14:editId="1E4B2CA4">
+            <wp:simplePos x="0" y="0"/>
+            <wp:positionH relativeFrom="column">
+              <wp:posOffset>-639164</wp:posOffset>
+            </wp:positionH>
+            <wp:positionV relativeFrom="paragraph">
+              <wp:posOffset>428445</wp:posOffset>
+            </wp:positionV>
+            <wp:extent cx="7264718" cy="1310909"/>
+            <wp:effectExtent l="0" t="0" r="0" b="0"/>
+            <wp:wrapNone/>
+            <wp:docPr id="1240104176" name="Picture 1"/>
+            <wp:cNvGraphicFramePr>
+              <a:graphicFrameLocks xmlns:a="http://schemas.openxmlformats.org/drawingml/2006/main" noChangeAspect="1"/>
+            </wp:cNvGraphicFramePr>
+            <a:graphic xmlns:a="http://schemas.openxmlformats.org/drawingml/2006/main">
+              <a:graphicData uri="http://schemas.openxmlformats.org/drawingml/2006/picture">
+                <pic:pic xmlns:pic="http://schemas.openxmlformats.org/drawingml/2006/picture">
+                  <pic:nvPicPr>
+                    <pic:cNvPr id="1240104176" name=""/>
+                    <pic:cNvPicPr/>
+                  </pic:nvPicPr>
+                  <pic:blipFill>
+                    <a:blip r:embed="rId52">
+                      <a:extLst>
+                        <a:ext uri="{28A0092B-C50C-407E-A947-70E740481C1C}">
+                          <a14:useLocalDpi xmlns:a14="http://schemas.microsoft.com/office/drawing/2010/main" val="0"/>
+                        </a:ext>
+                      </a:extLst>
+                    </a:blip>
+                    <a:stretch>
+                      <a:fillRect/>
+                    </a:stretch>
+                  </pic:blipFill>
+                  <pic:spPr>
+                    <a:xfrm>
+                      <a:off x="0" y="0"/>
+                      <a:ext cx="7264718" cy="1310909"/>
+                    </a:xfrm>
+                    <a:prstGeom prst="rect">
+                      <a:avLst/>
+                    </a:prstGeom>
+                  </pic:spPr>
+                </pic:pic>
+              </a:graphicData>
+            </a:graphic>
+          </wp:anchor>
+        </w:drawing>
+      </w:r>
+      <w:r>
+        <w:rPr>
+          <w:rFonts w:cs="B Nazanin" w:hint="cs"/>
+          <w:sz w:val="28"/>
+          <w:szCs w:val="28"/>
+          <w:rtl/>
+          <w:lang w:bidi="fa-IR"/>
+        </w:rPr>
+        <w:t>برای نمایش توزیع درخواست ها بین دو پاد سرور چندین درخواست به سرویس سرور میزنیم:</w:t>
+      </w:r>
+    </w:p>
+    <w:p>
+      <w:pPr>
+        <w:bidi/>
+        <w:rPr>
+          <w:rFonts w:cs="B Nazanin" w:hint="cs"/>
+          <w:sz w:val="28"/>
+          <w:szCs w:val="28"/>
+          <w:rtl/>
+          <w:lang w:bidi="fa-IR"/>
+        </w:rPr>
+      </w:pPr>
+    </w:p>
+    <w:p>
+      <w:pPr>
+        <w:bidi/>
+        <w:rPr>
+          <w:rFonts w:cs="B Nazanin" w:hint="cs"/>
+          <w:sz w:val="28"/>
+          <w:szCs w:val="28"/>
+          <w:rtl/>
+          <w:lang w:bidi="fa-IR"/>
+        </w:rPr>
+      </w:pPr>
+    </w:p>
+    <w:p>
+      <w:pPr>
+        <w:bidi/>
+        <w:rPr>
+          <w:rFonts w:cs="B Nazanin" w:hint="cs"/>
+          <w:sz w:val="28"/>
+          <w:szCs w:val="28"/>
+          <w:rtl/>
+          <w:lang w:bidi="fa-IR"/>
+        </w:rPr>
+      </w:pPr>
+    </w:p>
+    <w:p>
+      <w:pPr>
+        <w:bidi/>
+        <w:rPr>
+          <w:rFonts w:cs="B Nazanin" w:hint="cs"/>
+          <w:sz w:val="28"/>
+          <w:szCs w:val="28"/>
+          <w:rtl/>
+          <w:lang w:bidi="fa-IR"/>
+        </w:rPr>
+      </w:pPr>
+    </w:p>
+    <w:p>
+      <w:pPr>
+        <w:bidi/>
+        <w:rPr>
+          <w:rFonts w:cs="B Nazanin"/>
+          <w:sz w:val="28"/>
+          <w:szCs w:val="28"/>
+          <w:rtl/>
+          <w:lang w:bidi="fa-IR"/>
+        </w:rPr>
+      </w:pPr>
+      <w:r>
+        <w:rPr>
+          <w:rFonts w:cs="B Nazanin" w:hint="cs"/>
+          <w:sz w:val="28"/>
+          <w:szCs w:val="28"/>
+          <w:rtl/>
+          <w:lang w:bidi="fa-IR"/>
+        </w:rPr>
+        <w:t>حالا با لاگ گرفتن از پاد ها بررسی میکنیم این درخواست هارا چه کسی پاسخ گفته:</w:t>
+      </w:r>
+    </w:p>
+    <w:p>
+      <w:pPr>
+        <w:bidi/>
+        <w:rPr>
+          <w:rFonts w:cs="B Nazanin"/>
+          <w:sz w:val="28"/>
+          <w:szCs w:val="28"/>
+          <w:rtl/>
+          <w:lang w:bidi="fa-IR"/>
+        </w:rPr>
+      </w:pPr>
+      <w:r>
+        <w:rPr>
+          <w:rFonts w:cs="B Nazanin" w:hint="cs"/>
+          <w:sz w:val="28"/>
+          <w:szCs w:val="28"/>
+          <w:rtl/>
+          <w:lang w:bidi="fa-IR"/>
+        </w:rPr>
+        <w:t>پاد اول سه درخواست را جواب داده:</w:t>
+      </w:r>
+    </w:p>
+    <w:p>
+      <w:pPr>
+        <w:bidi/>
+        <w:rPr>
+          <w:rFonts w:cs="B Nazanin"/>
+          <w:sz w:val="28"/>
+          <w:szCs w:val="28"/>
+          <w:rtl/>
+          <w:lang w:bidi="fa-IR"/>
+        </w:rPr>
+      </w:pPr>
+      <w:r>
+        <w:rPr>
+          <w:noProof/>
+        </w:rPr>
+        <w:drawing>
+          <wp:inline distT="0" distB="0" distL="0" distR="0" wp14:anchorId="640E86BE" wp14:editId="673DF2DB">
+            <wp:extent cx="5943600" cy="3061970"/>
+            <wp:effectExtent l="0" t="0" r="0" b="0"/>
+            <wp:docPr id="784942473" name="Picture 1"/>
+            <wp:cNvGraphicFramePr>
+              <a:graphicFrameLocks xmlns:a="http://schemas.openxmlformats.org/drawingml/2006/main" noChangeAspect="1"/>
+            </wp:cNvGraphicFramePr>
+            <a:graphic xmlns:a="http://schemas.openxmlformats.org/drawingml/2006/main">
+              <a:graphicData uri="http://schemas.openxmlformats.org/drawingml/2006/picture">
+                <pic:pic xmlns:pic="http://schemas.openxmlformats.org/drawingml/2006/picture">
+                  <pic:nvPicPr>
+                    <pic:cNvPr id="784942473" name=""/>
+                    <pic:cNvPicPr/>
+                  </pic:nvPicPr>
+                  <pic:blipFill>
+                    <a:blip r:embed="rId53"/>
+                    <a:stretch>
+                      <a:fillRect/>
+                    </a:stretch>
+                  </pic:blipFill>
+                  <pic:spPr>
+                    <a:xfrm>
+                      <a:off x="0" y="0"/>
+                      <a:ext cx="5943600" cy="3061970"/>
+                    </a:xfrm>
+                    <a:prstGeom prst="rect">
+                      <a:avLst/>
+                    </a:prstGeom>
+                  </pic:spPr>
+                </pic:pic>
+              </a:graphicData>
+            </a:graphic>
+          </wp:inline>
+        </w:drawing>
+      </w:r>
+    </w:p>
+    <w:p>
+      <w:pPr>
+        <w:bidi/>
+        <w:rPr>
+          <w:rFonts w:cs="B Nazanin"/>
+          <w:sz w:val="28"/>
+          <w:szCs w:val="28"/>
+          <w:rtl/>
+          <w:lang w:bidi="fa-IR"/>
+        </w:rPr>
+      </w:pPr>
+      <w:r>
+        <w:rPr>
+          <w:rFonts w:cs="B Nazanin" w:hint="cs"/>
+          <w:sz w:val="28"/>
+          <w:szCs w:val="28"/>
+          <w:rtl/>
+          <w:lang w:bidi="fa-IR"/>
+        </w:rPr>
+        <w:t>و پاد دوم یکی از درخواست هارا:</w:t>
+      </w:r>
+    </w:p>
+    <w:p>
+      <w:pPr>
+        <w:bidi/>
+        <w:rPr>
+          <w:rFonts w:cs="B Nazanin"/>
+          <w:sz w:val="28"/>
+          <w:szCs w:val="28"/>
+          <w:rtl/>
+          <w:lang w:bidi="fa-IR"/>
+        </w:rPr>
+      </w:pPr>
+      <w:r>
+        <w:rPr>
+          <w:noProof/>
+        </w:rPr>
+        <w:drawing>
+          <wp:inline distT="0" distB="0" distL="0" distR="0" wp14:anchorId="6889A32E" wp14:editId="35150415">
+            <wp:extent cx="5943600" cy="1760855"/>
+            <wp:effectExtent l="0" t="0" r="0" b="0"/>
+            <wp:docPr id="963973873" name="Picture 1"/>
+            <wp:cNvGraphicFramePr>
+              <a:graphicFrameLocks xmlns:a="http://schemas.openxmlformats.org/drawingml/2006/main" noChangeAspect="1"/>
+            </wp:cNvGraphicFramePr>
+            <a:graphic xmlns:a="http://schemas.openxmlformats.org/drawingml/2006/main">
+              <a:graphicData uri="http://schemas.openxmlformats.org/drawingml/2006/picture">
+                <pic:pic xmlns:pic="http://schemas.openxmlformats.org/drawingml/2006/picture">
+                  <pic:nvPicPr>
+                    <pic:cNvPr id="963973873" name=""/>
+                    <pic:cNvPicPr/>
+                  </pic:nvPicPr>
+                  <pic:blipFill>
+                    <a:blip r:embed="rId54"/>
+                    <a:stretch>
+                      <a:fillRect/>
+                    </a:stretch>
+                  </pic:blipFill>
+                  <pic:spPr>
+                    <a:xfrm>
+                      <a:off x="0" y="0"/>
+                      <a:ext cx="5943600" cy="1760855"/>
+                    </a:xfrm>
+                    <a:prstGeom prst="rect">
+                      <a:avLst/>
+                    </a:prstGeom>
+                  </pic:spPr>
+                </pic:pic>
+              </a:graphicData>
+            </a:graphic>
+          </wp:inline>
+        </w:drawing>
+      </w:r>
+    </w:p>
+    <w:p>
+      <w:pPr>
+        <w:bidi/>
+        <w:rPr>
+          <w:rFonts w:cs="B Nazanin" w:hint="cs"/>
+          <w:sz w:val="28"/>
+          <w:szCs w:val="28"/>
+          <w:lang w:bidi="fa-IR"/>
+        </w:rPr>
+      </w:pPr>
+      <w:r>
+        <w:rPr>
+          <w:rFonts w:cs="B Nazanin" w:hint="cs"/>
+          <w:sz w:val="28"/>
+          <w:szCs w:val="28"/>
+          <w:rtl/>
+          <w:lang w:bidi="fa-IR"/>
+        </w:rPr>
+        <w:lastRenderedPageBreak/>
+        <w:t>بنابراین درخواست ها بین این دو پاد سرور توزیع شده بوده است.</w:t>
+      </w:r>
     </w:p>
     <w:sectPr>
-      <w:headerReference w:type="default" r:id="rId51"/>
+      <w:headerReference w:type="default" r:id="rId55"/>
       <w:pgSz w:w="12240" w:h="15840"/>
       <w:pgMar w:top="1440" w:right="1440" w:bottom="1440" w:left="1440" w:header="720" w:footer="720" w:gutter="0"/>
       <w:cols w:space="720"/>

</xml_diff>